<commit_message>
Update resume PDF and HTML
</commit_message>
<xml_diff>
--- a/resume.docx
+++ b/resume.docx
@@ -2,15 +2,14 @@
 <file path=word/document.xml><?xml version="1.0" encoding="utf-8"?>
 <w:document xmlns:w="http://schemas.openxmlformats.org/wordprocessingml/2006/main" xmlns:m="http://schemas.openxmlformats.org/officeDocument/2006/math" xmlns:r="http://schemas.openxmlformats.org/officeDocument/2006/relationships" xmlns:o="urn:schemas-microsoft-com:office:office" xmlns:v="urn:schemas-microsoft-com:vml" xmlns:w10="urn:schemas-microsoft-com:office:word" xmlns:a="http://schemas.openxmlformats.org/drawingml/2006/main" xmlns:pic="http://schemas.openxmlformats.org/drawingml/2006/picture" xmlns:wp="http://schemas.openxmlformats.org/drawingml/2006/wordprocessingDrawing">
   <w:body>
+    <w:bookmarkStart w:id="92" w:name="leo-george-dion"/>
     <w:p>
       <w:pPr>
         <w:pStyle w:val="Heading1"/>
       </w:pPr>
-      <w:bookmarkStart w:id="20" w:name="leo-george-dion"/>
       <w:r>
         <w:t xml:space="preserve">Leo George Dion</w:t>
       </w:r>
-      <w:bookmarkEnd w:id="20"/>
     </w:p>
     <w:p>
       <w:pPr>
@@ -26,6 +25,7 @@
       </w:pPr>
       <w:r>
         <w:rPr>
+          <w:bCs/>
           <w:b/>
         </w:rPr>
         <w:t xml:space="preserve">brightdigit.com</w:t>
@@ -37,6 +37,7 @@
       </w:pPr>
       <w:r>
         <w:rPr>
+          <w:bCs/>
           <w:b/>
         </w:rPr>
         <w:t xml:space="preserve">517.325.3123</w:t>
@@ -49,22 +50,21 @@
         </w:pict>
       </w:r>
     </w:p>
+    <w:bookmarkStart w:id="49" w:name="experience"/>
     <w:p>
       <w:pPr>
         <w:pStyle w:val="Heading2"/>
       </w:pPr>
-      <w:bookmarkStart w:id="21" w:name="experience"/>
       <w:r>
         <w:t xml:space="preserve">Experience</w:t>
       </w:r>
-      <w:bookmarkEnd w:id="21"/>
-    </w:p>
+    </w:p>
+    <w:bookmarkStart w:id="24" w:name="X31e6cdd28c0979f07d22ed5f205047cc2ae1e94"/>
     <w:p>
       <w:pPr>
         <w:pStyle w:val="Heading3"/>
       </w:pPr>
-      <w:bookmarkStart w:id="23" w:name="brightdigit"/>
-      <w:hyperlink r:id="rId22">
+      <w:hyperlink r:id="rId20">
         <w:r>
           <w:rPr>
             <w:rStyle w:val="Hyperlink"/>
@@ -72,7 +72,16 @@
           <w:t xml:space="preserve">BrightDigit</w:t>
         </w:r>
       </w:hyperlink>
-      <w:bookmarkEnd w:id="23"/>
+      <w:r>
+        <w:t xml:space="preserve"> </w:t>
+      </w:r>
+      <w:r>
+        <w:rPr>
+          <w:iCs/>
+          <w:i/>
+        </w:rPr>
+        <w:t xml:space="preserve">Server-Side Swift &amp; AWS Cloud Development</w:t>
+      </w:r>
     </w:p>
     <w:p>
       <w:pPr>
@@ -80,6 +89,7 @@
       </w:pPr>
       <w:r>
         <w:rPr>
+          <w:iCs/>
           <w:i/>
         </w:rPr>
         <w:t xml:space="preserve">2012-</w:t>
@@ -89,7 +99,7 @@
       <w:pPr>
         <w:pStyle w:val="BodyText"/>
       </w:pPr>
-      <w:hyperlink r:id="rId22">
+      <w:hyperlink r:id="rId20">
         <w:r>
           <w:rPr>
             <w:rStyle w:val="Hyperlink"/>
@@ -102,7 +112,7 @@
       <w:pPr>
         <w:pStyle w:val="BodyText"/>
       </w:pPr>
-      <w:hyperlink r:id="rId24">
+      <w:hyperlink r:id="rId21">
         <w:r>
           <w:rPr>
             <w:rStyle w:val="Hyperlink"/>
@@ -115,7 +125,7 @@
       <w:pPr>
         <w:pStyle w:val="BodyText"/>
       </w:pPr>
-      <w:hyperlink r:id="rId25">
+      <w:hyperlink r:id="rId22">
         <w:r>
           <w:rPr>
             <w:rStyle w:val="Hyperlink"/>
@@ -128,7 +138,7 @@
       <w:pPr>
         <w:pStyle w:val="BodyText"/>
       </w:pPr>
-      <w:hyperlink r:id="rId26">
+      <w:hyperlink r:id="rId23">
         <w:r>
           <w:rPr>
             <w:rStyle w:val="Hyperlink"/>
@@ -143,6 +153,7 @@
       </w:pPr>
       <w:r>
         <w:rPr>
+          <w:bCs/>
           <w:b/>
         </w:rPr>
         <w:t xml:space="preserve">Principal and CEO</w:t>
@@ -153,7 +164,7 @@
         <w:pStyle w:val="BodyText"/>
       </w:pPr>
       <w:r>
-        <w:t xml:space="preserve">Since 2012, BrightDigit is focused on developing applications in the Apple space such as the iPhone, iPad, Apple Watch, and the Mac.</w:t>
+        <w:t xml:space="preserve">Since 2012, BrightDigit specializes in full-stack Swift development, including server-side Swift applications and AWS cloud infrastructure. Currently continuing indie and contract work while employed full-time at Meijer.</w:t>
       </w:r>
     </w:p>
     <w:p>
@@ -165,7 +176,14 @@
         <w:pStyle w:val="Compact"/>
       </w:pPr>
       <w:r>
-        <w:t xml:space="preserve">Marketing to potential clients through publications, videos, and podcasts on Apple-centric topics which focus on developers as well as businesses running Apple hardware</w:t>
+        <w:rPr>
+          <w:bCs/>
+          <w:b/>
+        </w:rPr>
+        <w:t xml:space="preserve">Server-Side Swift Development</w:t>
+      </w:r>
+      <w:r>
+        <w:t xml:space="preserve">: Architect and maintain backend services and APIs using Vapor and Hummingbird framework</w:t>
       </w:r>
     </w:p>
     <w:p>
@@ -177,7 +195,14 @@
         <w:pStyle w:val="Compact"/>
       </w:pPr>
       <w:r>
-        <w:t xml:space="preserve">Presenting at conferences and meetups on intermediate and challenging technical topics concerning Swift</w:t>
+        <w:rPr>
+          <w:bCs/>
+          <w:b/>
+        </w:rPr>
+        <w:t xml:space="preserve">AWS Cloud Infrastructure</w:t>
+      </w:r>
+      <w:r>
+        <w:t xml:space="preserve">: Design and implement cloud solutions using AWS services including Lambda, and DynamoDB</w:t>
       </w:r>
     </w:p>
     <w:p>
@@ -189,25 +214,61 @@
         <w:pStyle w:val="Compact"/>
       </w:pPr>
       <w:r>
-        <w:t xml:space="preserve">Managing other people in the areas of software development, marketing, and media production</w:t>
-      </w:r>
-    </w:p>
-    <w:p>
-      <w:pPr>
-        <w:pStyle w:val="Heading4"/>
-      </w:pPr>
-      <w:bookmarkStart w:id="27" w:name="clients"/>
-      <w:r>
-        <w:t xml:space="preserve">Clients</w:t>
-      </w:r>
-      <w:bookmarkEnd w:id="27"/>
-    </w:p>
-    <w:p>
-      <w:pPr>
-        <w:pStyle w:val="Heading5"/>
-      </w:pPr>
-      <w:bookmarkStart w:id="29" w:name="meijer-ios-swift"/>
-      <w:hyperlink r:id="rId28">
+        <w:rPr>
+          <w:bCs/>
+          <w:b/>
+        </w:rPr>
+        <w:t xml:space="preserve">Cross-Stack Development</w:t>
+      </w:r>
+      <w:r>
+        <w:t xml:space="preserve">: Lead development across iOS, macOS, watchOS, web, and server platforms using Swift, JavaScript, and modern web technologies</w:t>
+      </w:r>
+    </w:p>
+    <w:p>
+      <w:pPr>
+        <w:numPr>
+          <w:ilvl w:val="0"/>
+          <w:numId w:val="1001"/>
+        </w:numPr>
+        <w:pStyle w:val="Compact"/>
+      </w:pPr>
+      <w:r>
+        <w:rPr>
+          <w:bCs/>
+          <w:b/>
+        </w:rPr>
+        <w:t xml:space="preserve">Remote Team Leadership</w:t>
+      </w:r>
+      <w:r>
+        <w:t xml:space="preserve">: Lead distributed development teams and collaborate with clients across multiple time zones</w:t>
+      </w:r>
+    </w:p>
+    <w:p>
+      <w:pPr>
+        <w:numPr>
+          <w:ilvl w:val="0"/>
+          <w:numId w:val="1001"/>
+        </w:numPr>
+        <w:pStyle w:val="Compact"/>
+      </w:pPr>
+      <w:r>
+        <w:rPr>
+          <w:bCs/>
+          <w:b/>
+        </w:rPr>
+        <w:t xml:space="preserve">Technical Evangelism</w:t>
+      </w:r>
+      <w:r>
+        <w:t xml:space="preserve">: Present at conferences and produce educational content on server-side Swift and cloud architecture best practices</w:t>
+      </w:r>
+    </w:p>
+    <w:bookmarkEnd w:id="24"/>
+    <w:bookmarkStart w:id="40" w:name="X82e5d6620cb23ea6d48d88a9b29d2d38f802084"/>
+    <w:p>
+      <w:pPr>
+        <w:pStyle w:val="Heading3"/>
+      </w:pPr>
+      <w:hyperlink r:id="rId25">
         <w:r>
           <w:rPr>
             <w:rStyle w:val="Hyperlink"/>
@@ -220,11 +281,11 @@
       </w:r>
       <w:r>
         <w:rPr>
+          <w:iCs/>
           <w:i/>
         </w:rPr>
-        <w:t xml:space="preserve">iOS / Swift</w:t>
-      </w:r>
-      <w:bookmarkEnd w:id="29"/>
+        <w:t xml:space="preserve">Senior iOS Engineer &amp; Technical Lead</w:t>
+      </w:r>
     </w:p>
     <w:p>
       <w:pPr>
@@ -232,9 +293,22 @@
       </w:pPr>
       <w:r>
         <w:rPr>
+          <w:iCs/>
           <w:i/>
         </w:rPr>
-        <w:t xml:space="preserve">Update and Collaborate on Team Best Practices</w:t>
+        <w:t xml:space="preserve">December 2024-</w:t>
+      </w:r>
+    </w:p>
+    <w:p>
+      <w:pPr>
+        <w:pStyle w:val="BodyText"/>
+      </w:pPr>
+      <w:r>
+        <w:rPr>
+          <w:iCs/>
+          <w:i/>
+        </w:rPr>
+        <w:t xml:space="preserve">Modernizing Retail iOS Application</w:t>
       </w:r>
     </w:p>
     <w:p>
@@ -246,7 +320,14 @@
         <w:pStyle w:val="Compact"/>
       </w:pPr>
       <w:r>
-        <w:t xml:space="preserve">Guide the team on updating codebase from Objective-C and UIKit to Swift and SwiftUI</w:t>
+        <w:rPr>
+          <w:bCs/>
+          <w:b/>
+        </w:rPr>
+        <w:t xml:space="preserve">Technical Leadership</w:t>
+      </w:r>
+      <w:r>
+        <w:t xml:space="preserve">: Guide team migration from Objective-C/UIKit to modern Swift/SwiftUI architecture</w:t>
       </w:r>
     </w:p>
     <w:p>
@@ -258,7 +339,14 @@
         <w:pStyle w:val="Compact"/>
       </w:pPr>
       <w:r>
-        <w:t xml:space="preserve">Teach and Train the Team on Best Practices</w:t>
+        <w:rPr>
+          <w:bCs/>
+          <w:b/>
+        </w:rPr>
+        <w:t xml:space="preserve">Cross-Department Collaboration</w:t>
+      </w:r>
+      <w:r>
+        <w:t xml:space="preserve">: Work with business stakeholders to translate requirements into technical specifications</w:t>
       </w:r>
     </w:p>
     <w:p>
@@ -270,15 +358,31 @@
         <w:pStyle w:val="Compact"/>
       </w:pPr>
       <w:r>
-        <w:t xml:space="preserve">Collaborate outside of IT to get clear understand of business and models</w:t>
-      </w:r>
-    </w:p>
+        <w:rPr>
+          <w:bCs/>
+          <w:b/>
+        </w:rPr>
+        <w:t xml:space="preserve">Mentorship</w:t>
+      </w:r>
+      <w:r>
+        <w:t xml:space="preserve">: Train development team on modern iOS patterns and server-side integration best practices</w:t>
+      </w:r>
+    </w:p>
+    <w:bookmarkStart w:id="39" w:name="clients"/>
+    <w:p>
+      <w:pPr>
+        <w:pStyle w:val="Heading4"/>
+      </w:pPr>
+      <w:r>
+        <w:t xml:space="preserve">Clients</w:t>
+      </w:r>
+    </w:p>
+    <w:bookmarkStart w:id="27" w:name="gbeat-cto"/>
     <w:p>
       <w:pPr>
         <w:pStyle w:val="Heading5"/>
       </w:pPr>
-      <w:bookmarkStart w:id="31" w:name="gbeat-cto"/>
-      <w:hyperlink r:id="rId30">
+      <w:hyperlink r:id="rId26">
         <w:r>
           <w:rPr>
             <w:rStyle w:val="Hyperlink"/>
@@ -291,11 +395,11 @@
       </w:r>
       <w:r>
         <w:rPr>
+          <w:iCs/>
           <w:i/>
         </w:rPr>
         <w:t xml:space="preserve">CTO</w:t>
       </w:r>
-      <w:bookmarkEnd w:id="31"/>
     </w:p>
     <w:p>
       <w:pPr>
@@ -303,9 +407,10 @@
       </w:pPr>
       <w:r>
         <w:rPr>
+          <w:iCs/>
           <w:i/>
         </w:rPr>
-        <w:t xml:space="preserve">Build entire platform for iOS and Web</w:t>
+        <w:t xml:space="preserve">Full-Stack Platform Architecture for Multi-Platform Applications</w:t>
       </w:r>
     </w:p>
     <w:p>
@@ -317,7 +422,14 @@
         <w:pStyle w:val="Compact"/>
       </w:pPr>
       <w:r>
-        <w:t xml:space="preserve">Lead Development of Server, Web, iOS, and Android Development for 10 person team</w:t>
+        <w:rPr>
+          <w:bCs/>
+          <w:b/>
+        </w:rPr>
+        <w:t xml:space="preserve">Server-Side Swift Leadership</w:t>
+      </w:r>
+      <w:r>
+        <w:t xml:space="preserve">: Architected and led development of scalable backend services using Vapor framework for 10-person distributed team</w:t>
       </w:r>
     </w:p>
     <w:p>
@@ -329,7 +441,14 @@
         <w:pStyle w:val="Compact"/>
       </w:pPr>
       <w:r>
-        <w:t xml:space="preserve">Help Guide Development Approach for outside Clients</w:t>
+        <w:rPr>
+          <w:bCs/>
+          <w:b/>
+        </w:rPr>
+        <w:t xml:space="preserve">AWS Cloud Infrastructure</w:t>
+      </w:r>
+      <w:r>
+        <w:t xml:space="preserve">: Designed and implemented cloud-based solutions with automated deployment pipelines and continuous integration</w:t>
       </w:r>
     </w:p>
     <w:p>
@@ -341,15 +460,188 @@
         <w:pStyle w:val="Compact"/>
       </w:pPr>
       <w:r>
-        <w:t xml:space="preserve">Maintain and Update Code Base while setting up Continuous Integration Services</w:t>
-      </w:r>
-    </w:p>
+        <w:rPr>
+          <w:bCs/>
+          <w:b/>
+        </w:rPr>
+        <w:t xml:space="preserve">Cross-Platform API Design</w:t>
+      </w:r>
+      <w:r>
+        <w:t xml:space="preserve">: Built REST APIs and web services supporting iOS, Android, and web clients with shared Swift codebase</w:t>
+      </w:r>
+    </w:p>
+    <w:p>
+      <w:pPr>
+        <w:numPr>
+          <w:ilvl w:val="0"/>
+          <w:numId w:val="1003"/>
+        </w:numPr>
+        <w:pStyle w:val="Compact"/>
+      </w:pPr>
+      <w:r>
+        <w:rPr>
+          <w:bCs/>
+          <w:b/>
+        </w:rPr>
+        <w:t xml:space="preserve">watchOS XCFramework Development</w:t>
+      </w:r>
+      <w:r>
+        <w:t xml:space="preserve">: Created watchOS XCFrameworks for React Native consumption by client developers, enabling seamless integration of native watchOS functionality</w:t>
+      </w:r>
+    </w:p>
+    <w:p>
+      <w:pPr>
+        <w:numPr>
+          <w:ilvl w:val="0"/>
+          <w:numId w:val="1003"/>
+        </w:numPr>
+        <w:pStyle w:val="Compact"/>
+      </w:pPr>
+      <w:r>
+        <w:rPr>
+          <w:bCs/>
+          <w:b/>
+        </w:rPr>
+        <w:t xml:space="preserve">Team Management</w:t>
+      </w:r>
+      <w:r>
+        <w:t xml:space="preserve">: Led remote development team across multiple time zones with focus on server-side Swift and cloud architecture</w:t>
+      </w:r>
+    </w:p>
+    <w:p>
+      <w:pPr>
+        <w:numPr>
+          <w:ilvl w:val="0"/>
+          <w:numId w:val="1003"/>
+        </w:numPr>
+        <w:pStyle w:val="Compact"/>
+      </w:pPr>
+      <w:r>
+        <w:rPr>
+          <w:bCs/>
+          <w:b/>
+        </w:rPr>
+        <w:t xml:space="preserve">DevOps &amp; CI/CD</w:t>
+      </w:r>
+      <w:r>
+        <w:t xml:space="preserve">: Established automated deployment workflows and monitoring systems for production applications</w:t>
+      </w:r>
+    </w:p>
+    <w:bookmarkEnd w:id="27"/>
+    <w:bookmarkStart w:id="28" w:name="Xc30c4d7284cef3a9d07e99d158a31330ccde0eb"/>
     <w:p>
       <w:pPr>
         <w:pStyle w:val="Heading5"/>
       </w:pPr>
-      <w:bookmarkStart w:id="33" w:name="asset-health-ios-swift"/>
-      <w:hyperlink r:id="rId32">
+      <w:r>
+        <w:t xml:space="preserve">[Client Project - AWS Lambda Integration]</w:t>
+      </w:r>
+      <w:r>
+        <w:t xml:space="preserve"> </w:t>
+      </w:r>
+      <w:r>
+        <w:rPr>
+          <w:iCs/>
+          <w:i/>
+        </w:rPr>
+        <w:t xml:space="preserve">Server-Side Swift</w:t>
+      </w:r>
+    </w:p>
+    <w:p>
+      <w:pPr>
+        <w:pStyle w:val="FirstParagraph"/>
+      </w:pPr>
+      <w:r>
+        <w:rPr>
+          <w:iCs/>
+          <w:i/>
+        </w:rPr>
+        <w:t xml:space="preserve">Server-Side Swift Application with AWS Lambda Backend</w:t>
+      </w:r>
+    </w:p>
+    <w:p>
+      <w:pPr>
+        <w:numPr>
+          <w:ilvl w:val="0"/>
+          <w:numId w:val="1004"/>
+        </w:numPr>
+        <w:pStyle w:val="Compact"/>
+      </w:pPr>
+      <w:r>
+        <w:rPr>
+          <w:bCs/>
+          <w:b/>
+        </w:rPr>
+        <w:t xml:space="preserve">Server-Side Swift Development</w:t>
+      </w:r>
+      <w:r>
+        <w:t xml:space="preserve">: Built comprehensive backend services using AWS Lambda framework</w:t>
+      </w:r>
+    </w:p>
+    <w:p>
+      <w:pPr>
+        <w:numPr>
+          <w:ilvl w:val="0"/>
+          <w:numId w:val="1004"/>
+        </w:numPr>
+        <w:pStyle w:val="Compact"/>
+      </w:pPr>
+      <w:r>
+        <w:rPr>
+          <w:bCs/>
+          <w:b/>
+        </w:rPr>
+        <w:t xml:space="preserve">AWS Lambda Integration</w:t>
+      </w:r>
+      <w:r>
+        <w:t xml:space="preserve">: Designed and implemented serverless functions</w:t>
+      </w:r>
+    </w:p>
+    <w:p>
+      <w:pPr>
+        <w:numPr>
+          <w:ilvl w:val="0"/>
+          <w:numId w:val="1004"/>
+        </w:numPr>
+        <w:pStyle w:val="Compact"/>
+      </w:pPr>
+      <w:r>
+        <w:rPr>
+          <w:bCs/>
+          <w:b/>
+        </w:rPr>
+        <w:t xml:space="preserve">REST API Development</w:t>
+      </w:r>
+      <w:r>
+        <w:t xml:space="preserve">: Created robust APIs for iOS, watchOS, and web client integration with real-time data synchronization</w:t>
+      </w:r>
+    </w:p>
+    <w:p>
+      <w:pPr>
+        <w:numPr>
+          <w:ilvl w:val="0"/>
+          <w:numId w:val="1004"/>
+        </w:numPr>
+        <w:pStyle w:val="Compact"/>
+      </w:pPr>
+      <w:r>
+        <w:rPr>
+          <w:bCs/>
+          <w:b/>
+        </w:rPr>
+        <w:t xml:space="preserve">Database Design</w:t>
+      </w:r>
+      <w:r>
+        <w:t xml:space="preserve">: Implemented PostgreSQL and DynamoDB solutions for efficient data storage and retrieval</w:t>
+      </w:r>
+    </w:p>
+    <w:bookmarkEnd w:id="28"/>
+    <w:bookmarkStart w:id="30" w:name="asset-health-ios-swift"/>
+    <w:p>
+      <w:pPr>
+        <w:pStyle w:val="Heading5"/>
+      </w:pPr>
+      <w:hyperlink r:id="rId29">
         <w:r>
           <w:rPr>
             <w:rStyle w:val="Hyperlink"/>
@@ -362,17 +654,17 @@
       </w:r>
       <w:r>
         <w:rPr>
+          <w:iCs/>
           <w:i/>
         </w:rPr>
         <w:t xml:space="preserve">iOS / Swift</w:t>
       </w:r>
-      <w:bookmarkEnd w:id="33"/>
     </w:p>
     <w:p>
       <w:pPr>
         <w:pStyle w:val="FirstParagraph"/>
       </w:pPr>
-      <w:hyperlink r:id="rId32">
+      <w:hyperlink r:id="rId29">
         <w:r>
           <w:rPr>
             <w:rStyle w:val="Hyperlink"/>
@@ -387,6 +679,7 @@
       </w:pPr>
       <w:r>
         <w:rPr>
+          <w:iCs/>
           <w:i/>
         </w:rPr>
         <w:t xml:space="preserve">Track and Integrate with Employers Health Data</w:t>
@@ -396,7 +689,7 @@
       <w:pPr>
         <w:numPr>
           <w:ilvl w:val="0"/>
-          <w:numId w:val="1004"/>
+          <w:numId w:val="1005"/>
         </w:numPr>
         <w:pStyle w:val="Compact"/>
       </w:pPr>
@@ -408,7 +701,7 @@
       <w:pPr>
         <w:numPr>
           <w:ilvl w:val="0"/>
-          <w:numId w:val="1004"/>
+          <w:numId w:val="1005"/>
         </w:numPr>
         <w:pStyle w:val="Compact"/>
       </w:pPr>
@@ -420,7 +713,7 @@
       <w:pPr>
         <w:numPr>
           <w:ilvl w:val="0"/>
-          <w:numId w:val="1004"/>
+          <w:numId w:val="1005"/>
         </w:numPr>
         <w:pStyle w:val="Compact"/>
       </w:pPr>
@@ -428,12 +721,13 @@
         <w:t xml:space="preserve">communicate with the client team on regular basis on the unique differences of the iOS platform</w:t>
       </w:r>
     </w:p>
+    <w:bookmarkEnd w:id="30"/>
+    <w:bookmarkStart w:id="32" w:name="conferences.io-macos-swift"/>
     <w:p>
       <w:pPr>
         <w:pStyle w:val="Heading5"/>
       </w:pPr>
-      <w:bookmarkStart w:id="35" w:name="conferences.io-macos-swift"/>
-      <w:hyperlink r:id="rId34">
+      <w:hyperlink r:id="rId31">
         <w:r>
           <w:rPr>
             <w:rStyle w:val="Hyperlink"/>
@@ -446,11 +740,11 @@
       </w:r>
       <w:r>
         <w:rPr>
+          <w:iCs/>
           <w:i/>
         </w:rPr>
         <w:t xml:space="preserve">macOS / Swift</w:t>
       </w:r>
-      <w:bookmarkEnd w:id="35"/>
     </w:p>
     <w:p>
       <w:pPr>
@@ -458,6 +752,7 @@
       </w:pPr>
       <w:r>
         <w:rPr>
+          <w:iCs/>
           <w:i/>
         </w:rPr>
         <w:t xml:space="preserve">Real-Time Audience Engagement Application for Presentations</w:t>
@@ -467,7 +762,7 @@
       <w:pPr>
         <w:pStyle w:val="BodyText"/>
       </w:pPr>
-      <w:hyperlink r:id="rId34">
+      <w:hyperlink r:id="rId31">
         <w:r>
           <w:rPr>
             <w:rStyle w:val="Hyperlink"/>
@@ -480,7 +775,7 @@
       <w:pPr>
         <w:numPr>
           <w:ilvl w:val="0"/>
-          <w:numId w:val="1005"/>
+          <w:numId w:val="1006"/>
         </w:numPr>
         <w:pStyle w:val="Compact"/>
       </w:pPr>
@@ -492,7 +787,7 @@
       <w:pPr>
         <w:numPr>
           <w:ilvl w:val="0"/>
-          <w:numId w:val="1005"/>
+          <w:numId w:val="1006"/>
         </w:numPr>
         <w:pStyle w:val="Compact"/>
       </w:pPr>
@@ -504,7 +799,7 @@
       <w:pPr>
         <w:numPr>
           <w:ilvl w:val="0"/>
-          <w:numId w:val="1005"/>
+          <w:numId w:val="1006"/>
         </w:numPr>
         <w:pStyle w:val="Compact"/>
       </w:pPr>
@@ -516,7 +811,7 @@
       <w:pPr>
         <w:numPr>
           <w:ilvl w:val="0"/>
-          <w:numId w:val="1005"/>
+          <w:numId w:val="1006"/>
         </w:numPr>
         <w:pStyle w:val="Compact"/>
       </w:pPr>
@@ -524,12 +819,13 @@
         <w:t xml:space="preserve">Build and design a user interface using Storyboards and AppKit</w:t>
       </w:r>
     </w:p>
+    <w:bookmarkEnd w:id="32"/>
+    <w:bookmarkStart w:id="35" w:name="jackson-national-life-ios-objective-c"/>
     <w:p>
       <w:pPr>
         <w:pStyle w:val="Heading5"/>
       </w:pPr>
-      <w:bookmarkStart w:id="37" w:name="jackson-national-life-ios-objective-c"/>
-      <w:hyperlink r:id="rId36">
+      <w:hyperlink r:id="rId33">
         <w:r>
           <w:rPr>
             <w:rStyle w:val="Hyperlink"/>
@@ -542,11 +838,11 @@
       </w:r>
       <w:r>
         <w:rPr>
+          <w:iCs/>
           <w:i/>
         </w:rPr>
         <w:t xml:space="preserve">iOS / Objective-C</w:t>
       </w:r>
-      <w:bookmarkEnd w:id="37"/>
     </w:p>
     <w:p>
       <w:pPr>
@@ -554,6 +850,7 @@
       </w:pPr>
       <w:r>
         <w:rPr>
+          <w:iCs/>
           <w:i/>
         </w:rPr>
         <w:t xml:space="preserve">Sales Team Application for Showcasing and Presenting Product Material</w:t>
@@ -563,7 +860,7 @@
       <w:pPr>
         <w:pStyle w:val="BodyText"/>
       </w:pPr>
-      <w:hyperlink r:id="rId38">
+      <w:hyperlink r:id="rId34">
         <w:r>
           <w:rPr>
             <w:rStyle w:val="Hyperlink"/>
@@ -576,7 +873,7 @@
       <w:pPr>
         <w:numPr>
           <w:ilvl w:val="0"/>
-          <w:numId w:val="1006"/>
+          <w:numId w:val="1007"/>
         </w:numPr>
         <w:pStyle w:val="Compact"/>
       </w:pPr>
@@ -588,7 +885,7 @@
       <w:pPr>
         <w:numPr>
           <w:ilvl w:val="0"/>
-          <w:numId w:val="1006"/>
+          <w:numId w:val="1007"/>
         </w:numPr>
         <w:pStyle w:val="Compact"/>
       </w:pPr>
@@ -600,7 +897,7 @@
       <w:pPr>
         <w:numPr>
           <w:ilvl w:val="0"/>
-          <w:numId w:val="1006"/>
+          <w:numId w:val="1007"/>
         </w:numPr>
         <w:pStyle w:val="Compact"/>
       </w:pPr>
@@ -608,12 +905,13 @@
         <w:t xml:space="preserve">Implement user interface designs from the client using Xcode and Interface Builder</w:t>
       </w:r>
     </w:p>
+    <w:bookmarkEnd w:id="35"/>
+    <w:bookmarkStart w:id="38" w:name="cheeney-media-concepts-ios-swift"/>
     <w:p>
       <w:pPr>
         <w:pStyle w:val="Heading5"/>
       </w:pPr>
-      <w:bookmarkStart w:id="40" w:name="cheeney-media-concepts-ios-swift"/>
-      <w:hyperlink r:id="rId39">
+      <w:hyperlink r:id="rId36">
         <w:r>
           <w:rPr>
             <w:rStyle w:val="Hyperlink"/>
@@ -626,11 +924,11 @@
       </w:r>
       <w:r>
         <w:rPr>
+          <w:iCs/>
           <w:i/>
         </w:rPr>
         <w:t xml:space="preserve">iOS / Swift</w:t>
       </w:r>
-      <w:bookmarkEnd w:id="40"/>
     </w:p>
     <w:p>
       <w:pPr>
@@ -638,6 +936,7 @@
       </w:pPr>
       <w:r>
         <w:rPr>
+          <w:iCs/>
           <w:i/>
         </w:rPr>
         <w:t xml:space="preserve">CE/CME Genius - Medical Continuing Education Tracking</w:t>
@@ -647,7 +946,7 @@
       <w:pPr>
         <w:pStyle w:val="BodyText"/>
       </w:pPr>
-      <w:hyperlink r:id="rId39">
+      <w:hyperlink r:id="rId36">
         <w:r>
           <w:rPr>
             <w:rStyle w:val="Hyperlink"/>
@@ -660,7 +959,7 @@
       <w:pPr>
         <w:pStyle w:val="BodyText"/>
       </w:pPr>
-      <w:hyperlink r:id="rId41">
+      <w:hyperlink r:id="rId37">
         <w:r>
           <w:rPr>
             <w:rStyle w:val="Hyperlink"/>
@@ -673,7 +972,7 @@
       <w:pPr>
         <w:numPr>
           <w:ilvl w:val="0"/>
-          <w:numId w:val="1007"/>
+          <w:numId w:val="1008"/>
         </w:numPr>
         <w:pStyle w:val="Compact"/>
       </w:pPr>
@@ -685,7 +984,7 @@
       <w:pPr>
         <w:numPr>
           <w:ilvl w:val="0"/>
-          <w:numId w:val="1007"/>
+          <w:numId w:val="1008"/>
         </w:numPr>
         <w:pStyle w:val="Compact"/>
       </w:pPr>
@@ -697,7 +996,7 @@
       <w:pPr>
         <w:numPr>
           <w:ilvl w:val="0"/>
-          <w:numId w:val="1007"/>
+          <w:numId w:val="1008"/>
         </w:numPr>
         <w:pStyle w:val="Compact"/>
       </w:pPr>
@@ -705,22 +1004,24 @@
         <w:t xml:space="preserve">use CoreData and EventKit API to design a local storage database and the ability to create reminders for users</w:t>
       </w:r>
     </w:p>
+    <w:bookmarkEnd w:id="38"/>
+    <w:bookmarkEnd w:id="39"/>
+    <w:bookmarkEnd w:id="40"/>
+    <w:bookmarkStart w:id="44" w:name="organizations-and-products"/>
     <w:p>
       <w:pPr>
         <w:pStyle w:val="Heading3"/>
       </w:pPr>
-      <w:bookmarkStart w:id="42" w:name="organizations-and-products"/>
       <w:r>
         <w:t xml:space="preserve">Organizations and Products</w:t>
       </w:r>
-      <w:bookmarkEnd w:id="42"/>
-    </w:p>
+    </w:p>
+    <w:bookmarkStart w:id="43" w:name="Xd26bc71f782d7e94858281c83718c3438530f05"/>
     <w:p>
       <w:pPr>
         <w:pStyle w:val="Heading4"/>
       </w:pPr>
-      <w:bookmarkStart w:id="44" w:name="Xd26bc71f782d7e94858281c83718c3438530f05"/>
-      <w:hyperlink r:id="rId43">
+      <w:hyperlink r:id="rId41">
         <w:r>
           <w:rPr>
             <w:rStyle w:val="Hyperlink"/>
@@ -734,13 +1035,12 @@
       <w:r>
         <w:t xml:space="preserve">- Official BrightDigit Podcast</w:t>
       </w:r>
-      <w:bookmarkEnd w:id="44"/>
     </w:p>
     <w:p>
       <w:pPr>
         <w:pStyle w:val="FirstParagraph"/>
       </w:pPr>
-      <w:hyperlink r:id="rId26">
+      <w:hyperlink r:id="rId23">
         <w:r>
           <w:rPr>
             <w:rStyle w:val="Hyperlink"/>
@@ -753,7 +1053,7 @@
       <w:pPr>
         <w:pStyle w:val="BodyText"/>
       </w:pPr>
-      <w:hyperlink r:id="rId45">
+      <w:hyperlink r:id="rId42">
         <w:r>
           <w:rPr>
             <w:rStyle w:val="Hyperlink"/>
@@ -768,6 +1068,7 @@
       </w:pPr>
       <w:r>
         <w:rPr>
+          <w:bCs/>
           <w:b/>
         </w:rPr>
         <w:t xml:space="preserve">Official Producer</w:t>
@@ -779,6 +1080,7 @@
       </w:pPr>
       <w:r>
         <w:rPr>
+          <w:iCs/>
           <w:i/>
         </w:rPr>
         <w:t xml:space="preserve">2017-</w:t>
@@ -820,25 +1122,25 @@
         <w:t xml:space="preserve">* Marketing and Manage Social Media of Episodes and Content</w:t>
       </w:r>
     </w:p>
+    <w:bookmarkEnd w:id="43"/>
+    <w:bookmarkEnd w:id="44"/>
+    <w:bookmarkStart w:id="48" w:name="previous-employers"/>
     <w:p>
       <w:pPr>
         <w:pStyle w:val="Heading3"/>
       </w:pPr>
-      <w:bookmarkStart w:id="46" w:name="previous-employers"/>
       <w:r>
         <w:t xml:space="preserve">Previous Employers</w:t>
       </w:r>
-      <w:bookmarkEnd w:id="46"/>
-    </w:p>
+    </w:p>
+    <w:bookmarkStart w:id="45" w:name="idv-solutions"/>
     <w:p>
       <w:pPr>
         <w:pStyle w:val="Heading4"/>
       </w:pPr>
-      <w:bookmarkStart w:id="47" w:name="idv-solutions"/>
       <w:r>
         <w:t xml:space="preserve">IDV Solutions</w:t>
       </w:r>
-      <w:bookmarkEnd w:id="47"/>
     </w:p>
     <w:p>
       <w:pPr>
@@ -846,6 +1148,7 @@
       </w:pPr>
       <w:r>
         <w:rPr>
+          <w:bCs/>
           <w:b/>
         </w:rPr>
         <w:t xml:space="preserve">Senior Software Developer</w:t>
@@ -863,7 +1166,7 @@
       <w:pPr>
         <w:numPr>
           <w:ilvl w:val="0"/>
-          <w:numId w:val="1008"/>
+          <w:numId w:val="1009"/>
         </w:numPr>
         <w:pStyle w:val="Compact"/>
       </w:pPr>
@@ -875,7 +1178,7 @@
       <w:pPr>
         <w:numPr>
           <w:ilvl w:val="0"/>
-          <w:numId w:val="1008"/>
+          <w:numId w:val="1009"/>
         </w:numPr>
         <w:pStyle w:val="Compact"/>
       </w:pPr>
@@ -883,15 +1186,15 @@
         <w:t xml:space="preserve">Use .Net and JavaScript to create easy-to-use development tools for businesses</w:t>
       </w:r>
     </w:p>
+    <w:bookmarkEnd w:id="45"/>
+    <w:bookmarkStart w:id="46" w:name="state-of-michigan"/>
     <w:p>
       <w:pPr>
         <w:pStyle w:val="Heading4"/>
       </w:pPr>
-      <w:bookmarkStart w:id="48" w:name="state-of-michigan"/>
       <w:r>
         <w:t xml:space="preserve">State of Michigan</w:t>
       </w:r>
-      <w:bookmarkEnd w:id="48"/>
     </w:p>
     <w:p>
       <w:pPr>
@@ -899,6 +1202,7 @@
       </w:pPr>
       <w:r>
         <w:rPr>
+          <w:bCs/>
           <w:b/>
         </w:rPr>
         <w:t xml:space="preserve">Software Developer</w:t>
@@ -912,15 +1216,15 @@
         <w:t xml:space="preserve">February 2006 - February 2007</w:t>
       </w:r>
     </w:p>
+    <w:bookmarkEnd w:id="46"/>
+    <w:bookmarkStart w:id="47" w:name="corecomm"/>
     <w:p>
       <w:pPr>
         <w:pStyle w:val="Heading4"/>
       </w:pPr>
-      <w:bookmarkStart w:id="49" w:name="corecomm"/>
       <w:r>
         <w:t xml:space="preserve">CoreComm</w:t>
       </w:r>
-      <w:bookmarkEnd w:id="49"/>
     </w:p>
     <w:p>
       <w:pPr>
@@ -928,6 +1232,7 @@
       </w:pPr>
       <w:r>
         <w:rPr>
+          <w:bCs/>
           <w:b/>
         </w:rPr>
         <w:t xml:space="preserve">Project Developer</w:t>
@@ -947,6 +1252,7 @@
       </w:pPr>
       <w:r>
         <w:rPr>
+          <w:bCs/>
           <w:b/>
         </w:rPr>
         <w:t xml:space="preserve">Telephone Repair Assistant</w:t>
@@ -960,25 +1266,26 @@
         <w:t xml:space="preserve">July 2001 – October 2003</w:t>
       </w:r>
     </w:p>
+    <w:bookmarkEnd w:id="47"/>
+    <w:bookmarkEnd w:id="48"/>
+    <w:bookmarkEnd w:id="49"/>
+    <w:bookmarkStart w:id="51" w:name="education"/>
     <w:p>
       <w:pPr>
         <w:pStyle w:val="Heading2"/>
       </w:pPr>
-      <w:bookmarkStart w:id="50" w:name="education"/>
       <w:r>
         <w:t xml:space="preserve">Education</w:t>
       </w:r>
-      <w:bookmarkEnd w:id="50"/>
-    </w:p>
+    </w:p>
+    <w:bookmarkStart w:id="50" w:name="michigan-state-university"/>
     <w:p>
       <w:pPr>
         <w:pStyle w:val="Heading3"/>
       </w:pPr>
-      <w:bookmarkStart w:id="51" w:name="michigan-state-university"/>
       <w:r>
         <w:t xml:space="preserve">Michigan State University</w:t>
       </w:r>
-      <w:bookmarkEnd w:id="51"/>
     </w:p>
     <w:p>
       <w:pPr>
@@ -986,6 +1293,7 @@
       </w:pPr>
       <w:r>
         <w:rPr>
+          <w:bCs/>
           <w:b/>
         </w:rPr>
         <w:t xml:space="preserve">M.A., Digital Media and Art Technology</w:t>
@@ -1005,6 +1313,7 @@
       </w:pPr>
       <w:r>
         <w:rPr>
+          <w:bCs/>
           <w:b/>
         </w:rPr>
         <w:t xml:space="preserve">B.S., Computer Science</w:t>
@@ -1018,22 +1327,23 @@
         <w:t xml:space="preserve">May 2003</w:t>
       </w:r>
     </w:p>
+    <w:bookmarkEnd w:id="50"/>
+    <w:bookmarkEnd w:id="51"/>
+    <w:bookmarkStart w:id="82" w:name="products-and-open-source-projects"/>
     <w:p>
       <w:pPr>
         <w:pStyle w:val="Heading2"/>
       </w:pPr>
-      <w:bookmarkStart w:id="52" w:name="products-and-open-source-projects"/>
       <w:r>
         <w:t xml:space="preserve">Products and Open Source Projects</w:t>
       </w:r>
-      <w:bookmarkEnd w:id="52"/>
-    </w:p>
+    </w:p>
+    <w:bookmarkStart w:id="53" w:name="bushel"/>
     <w:p>
       <w:pPr>
         <w:pStyle w:val="Heading4"/>
       </w:pPr>
-      <w:bookmarkStart w:id="54" w:name="bushel"/>
-      <w:hyperlink r:id="rId53">
+      <w:hyperlink r:id="rId52">
         <w:r>
           <w:rPr>
             <w:rStyle w:val="Hyperlink"/>
@@ -1041,7 +1351,6 @@
           <w:t xml:space="preserve">Bushel</w:t>
         </w:r>
       </w:hyperlink>
-      <w:bookmarkEnd w:id="54"/>
     </w:p>
     <w:p>
       <w:pPr>
@@ -1049,6 +1358,7 @@
       </w:pPr>
       <w:r>
         <w:rPr>
+          <w:bCs/>
           <w:b/>
         </w:rPr>
         <w:t xml:space="preserve">macOS</w:t>
@@ -1064,6 +1374,7 @@
       </w:r>
       <w:r>
         <w:rPr>
+          <w:bCs/>
           <w:b/>
         </w:rPr>
         <w:t xml:space="preserve">SwiftUI</w:t>
@@ -1079,6 +1390,7 @@
       </w:r>
       <w:r>
         <w:rPr>
+          <w:bCs/>
           <w:b/>
         </w:rPr>
         <w:t xml:space="preserve">Virtualization</w:t>
@@ -1090,6 +1402,7 @@
       </w:pPr>
       <w:r>
         <w:rPr>
+          <w:iCs/>
           <w:i/>
         </w:rPr>
         <w:t xml:space="preserve">Create Unbreakable macOS Apps</w:t>
@@ -1103,12 +1416,13 @@
         <w:t xml:space="preserve">Bushel is the macOS virtual machine app for developers who want to be rigorous and uncompromising in their app testing. Bushel is focused on giving you the complete, native capabilities of the operating system for all your testing requirements.</w:t>
       </w:r>
     </w:p>
+    <w:bookmarkEnd w:id="53"/>
+    <w:bookmarkStart w:id="55" w:name="heartwitch"/>
     <w:p>
       <w:pPr>
         <w:pStyle w:val="Heading4"/>
       </w:pPr>
-      <w:bookmarkStart w:id="56" w:name="heartwitch"/>
-      <w:hyperlink r:id="rId55">
+      <w:hyperlink r:id="rId54">
         <w:r>
           <w:rPr>
             <w:rStyle w:val="Hyperlink"/>
@@ -1116,7 +1430,6 @@
           <w:t xml:space="preserve">Heartwitch</w:t>
         </w:r>
       </w:hyperlink>
-      <w:bookmarkEnd w:id="56"/>
     </w:p>
     <w:p>
       <w:pPr>
@@ -1124,36 +1437,23 @@
       </w:pPr>
       <w:r>
         <w:rPr>
-          <w:b/>
-        </w:rPr>
-        <w:t xml:space="preserve">watchOS</w:t>
-      </w:r>
-      <w:r>
-        <w:t xml:space="preserve"> </w:t>
-      </w:r>
-      <w:r>
-        <w:t xml:space="preserve">|</w:t>
-      </w:r>
-      <w:r>
-        <w:t xml:space="preserve"> </w:t>
-      </w:r>
-      <w:r>
-        <w:rPr>
-          <w:b/>
-        </w:rPr>
-        <w:t xml:space="preserve">web</w:t>
-      </w:r>
-      <w:r>
-        <w:t xml:space="preserve"> </w:t>
-      </w:r>
-      <w:r>
-        <w:t xml:space="preserve">|</w:t>
-      </w:r>
-      <w:r>
-        <w:t xml:space="preserve"> </w:t>
-      </w:r>
-      <w:r>
-        <w:rPr>
+          <w:bCs/>
+          <w:b/>
+        </w:rPr>
+        <w:t xml:space="preserve">Server-Side Swift</w:t>
+      </w:r>
+      <w:r>
+        <w:t xml:space="preserve"> </w:t>
+      </w:r>
+      <w:r>
+        <w:t xml:space="preserve">|</w:t>
+      </w:r>
+      <w:r>
+        <w:t xml:space="preserve"> </w:t>
+      </w:r>
+      <w:r>
+        <w:rPr>
+          <w:bCs/>
           <w:b/>
         </w:rPr>
         <w:t xml:space="preserve">Vapor</w:t>
@@ -1169,6 +1469,55 @@
       </w:r>
       <w:r>
         <w:rPr>
+          <w:bCs/>
+          <w:b/>
+        </w:rPr>
+        <w:t xml:space="preserve">PostgreSQL</w:t>
+      </w:r>
+      <w:r>
+        <w:t xml:space="preserve"> </w:t>
+      </w:r>
+      <w:r>
+        <w:t xml:space="preserve">|</w:t>
+      </w:r>
+      <w:r>
+        <w:t xml:space="preserve"> </w:t>
+      </w:r>
+      <w:r>
+        <w:rPr>
+          <w:bCs/>
+          <w:b/>
+        </w:rPr>
+        <w:t xml:space="preserve">Heroku</w:t>
+      </w:r>
+      <w:r>
+        <w:t xml:space="preserve"> </w:t>
+      </w:r>
+      <w:r>
+        <w:t xml:space="preserve">|</w:t>
+      </w:r>
+      <w:r>
+        <w:t xml:space="preserve"> </w:t>
+      </w:r>
+      <w:r>
+        <w:rPr>
+          <w:bCs/>
+          <w:b/>
+        </w:rPr>
+        <w:t xml:space="preserve">AWS</w:t>
+      </w:r>
+      <w:r>
+        <w:t xml:space="preserve"> </w:t>
+      </w:r>
+      <w:r>
+        <w:t xml:space="preserve">|</w:t>
+      </w:r>
+      <w:r>
+        <w:t xml:space="preserve"> </w:t>
+      </w:r>
+      <w:r>
+        <w:rPr>
+          <w:bCs/>
           <w:b/>
         </w:rPr>
         <w:t xml:space="preserve">HealthKit</w:t>
@@ -1184,75 +1533,127 @@
       </w:r>
       <w:r>
         <w:rPr>
-          <w:b/>
-        </w:rPr>
-        <w:t xml:space="preserve">Heroku</w:t>
-      </w:r>
-      <w:r>
-        <w:t xml:space="preserve"> </w:t>
-      </w:r>
-      <w:r>
-        <w:t xml:space="preserve">|</w:t>
-      </w:r>
-      <w:r>
-        <w:t xml:space="preserve"> </w:t>
-      </w:r>
-      <w:r>
-        <w:rPr>
-          <w:b/>
-        </w:rPr>
-        <w:t xml:space="preserve">PostgreSQL</w:t>
-      </w:r>
-    </w:p>
-    <w:p>
-      <w:pPr>
-        <w:pStyle w:val="BodyText"/>
-      </w:pPr>
-      <w:r>
-        <w:rPr>
+          <w:bCs/>
+          <w:b/>
+        </w:rPr>
+        <w:t xml:space="preserve">Web APIs</w:t>
+      </w:r>
+    </w:p>
+    <w:p>
+      <w:pPr>
+        <w:pStyle w:val="BodyText"/>
+      </w:pPr>
+      <w:r>
+        <w:rPr>
+          <w:iCs/>
           <w:i/>
         </w:rPr>
-        <w:t xml:space="preserve">Livestream Your Health Stats Straight From Your Apple Watch</w:t>
-      </w:r>
-    </w:p>
-    <w:p>
-      <w:pPr>
-        <w:pStyle w:val="BodyText"/>
-      </w:pPr>
-      <w:r>
-        <w:t xml:space="preserve">Heartwitch is a combination Apple Watch and Web App for sharing your health data online.</w:t>
-      </w:r>
-    </w:p>
-    <w:p>
-      <w:pPr>
-        <w:pStyle w:val="BodyText"/>
-      </w:pPr>
-      <w:r>
-        <w:t xml:space="preserve">Video game live streaming has become a mainstream form of entertainment, with viewers liking to see how streamers behave and react to gameplay. With Heartwitch, viewers can see how the streamer reacts on a physical level.</w:t>
-      </w:r>
-    </w:p>
-    <w:p>
-      <w:pPr>
-        <w:pStyle w:val="BodyText"/>
-      </w:pPr>
-      <w:r>
-        <w:t xml:space="preserve">See the streamer’s heart rate shift when hiding from a monster, driving a racecar around a tight bend, or as their favorite character dies in their arms.</w:t>
-      </w:r>
-    </w:p>
-    <w:p>
-      <w:pPr>
-        <w:pStyle w:val="BodyText"/>
-      </w:pPr>
-      <w:r>
-        <w:t xml:space="preserve">Unlike other apps that capture user health data, there is no need for extra hardware. It uses the built-in sensors of the Apple Watch to detect your heart rate and send it through our servers directly to your web browser.</w:t>
-      </w:r>
-    </w:p>
+        <w:t xml:space="preserve">Real-Time Health Data Streaming Platform</w:t>
+      </w:r>
+    </w:p>
+    <w:p>
+      <w:pPr>
+        <w:pStyle w:val="BodyText"/>
+      </w:pPr>
+      <w:r>
+        <w:t xml:space="preserve">Heartwitch is a distributed, serverless application that streams health data from Apple Watch to web browsers in real-time. Built with server-side Swift using Vapor framework and deployed on AWS infrastructure.</w:t>
+      </w:r>
+    </w:p>
+    <w:p>
+      <w:pPr>
+        <w:pStyle w:val="BodyText"/>
+      </w:pPr>
+      <w:r>
+        <w:rPr>
+          <w:bCs/>
+          <w:b/>
+        </w:rPr>
+        <w:t xml:space="preserve">Key Technical Achievements:</w:t>
+      </w:r>
+      <w:r>
+        <w:t xml:space="preserve"> </w:t>
+      </w:r>
+      <w:r>
+        <w:t xml:space="preserve">*</w:t>
+      </w:r>
+      <w:r>
+        <w:t xml:space="preserve"> </w:t>
+      </w:r>
+      <w:r>
+        <w:rPr>
+          <w:bCs/>
+          <w:b/>
+        </w:rPr>
+        <w:t xml:space="preserve">Server-Side Swift Architecture</w:t>
+      </w:r>
+      <w:r>
+        <w:t xml:space="preserve">: Designed and implemented scalable backend services using Vapor framework for real-time data processing</w:t>
+      </w:r>
+      <w:r>
+        <w:t xml:space="preserve"> </w:t>
+      </w:r>
+      <w:r>
+        <w:t xml:space="preserve">*</w:t>
+      </w:r>
+      <w:r>
+        <w:t xml:space="preserve"> </w:t>
+      </w:r>
+      <w:r>
+        <w:rPr>
+          <w:bCs/>
+          <w:b/>
+        </w:rPr>
+        <w:t xml:space="preserve">Real-Time Web APIs</w:t>
+      </w:r>
+      <w:r>
+        <w:t xml:space="preserve">: Built WebSocket and REST APIs for seamless data transmission between Apple Watch and web clients</w:t>
+      </w:r>
+      <w:r>
+        <w:t xml:space="preserve"> </w:t>
+      </w:r>
+      <w:r>
+        <w:t xml:space="preserve">*</w:t>
+      </w:r>
+      <w:r>
+        <w:t xml:space="preserve"> </w:t>
+      </w:r>
+      <w:r>
+        <w:rPr>
+          <w:bCs/>
+          <w:b/>
+        </w:rPr>
+        <w:t xml:space="preserve">Database Design</w:t>
+      </w:r>
+      <w:r>
+        <w:t xml:space="preserve">: Architected PostgreSQL schema for efficient health data storage and retrieval</w:t>
+      </w:r>
+      <w:r>
+        <w:t xml:space="preserve"> </w:t>
+      </w:r>
+      <w:r>
+        <w:t xml:space="preserve">*</w:t>
+      </w:r>
+      <w:r>
+        <w:t xml:space="preserve"> </w:t>
+      </w:r>
+      <w:r>
+        <w:rPr>
+          <w:bCs/>
+          <w:b/>
+        </w:rPr>
+        <w:t xml:space="preserve">Cross-Platform Integration</w:t>
+      </w:r>
+      <w:r>
+        <w:t xml:space="preserve">: Seamless integration between watchOS, iOS, and web platforms using shared Swift codebase</w:t>
+      </w:r>
+    </w:p>
+    <w:bookmarkEnd w:id="55"/>
+    <w:bookmarkStart w:id="57" w:name="contributewordpress"/>
     <w:p>
       <w:pPr>
         <w:pStyle w:val="Heading4"/>
       </w:pPr>
-      <w:bookmarkStart w:id="58" w:name="contributewordpress"/>
-      <w:hyperlink r:id="rId57">
+      <w:hyperlink r:id="rId56">
         <w:r>
           <w:rPr>
             <w:rStyle w:val="Hyperlink"/>
@@ -1260,7 +1661,6 @@
           <w:t xml:space="preserve">ContributeWordPress</w:t>
         </w:r>
       </w:hyperlink>
-      <w:bookmarkEnd w:id="58"/>
     </w:p>
     <w:p>
       <w:pPr>
@@ -1268,6 +1668,7 @@
       </w:pPr>
       <w:r>
         <w:rPr>
+          <w:bCs/>
           <w:b/>
         </w:rPr>
         <w:t xml:space="preserve">macOS</w:t>
@@ -1283,6 +1684,7 @@
       </w:r>
       <w:r>
         <w:rPr>
+          <w:bCs/>
           <w:b/>
         </w:rPr>
         <w:t xml:space="preserve">linux</w:t>
@@ -1312,12 +1714,13 @@
         <w:t xml:space="preserve">ContributeWordPress uses the exported XML (also referred to as WXR file) to import content into your existing Publish site.</w:t>
       </w:r>
     </w:p>
+    <w:bookmarkEnd w:id="57"/>
+    <w:bookmarkStart w:id="59" w:name="felinepine"/>
     <w:p>
       <w:pPr>
         <w:pStyle w:val="Heading4"/>
       </w:pPr>
-      <w:bookmarkStart w:id="60" w:name="felinepine"/>
-      <w:hyperlink r:id="rId59">
+      <w:hyperlink r:id="rId58">
         <w:r>
           <w:rPr>
             <w:rStyle w:val="Hyperlink"/>
@@ -1325,7 +1728,6 @@
           <w:t xml:space="preserve">FelinePine</w:t>
         </w:r>
       </w:hyperlink>
-      <w:bookmarkEnd w:id="60"/>
     </w:p>
     <w:p>
       <w:pPr>
@@ -1333,6 +1735,7 @@
       </w:pPr>
       <w:r>
         <w:rPr>
+          <w:bCs/>
           <w:b/>
         </w:rPr>
         <w:t xml:space="preserve">macOS</w:t>
@@ -1348,6 +1751,7 @@
       </w:r>
       <w:r>
         <w:rPr>
+          <w:bCs/>
           <w:b/>
         </w:rPr>
         <w:t xml:space="preserve">iOS</w:t>
@@ -1363,6 +1767,7 @@
       </w:r>
       <w:r>
         <w:rPr>
+          <w:bCs/>
           <w:b/>
         </w:rPr>
         <w:t xml:space="preserve">watchOS</w:t>
@@ -1378,6 +1783,7 @@
       </w:r>
       <w:r>
         <w:rPr>
+          <w:bCs/>
           <w:b/>
         </w:rPr>
         <w:t xml:space="preserve">tvOS</w:t>
@@ -1393,6 +1799,7 @@
       </w:r>
       <w:r>
         <w:rPr>
+          <w:bCs/>
           <w:b/>
         </w:rPr>
         <w:t xml:space="preserve">web</w:t>
@@ -1406,12 +1813,215 @@
         <w:t xml:space="preserve">FelinePine provides an easy-to-use API for setting up logging and log categories across your architecture.</w:t>
       </w:r>
     </w:p>
+    <w:bookmarkEnd w:id="59"/>
+    <w:bookmarkStart w:id="61" w:name="syntaxkit"/>
     <w:p>
       <w:pPr>
         <w:pStyle w:val="Heading4"/>
       </w:pPr>
-      <w:bookmarkStart w:id="62" w:name="mistkit"/>
-      <w:hyperlink r:id="rId61">
+      <w:hyperlink r:id="rId60">
+        <w:r>
+          <w:rPr>
+            <w:rStyle w:val="Hyperlink"/>
+          </w:rPr>
+          <w:t xml:space="preserve">SyntaxKit</w:t>
+        </w:r>
+      </w:hyperlink>
+    </w:p>
+    <w:p>
+      <w:pPr>
+        <w:pStyle w:val="FirstParagraph"/>
+      </w:pPr>
+      <w:r>
+        <w:rPr>
+          <w:bCs/>
+          <w:b/>
+        </w:rPr>
+        <w:t xml:space="preserve">Swift</w:t>
+      </w:r>
+      <w:r>
+        <w:t xml:space="preserve"> </w:t>
+      </w:r>
+      <w:r>
+        <w:t xml:space="preserve">|</w:t>
+      </w:r>
+      <w:r>
+        <w:t xml:space="preserve"> </w:t>
+      </w:r>
+      <w:r>
+        <w:rPr>
+          <w:bCs/>
+          <w:b/>
+        </w:rPr>
+        <w:t xml:space="preserve">SwiftSyntax</w:t>
+      </w:r>
+      <w:r>
+        <w:t xml:space="preserve"> </w:t>
+      </w:r>
+      <w:r>
+        <w:t xml:space="preserve">|</w:t>
+      </w:r>
+      <w:r>
+        <w:t xml:space="preserve"> </w:t>
+      </w:r>
+      <w:r>
+        <w:rPr>
+          <w:bCs/>
+          <w:b/>
+        </w:rPr>
+        <w:t xml:space="preserve">Macros</w:t>
+      </w:r>
+      <w:r>
+        <w:t xml:space="preserve"> </w:t>
+      </w:r>
+      <w:r>
+        <w:t xml:space="preserve">|</w:t>
+      </w:r>
+      <w:r>
+        <w:t xml:space="preserve"> </w:t>
+      </w:r>
+      <w:r>
+        <w:rPr>
+          <w:bCs/>
+          <w:b/>
+        </w:rPr>
+        <w:t xml:space="preserve">Code Generation</w:t>
+      </w:r>
+    </w:p>
+    <w:p>
+      <w:pPr>
+        <w:pStyle w:val="BodyText"/>
+      </w:pPr>
+      <w:r>
+        <w:rPr>
+          <w:iCs/>
+          <w:i/>
+        </w:rPr>
+        <w:t xml:space="preserve">Generate Swift code programmatically with declarative syntax</w:t>
+      </w:r>
+    </w:p>
+    <w:p>
+      <w:pPr>
+        <w:pStyle w:val="BodyText"/>
+      </w:pPr>
+      <w:r>
+        <w:t xml:space="preserve">SyntaxKit is a Swift package that provides a type-safe, result builder-based API for generating Swift code structures. Designed for macro development, model transformers, and migration utilities where you need to programmatically create Swift code.</w:t>
+      </w:r>
+    </w:p>
+    <w:p>
+      <w:pPr>
+        <w:pStyle w:val="BodyText"/>
+      </w:pPr>
+      <w:r>
+        <w:rPr>
+          <w:bCs/>
+          <w:b/>
+        </w:rPr>
+        <w:t xml:space="preserve">Key Features:</w:t>
+      </w:r>
+      <w:r>
+        <w:t xml:space="preserve"> </w:t>
+      </w:r>
+      <w:r>
+        <w:t xml:space="preserve">*</w:t>
+      </w:r>
+      <w:r>
+        <w:t xml:space="preserve"> </w:t>
+      </w:r>
+      <w:r>
+        <w:rPr>
+          <w:bCs/>
+          <w:b/>
+        </w:rPr>
+        <w:t xml:space="preserve">Swift Macro Development</w:t>
+      </w:r>
+      <w:r>
+        <w:t xml:space="preserve">: Type-safe API for building Swift macros and compiler plugins</w:t>
+      </w:r>
+      <w:r>
+        <w:t xml:space="preserve"> </w:t>
+      </w:r>
+      <w:r>
+        <w:t xml:space="preserve">*</w:t>
+      </w:r>
+      <w:r>
+        <w:t xml:space="preserve"> </w:t>
+      </w:r>
+      <w:r>
+        <w:rPr>
+          <w:bCs/>
+          <w:b/>
+        </w:rPr>
+        <w:t xml:space="preserve">Result Builder Syntax</w:t>
+      </w:r>
+      <w:r>
+        <w:t xml:space="preserve">: Declarative code generation using Swift’s result builder pattern</w:t>
+      </w:r>
+      <w:r>
+        <w:t xml:space="preserve"> </w:t>
+      </w:r>
+      <w:r>
+        <w:t xml:space="preserve">*</w:t>
+      </w:r>
+      <w:r>
+        <w:t xml:space="preserve"> </w:t>
+      </w:r>
+      <w:r>
+        <w:rPr>
+          <w:bCs/>
+          <w:b/>
+        </w:rPr>
+        <w:t xml:space="preserve">SwiftSyntax Integration</w:t>
+      </w:r>
+      <w:r>
+        <w:t xml:space="preserve">: Built on top of SwiftSyntax for robust AST manipulation</w:t>
+      </w:r>
+      <w:r>
+        <w:t xml:space="preserve"> </w:t>
+      </w:r>
+      <w:r>
+        <w:t xml:space="preserve">*</w:t>
+      </w:r>
+      <w:r>
+        <w:t xml:space="preserve"> </w:t>
+      </w:r>
+      <w:r>
+        <w:rPr>
+          <w:bCs/>
+          <w:b/>
+        </w:rPr>
+        <w:t xml:space="preserve">Code Generation Tools</w:t>
+      </w:r>
+      <w:r>
+        <w:t xml:space="preserve">: Perfect for generating Swift code from external schemas, APIs, and configurations</w:t>
+      </w:r>
+      <w:r>
+        <w:t xml:space="preserve"> </w:t>
+      </w:r>
+      <w:r>
+        <w:t xml:space="preserve">*</w:t>
+      </w:r>
+      <w:r>
+        <w:t xml:space="preserve"> </w:t>
+      </w:r>
+      <w:r>
+        <w:rPr>
+          <w:bCs/>
+          <w:b/>
+        </w:rPr>
+        <w:t xml:space="preserve">Developer Tools</w:t>
+      </w:r>
+      <w:r>
+        <w:t xml:space="preserve">: Enables creation of code generators and transformers for complex Swift projects</w:t>
+      </w:r>
+    </w:p>
+    <w:bookmarkEnd w:id="61"/>
+    <w:bookmarkStart w:id="63" w:name="mistkit"/>
+    <w:p>
+      <w:pPr>
+        <w:pStyle w:val="Heading4"/>
+      </w:pPr>
+      <w:hyperlink r:id="rId62">
         <w:r>
           <w:rPr>
             <w:rStyle w:val="Hyperlink"/>
@@ -1419,7 +2029,6 @@
           <w:t xml:space="preserve">MistKit</w:t>
         </w:r>
       </w:hyperlink>
-      <w:bookmarkEnd w:id="62"/>
     </w:p>
     <w:p>
       <w:pPr>
@@ -1427,6 +2036,7 @@
       </w:pPr>
       <w:r>
         <w:rPr>
+          <w:bCs/>
           <w:b/>
         </w:rPr>
         <w:t xml:space="preserve">web</w:t>
@@ -1442,6 +2052,7 @@
       </w:r>
       <w:r>
         <w:rPr>
+          <w:bCs/>
           <w:b/>
         </w:rPr>
         <w:t xml:space="preserve">CloudKit</w:t>
@@ -1453,6 +2064,7 @@
       </w:pPr>
       <w:r>
         <w:rPr>
+          <w:iCs/>
           <w:i/>
         </w:rPr>
         <w:t xml:space="preserve">Swift Package for Service-Side &amp; Command-Line Access to the Apple CloudKit framework</w:t>
@@ -1470,7 +2082,7 @@
       <w:pPr>
         <w:numPr>
           <w:ilvl w:val="0"/>
-          <w:numId w:val="1009"/>
+          <w:numId w:val="1010"/>
         </w:numPr>
         <w:pStyle w:val="Compact"/>
       </w:pPr>
@@ -1482,7 +2094,7 @@
       <w:pPr>
         <w:numPr>
           <w:ilvl w:val="0"/>
-          <w:numId w:val="1009"/>
+          <w:numId w:val="1010"/>
         </w:numPr>
         <w:pStyle w:val="Compact"/>
       </w:pPr>
@@ -1494,7 +2106,7 @@
       <w:pPr>
         <w:numPr>
           <w:ilvl w:val="0"/>
-          <w:numId w:val="1009"/>
+          <w:numId w:val="1010"/>
         </w:numPr>
         <w:pStyle w:val="Compact"/>
       </w:pPr>
@@ -1506,7 +2118,7 @@
       <w:pPr>
         <w:numPr>
           <w:ilvl w:val="0"/>
-          <w:numId w:val="1009"/>
+          <w:numId w:val="1010"/>
         </w:numPr>
         <w:pStyle w:val="Compact"/>
       </w:pPr>
@@ -1518,7 +2130,7 @@
       <w:pPr>
         <w:numPr>
           <w:ilvl w:val="0"/>
-          <w:numId w:val="1009"/>
+          <w:numId w:val="1010"/>
         </w:numPr>
         <w:pStyle w:val="Compact"/>
       </w:pPr>
@@ -1530,7 +2142,7 @@
       <w:pPr>
         <w:numPr>
           <w:ilvl w:val="0"/>
-          <w:numId w:val="1009"/>
+          <w:numId w:val="1010"/>
         </w:numPr>
         <w:pStyle w:val="Compact"/>
       </w:pPr>
@@ -1538,12 +2150,13 @@
         <w:t xml:space="preserve">And more!</w:t>
       </w:r>
     </w:p>
+    <w:bookmarkEnd w:id="63"/>
+    <w:bookmarkStart w:id="65" w:name="npmpublishplugin"/>
     <w:p>
       <w:pPr>
         <w:pStyle w:val="Heading4"/>
       </w:pPr>
-      <w:bookmarkStart w:id="64" w:name="npmpublishplugin"/>
-      <w:hyperlink r:id="rId63">
+      <w:hyperlink r:id="rId64">
         <w:r>
           <w:rPr>
             <w:rStyle w:val="Hyperlink"/>
@@ -1551,7 +2164,6 @@
           <w:t xml:space="preserve">NPMPublishPlugin</w:t>
         </w:r>
       </w:hyperlink>
-      <w:bookmarkEnd w:id="64"/>
     </w:p>
     <w:p>
       <w:pPr>
@@ -1559,6 +2171,7 @@
       </w:pPr>
       <w:r>
         <w:rPr>
+          <w:bCs/>
           <w:b/>
         </w:rPr>
         <w:t xml:space="preserve">macOS</w:t>
@@ -1574,6 +2187,7 @@
       </w:r>
       <w:r>
         <w:rPr>
+          <w:bCs/>
           <w:b/>
         </w:rPr>
         <w:t xml:space="preserve">linux</w:t>
@@ -1595,12 +2209,13 @@
         <w:t xml:space="preserve">NPMPublishPlugin allows you to integrate an NPM package into your Publish site. If you require javascript or css to be built for your site, this is the ideal plugin for you.</w:t>
       </w:r>
     </w:p>
+    <w:bookmarkEnd w:id="65"/>
+    <w:bookmarkStart w:id="67" w:name="packagedsl"/>
     <w:p>
       <w:pPr>
         <w:pStyle w:val="Heading4"/>
       </w:pPr>
-      <w:bookmarkStart w:id="66" w:name="packagedsl"/>
-      <w:hyperlink r:id="rId65">
+      <w:hyperlink r:id="rId66">
         <w:r>
           <w:rPr>
             <w:rStyle w:val="Hyperlink"/>
@@ -1608,7 +2223,6 @@
           <w:t xml:space="preserve">PackageDSL</w:t>
         </w:r>
       </w:hyperlink>
-      <w:bookmarkEnd w:id="66"/>
     </w:p>
     <w:p>
       <w:pPr>
@@ -1616,6 +2230,7 @@
       </w:pPr>
       <w:r>
         <w:rPr>
+          <w:bCs/>
           <w:b/>
         </w:rPr>
         <w:t xml:space="preserve">macOS</w:t>
@@ -1631,6 +2246,7 @@
       </w:r>
       <w:r>
         <w:rPr>
+          <w:bCs/>
           <w:b/>
         </w:rPr>
         <w:t xml:space="preserve">linux</w:t>
@@ -1646,6 +2262,7 @@
       </w:r>
       <w:r>
         <w:rPr>
+          <w:bCs/>
           <w:b/>
         </w:rPr>
         <w:t xml:space="preserve">iOS</w:t>
@@ -1661,6 +2278,7 @@
       </w:r>
       <w:r>
         <w:rPr>
+          <w:bCs/>
           <w:b/>
         </w:rPr>
         <w:t xml:space="preserve">watchOS</w:t>
@@ -1676,6 +2294,7 @@
       </w:r>
       <w:r>
         <w:rPr>
+          <w:bCs/>
           <w:b/>
         </w:rPr>
         <w:t xml:space="preserve">tvOS</w:t>
@@ -1689,12 +2308,13 @@
         <w:t xml:space="preserve">Simplify the management of your Package.swift file with PackageDSL. I was having a difficult time managing a large Package.swift file. PackageDSL allows you to setup individual targets, products, and dependencies using this DSL and create an easily organized, simplified, and easy to maintain Package for your Swift project.</w:t>
       </w:r>
     </w:p>
+    <w:bookmarkEnd w:id="67"/>
+    <w:bookmarkStart w:id="69" w:name="simulatorservices"/>
     <w:p>
       <w:pPr>
         <w:pStyle w:val="Heading4"/>
       </w:pPr>
-      <w:bookmarkStart w:id="68" w:name="simulatorservices"/>
-      <w:hyperlink r:id="rId67">
+      <w:hyperlink r:id="rId68">
         <w:r>
           <w:rPr>
             <w:rStyle w:val="Hyperlink"/>
@@ -1702,7 +2322,6 @@
           <w:t xml:space="preserve">SimulatorServices</w:t>
         </w:r>
       </w:hyperlink>
-      <w:bookmarkEnd w:id="68"/>
     </w:p>
     <w:p>
       <w:pPr>
@@ -1710,6 +2329,7 @@
       </w:pPr>
       <w:r>
         <w:rPr>
+          <w:bCs/>
           <w:b/>
         </w:rPr>
         <w:t xml:space="preserve">macOS</w:t>
@@ -1739,12 +2359,13 @@
         <w:t xml:space="preserve">SimulatorServices uses the SimCtl object to pass subcommands. Each subcommand objects takes custom arguments or property and can parse the standard output into an easy to use Swift object. There are currently two supported subcommands: GetAppContainers and List.</w:t>
       </w:r>
     </w:p>
+    <w:bookmarkEnd w:id="69"/>
+    <w:bookmarkStart w:id="71" w:name="stealthystash"/>
     <w:p>
       <w:pPr>
         <w:pStyle w:val="Heading4"/>
       </w:pPr>
-      <w:bookmarkStart w:id="70" w:name="stealthystash"/>
-      <w:hyperlink r:id="rId69">
+      <w:hyperlink r:id="rId70">
         <w:r>
           <w:rPr>
             <w:rStyle w:val="Hyperlink"/>
@@ -1752,7 +2373,6 @@
           <w:t xml:space="preserve">StealthyStash</w:t>
         </w:r>
       </w:hyperlink>
-      <w:bookmarkEnd w:id="70"/>
     </w:p>
     <w:p>
       <w:pPr>
@@ -1760,6 +2380,7 @@
       </w:pPr>
       <w:r>
         <w:rPr>
+          <w:bCs/>
           <w:b/>
         </w:rPr>
         <w:t xml:space="preserve">macOS</w:t>
@@ -1775,6 +2396,7 @@
       </w:r>
       <w:r>
         <w:rPr>
+          <w:bCs/>
           <w:b/>
         </w:rPr>
         <w:t xml:space="preserve">iOS</w:t>
@@ -1790,6 +2412,7 @@
       </w:r>
       <w:r>
         <w:rPr>
+          <w:bCs/>
           <w:b/>
         </w:rPr>
         <w:t xml:space="preserve">watchOS</w:t>
@@ -1805,6 +2428,7 @@
       </w:r>
       <w:r>
         <w:rPr>
+          <w:bCs/>
           <w:b/>
         </w:rPr>
         <w:t xml:space="preserve">tvOS</w:t>
@@ -1826,12 +2450,13 @@
         <w:t xml:space="preserve">StealthyStash supports the adding, updating, and querying for both generic and internet passwords.</w:t>
       </w:r>
     </w:p>
+    <w:bookmarkEnd w:id="71"/>
+    <w:bookmarkStart w:id="73" w:name="sublimation"/>
     <w:p>
       <w:pPr>
         <w:pStyle w:val="Heading4"/>
       </w:pPr>
-      <w:bookmarkStart w:id="72" w:name="sublimation"/>
-      <w:hyperlink r:id="rId71">
+      <w:hyperlink r:id="rId72">
         <w:r>
           <w:rPr>
             <w:rStyle w:val="Hyperlink"/>
@@ -1839,7 +2464,6 @@
           <w:t xml:space="preserve">Sublimation</w:t>
         </w:r>
       </w:hyperlink>
-      <w:bookmarkEnd w:id="72"/>
     </w:p>
     <w:p>
       <w:pPr>
@@ -1847,6 +2471,7 @@
       </w:pPr>
       <w:r>
         <w:rPr>
+          <w:bCs/>
           <w:b/>
         </w:rPr>
         <w:t xml:space="preserve">macOS</w:t>
@@ -1862,6 +2487,7 @@
       </w:r>
       <w:r>
         <w:rPr>
+          <w:bCs/>
           <w:b/>
         </w:rPr>
         <w:t xml:space="preserve">iOS</w:t>
@@ -1877,6 +2503,7 @@
       </w:r>
       <w:r>
         <w:rPr>
+          <w:bCs/>
           <w:b/>
         </w:rPr>
         <w:t xml:space="preserve">watchOS</w:t>
@@ -1892,6 +2519,7 @@
       </w:r>
       <w:r>
         <w:rPr>
+          <w:bCs/>
           <w:b/>
         </w:rPr>
         <w:t xml:space="preserve">tvOS</w:t>
@@ -1907,6 +2535,7 @@
       </w:r>
       <w:r>
         <w:rPr>
+          <w:bCs/>
           <w:b/>
         </w:rPr>
         <w:t xml:space="preserve">linux</w:t>
@@ -1928,12 +2557,13 @@
         <w:t xml:space="preserve">When you are developing a full stack Swift application, you want to easily test and debug your application on both the device (iPhone, Apple Watch, iPad, etc…) as well as your development server. If you are using simulator then setting your host server to localhost will work but often we need to test on an actual device. You can either be an IT expert your local network’s DNS or you can use Sublimation to easily connect your local server to your device.</w:t>
       </w:r>
     </w:p>
+    <w:bookmarkEnd w:id="73"/>
+    <w:bookmarkStart w:id="75" w:name="sundialkit"/>
     <w:p>
       <w:pPr>
         <w:pStyle w:val="Heading4"/>
       </w:pPr>
-      <w:bookmarkStart w:id="74" w:name="sundialkit"/>
-      <w:hyperlink r:id="rId73">
+      <w:hyperlink r:id="rId74">
         <w:r>
           <w:rPr>
             <w:rStyle w:val="Hyperlink"/>
@@ -1941,7 +2571,6 @@
           <w:t xml:space="preserve">SundialKit</w:t>
         </w:r>
       </w:hyperlink>
-      <w:bookmarkEnd w:id="74"/>
     </w:p>
     <w:p>
       <w:pPr>
@@ -1949,6 +2578,7 @@
       </w:pPr>
       <w:r>
         <w:rPr>
+          <w:bCs/>
           <w:b/>
         </w:rPr>
         <w:t xml:space="preserve">iOS</w:t>
@@ -1964,6 +2594,7 @@
       </w:r>
       <w:r>
         <w:rPr>
+          <w:bCs/>
           <w:b/>
         </w:rPr>
         <w:t xml:space="preserve">watchOS</w:t>
@@ -1985,12 +2616,13 @@
         <w:t xml:space="preserve">For easier use in reactive user interfaces, especially with SwiftUI and Combine, I’ve created a library which abstracts and maps common connectivity APIs. Particularly in my app Heartwitch, I mapped the functionality of WatchConnectivity and Network over to track the user’s ability to connect to the Internet as well as the ability for their iPhone to connect to their Apple Watch via WatchConnectivity</w:t>
       </w:r>
     </w:p>
+    <w:bookmarkEnd w:id="75"/>
+    <w:bookmarkStart w:id="77" w:name="syndikit"/>
     <w:p>
       <w:pPr>
         <w:pStyle w:val="Heading4"/>
       </w:pPr>
-      <w:bookmarkStart w:id="76" w:name="syndikit"/>
-      <w:hyperlink r:id="rId75">
+      <w:hyperlink r:id="rId76">
         <w:r>
           <w:rPr>
             <w:rStyle w:val="Hyperlink"/>
@@ -1998,7 +2630,6 @@
           <w:t xml:space="preserve">SyndiKit</w:t>
         </w:r>
       </w:hyperlink>
-      <w:bookmarkEnd w:id="76"/>
     </w:p>
     <w:p>
       <w:pPr>
@@ -2006,6 +2637,7 @@
       </w:pPr>
       <w:r>
         <w:rPr>
+          <w:bCs/>
           <w:b/>
         </w:rPr>
         <w:t xml:space="preserve">macOS</w:t>
@@ -2021,6 +2653,7 @@
       </w:r>
       <w:r>
         <w:rPr>
+          <w:bCs/>
           <w:b/>
         </w:rPr>
         <w:t xml:space="preserve">iOS</w:t>
@@ -2036,6 +2669,7 @@
       </w:r>
       <w:r>
         <w:rPr>
+          <w:bCs/>
           <w:b/>
         </w:rPr>
         <w:t xml:space="preserve">watchOS</w:t>
@@ -2051,6 +2685,7 @@
       </w:r>
       <w:r>
         <w:rPr>
+          <w:bCs/>
           <w:b/>
         </w:rPr>
         <w:t xml:space="preserve">tvOS</w:t>
@@ -2066,6 +2701,7 @@
       </w:r>
       <w:r>
         <w:rPr>
+          <w:bCs/>
           <w:b/>
         </w:rPr>
         <w:t xml:space="preserve">linux</w:t>
@@ -2091,7 +2727,7 @@
       <w:pPr>
         <w:numPr>
           <w:ilvl w:val="0"/>
-          <w:numId w:val="1010"/>
+          <w:numId w:val="1011"/>
         </w:numPr>
         <w:pStyle w:val="Compact"/>
       </w:pPr>
@@ -2103,7 +2739,7 @@
       <w:pPr>
         <w:numPr>
           <w:ilvl w:val="0"/>
-          <w:numId w:val="1010"/>
+          <w:numId w:val="1011"/>
         </w:numPr>
         <w:pStyle w:val="Compact"/>
       </w:pPr>
@@ -2115,7 +2751,7 @@
       <w:pPr>
         <w:numPr>
           <w:ilvl w:val="0"/>
-          <w:numId w:val="1010"/>
+          <w:numId w:val="1011"/>
         </w:numPr>
         <w:pStyle w:val="Compact"/>
       </w:pPr>
@@ -2127,7 +2763,7 @@
       <w:pPr>
         <w:numPr>
           <w:ilvl w:val="0"/>
-          <w:numId w:val="1010"/>
+          <w:numId w:val="1011"/>
         </w:numPr>
         <w:pStyle w:val="Compact"/>
       </w:pPr>
@@ -2135,12 +2771,13 @@
         <w:t xml:space="preserve">Abstractions for format-agnostic parsing</w:t>
       </w:r>
     </w:p>
+    <w:bookmarkEnd w:id="77"/>
+    <w:bookmarkStart w:id="79" w:name="thirtyto"/>
     <w:p>
       <w:pPr>
         <w:pStyle w:val="Heading4"/>
       </w:pPr>
-      <w:bookmarkStart w:id="78" w:name="thirtyto"/>
-      <w:hyperlink r:id="rId77">
+      <w:hyperlink r:id="rId78">
         <w:r>
           <w:rPr>
             <w:rStyle w:val="Hyperlink"/>
@@ -2148,7 +2785,6 @@
           <w:t xml:space="preserve">ThirtyTo</w:t>
         </w:r>
       </w:hyperlink>
-      <w:bookmarkEnd w:id="78"/>
     </w:p>
     <w:p>
       <w:pPr>
@@ -2156,6 +2792,7 @@
       </w:pPr>
       <w:r>
         <w:rPr>
+          <w:bCs/>
           <w:b/>
         </w:rPr>
         <w:t xml:space="preserve">macOS</w:t>
@@ -2171,6 +2808,7 @@
       </w:r>
       <w:r>
         <w:rPr>
+          <w:bCs/>
           <w:b/>
         </w:rPr>
         <w:t xml:space="preserve">iOS</w:t>
@@ -2186,6 +2824,7 @@
       </w:r>
       <w:r>
         <w:rPr>
+          <w:bCs/>
           <w:b/>
         </w:rPr>
         <w:t xml:space="preserve">watchOS</w:t>
@@ -2201,6 +2840,7 @@
       </w:r>
       <w:r>
         <w:rPr>
+          <w:bCs/>
           <w:b/>
         </w:rPr>
         <w:t xml:space="preserve">tvOS</w:t>
@@ -2216,6 +2856,7 @@
       </w:r>
       <w:r>
         <w:rPr>
+          <w:bCs/>
           <w:b/>
         </w:rPr>
         <w:t xml:space="preserve">linux</w:t>
@@ -2245,12 +2886,13 @@
         <w:t xml:space="preserve">Base32Crockford offers the most reasonable compromise when it comes to encoding data. Being a super set of Base16, it uses all ten digits and 22 of the 26 Latin upper case characters.</w:t>
       </w:r>
     </w:p>
+    <w:bookmarkEnd w:id="79"/>
+    <w:bookmarkStart w:id="81" w:name="transistorpublishplugin"/>
     <w:p>
       <w:pPr>
         <w:pStyle w:val="Heading4"/>
       </w:pPr>
-      <w:bookmarkStart w:id="80" w:name="transistorpublishplugin"/>
-      <w:hyperlink r:id="rId79">
+      <w:hyperlink r:id="rId80">
         <w:r>
           <w:rPr>
             <w:rStyle w:val="Hyperlink"/>
@@ -2258,7 +2900,6 @@
           <w:t xml:space="preserve">TransistorPublishPlugin</w:t>
         </w:r>
       </w:hyperlink>
-      <w:bookmarkEnd w:id="80"/>
     </w:p>
     <w:p>
       <w:pPr>
@@ -2266,6 +2907,7 @@
       </w:pPr>
       <w:r>
         <w:rPr>
+          <w:bCs/>
           <w:b/>
         </w:rPr>
         <w:t xml:space="preserve">macOS</w:t>
@@ -2281,6 +2923,7 @@
       </w:r>
       <w:r>
         <w:rPr>
+          <w:bCs/>
           <w:b/>
         </w:rPr>
         <w:t xml:space="preserve">linux</w:t>
@@ -2302,25 +2945,229 @@
         <w:t xml:space="preserve">Using blockquotes in your markdown, you can easily embed the Transistor podcast player in your website.</w:t>
       </w:r>
     </w:p>
+    <w:bookmarkEnd w:id="81"/>
+    <w:bookmarkEnd w:id="82"/>
+    <w:bookmarkStart w:id="91" w:name="skills"/>
     <w:p>
       <w:pPr>
         <w:pStyle w:val="Heading2"/>
       </w:pPr>
-      <w:bookmarkStart w:id="81" w:name="skills"/>
       <w:r>
         <w:t xml:space="preserve">Skills</w:t>
       </w:r>
-      <w:bookmarkEnd w:id="81"/>
-    </w:p>
+    </w:p>
+    <w:bookmarkStart w:id="83" w:name="server-side-swift-cloud-development"/>
     <w:p>
       <w:pPr>
         <w:pStyle w:val="Heading3"/>
       </w:pPr>
-      <w:bookmarkStart w:id="82" w:name="languages"/>
+      <w:r>
+        <w:t xml:space="preserve">Server-Side Swift &amp; Cloud Development</w:t>
+      </w:r>
+    </w:p>
+    <w:p>
+      <w:pPr>
+        <w:pStyle w:val="FirstParagraph"/>
+      </w:pPr>
+      <w:r>
+        <w:rPr>
+          <w:bCs/>
+          <w:b/>
+        </w:rPr>
+        <w:t xml:space="preserve">Vapor Framework</w:t>
+      </w:r>
+      <w:r>
+        <w:t xml:space="preserve"> </w:t>
+      </w:r>
+      <w:r>
+        <w:t xml:space="preserve">|</w:t>
+      </w:r>
+      <w:r>
+        <w:t xml:space="preserve"> </w:t>
+      </w:r>
+      <w:r>
+        <w:rPr>
+          <w:bCs/>
+          <w:b/>
+        </w:rPr>
+        <w:t xml:space="preserve">Server-Side Swift</w:t>
+      </w:r>
+      <w:r>
+        <w:t xml:space="preserve"> </w:t>
+      </w:r>
+      <w:r>
+        <w:t xml:space="preserve">|</w:t>
+      </w:r>
+      <w:r>
+        <w:t xml:space="preserve"> </w:t>
+      </w:r>
+      <w:r>
+        <w:rPr>
+          <w:bCs/>
+          <w:b/>
+        </w:rPr>
+        <w:t xml:space="preserve">REST APIs</w:t>
+      </w:r>
+      <w:r>
+        <w:t xml:space="preserve"> </w:t>
+      </w:r>
+      <w:r>
+        <w:t xml:space="preserve">|</w:t>
+      </w:r>
+      <w:r>
+        <w:t xml:space="preserve"> </w:t>
+      </w:r>
+      <w:r>
+        <w:rPr>
+          <w:bCs/>
+          <w:b/>
+        </w:rPr>
+        <w:t xml:space="preserve">WebSocket</w:t>
+      </w:r>
+      <w:r>
+        <w:t xml:space="preserve"> </w:t>
+      </w:r>
+      <w:r>
+        <w:t xml:space="preserve">|</w:t>
+      </w:r>
+      <w:r>
+        <w:t xml:space="preserve"> </w:t>
+      </w:r>
+      <w:r>
+        <w:rPr>
+          <w:bCs/>
+          <w:b/>
+        </w:rPr>
+        <w:t xml:space="preserve">JSON APIs</w:t>
+      </w:r>
+      <w:r>
+        <w:t xml:space="preserve"> </w:t>
+      </w:r>
+      <w:r>
+        <w:t xml:space="preserve">|</w:t>
+      </w:r>
+      <w:r>
+        <w:t xml:space="preserve"> </w:t>
+      </w:r>
+      <w:r>
+        <w:rPr>
+          <w:bCs/>
+          <w:b/>
+        </w:rPr>
+        <w:t xml:space="preserve">CloudKit</w:t>
+      </w:r>
+      <w:r>
+        <w:t xml:space="preserve"> </w:t>
+      </w:r>
+      <w:r>
+        <w:t xml:space="preserve">|</w:t>
+      </w:r>
+      <w:r>
+        <w:t xml:space="preserve"> </w:t>
+      </w:r>
+      <w:r>
+        <w:rPr>
+          <w:bCs/>
+          <w:b/>
+        </w:rPr>
+        <w:t xml:space="preserve">Codable</w:t>
+      </w:r>
+      <w:r>
+        <w:t xml:space="preserve"> </w:t>
+      </w:r>
+      <w:r>
+        <w:t xml:space="preserve">|</w:t>
+      </w:r>
+      <w:r>
+        <w:t xml:space="preserve"> </w:t>
+      </w:r>
+      <w:r>
+        <w:rPr>
+          <w:bCs/>
+          <w:b/>
+        </w:rPr>
+        <w:t xml:space="preserve">Networking</w:t>
+      </w:r>
+    </w:p>
+    <w:bookmarkEnd w:id="83"/>
+    <w:bookmarkStart w:id="84" w:name="aws-cloud-services"/>
+    <w:p>
+      <w:pPr>
+        <w:pStyle w:val="Heading3"/>
+      </w:pPr>
+      <w:r>
+        <w:t xml:space="preserve">AWS Cloud Services</w:t>
+      </w:r>
+    </w:p>
+    <w:p>
+      <w:pPr>
+        <w:pStyle w:val="FirstParagraph"/>
+      </w:pPr>
+      <w:r>
+        <w:rPr>
+          <w:bCs/>
+          <w:b/>
+        </w:rPr>
+        <w:t xml:space="preserve">AWS Lambda</w:t>
+      </w:r>
+      <w:r>
+        <w:t xml:space="preserve"> </w:t>
+      </w:r>
+      <w:r>
+        <w:t xml:space="preserve">|</w:t>
+      </w:r>
+      <w:r>
+        <w:t xml:space="preserve"> </w:t>
+      </w:r>
+      <w:r>
+        <w:rPr>
+          <w:bCs/>
+          <w:b/>
+        </w:rPr>
+        <w:t xml:space="preserve">DynamoDB</w:t>
+      </w:r>
+      <w:r>
+        <w:t xml:space="preserve"> </w:t>
+      </w:r>
+      <w:r>
+        <w:t xml:space="preserve">|</w:t>
+      </w:r>
+      <w:r>
+        <w:t xml:space="preserve"> </w:t>
+      </w:r>
+      <w:r>
+        <w:rPr>
+          <w:bCs/>
+          <w:b/>
+        </w:rPr>
+        <w:t xml:space="preserve">S3</w:t>
+      </w:r>
+      <w:r>
+        <w:t xml:space="preserve"> </w:t>
+      </w:r>
+      <w:r>
+        <w:t xml:space="preserve">|</w:t>
+      </w:r>
+      <w:r>
+        <w:t xml:space="preserve"> </w:t>
+      </w:r>
+      <w:r>
+        <w:rPr>
+          <w:bCs/>
+          <w:b/>
+        </w:rPr>
+        <w:t xml:space="preserve">EC2</w:t>
+      </w:r>
+    </w:p>
+    <w:bookmarkEnd w:id="84"/>
+    <w:bookmarkStart w:id="85" w:name="languages"/>
+    <w:p>
+      <w:pPr>
+        <w:pStyle w:val="Heading3"/>
+      </w:pPr>
       <w:r>
         <w:t xml:space="preserve">Languages</w:t>
       </w:r>
-      <w:bookmarkEnd w:id="82"/>
     </w:p>
     <w:p>
       <w:pPr>
@@ -2328,6 +3175,7 @@
       </w:pPr>
       <w:r>
         <w:rPr>
+          <w:bCs/>
           <w:b/>
         </w:rPr>
         <w:t xml:space="preserve">Swift</w:t>
@@ -2343,95 +3191,101 @@
       </w:r>
       <w:r>
         <w:rPr>
+          <w:bCs/>
+          <w:b/>
+        </w:rPr>
+        <w:t xml:space="preserve">JavaScript</w:t>
+      </w:r>
+      <w:r>
+        <w:t xml:space="preserve"> </w:t>
+      </w:r>
+      <w:r>
+        <w:t xml:space="preserve">|</w:t>
+      </w:r>
+      <w:r>
+        <w:t xml:space="preserve"> </w:t>
+      </w:r>
+      <w:r>
+        <w:rPr>
+          <w:bCs/>
+          <w:b/>
+        </w:rPr>
+        <w:t xml:space="preserve">TypeScript</w:t>
+      </w:r>
+      <w:r>
+        <w:t xml:space="preserve"> </w:t>
+      </w:r>
+      <w:r>
+        <w:t xml:space="preserve">|</w:t>
+      </w:r>
+      <w:r>
+        <w:t xml:space="preserve"> </w:t>
+      </w:r>
+      <w:r>
+        <w:rPr>
+          <w:bCs/>
+          <w:b/>
+        </w:rPr>
+        <w:t xml:space="preserve">Objective-C</w:t>
+      </w:r>
+      <w:r>
+        <w:t xml:space="preserve"> </w:t>
+      </w:r>
+      <w:r>
+        <w:t xml:space="preserve">|</w:t>
+      </w:r>
+      <w:r>
+        <w:t xml:space="preserve"> </w:t>
+      </w:r>
+      <w:r>
+        <w:rPr>
+          <w:bCs/>
+          <w:b/>
+        </w:rPr>
+        <w:t xml:space="preserve">HTML5</w:t>
+      </w:r>
+      <w:r>
+        <w:t xml:space="preserve"> </w:t>
+      </w:r>
+      <w:r>
+        <w:t xml:space="preserve">|</w:t>
+      </w:r>
+      <w:r>
+        <w:t xml:space="preserve"> </w:t>
+      </w:r>
+      <w:r>
+        <w:rPr>
+          <w:bCs/>
+          <w:b/>
+        </w:rPr>
+        <w:t xml:space="preserve">CSS3</w:t>
+      </w:r>
+      <w:r>
+        <w:t xml:space="preserve"> </w:t>
+      </w:r>
+      <w:r>
+        <w:t xml:space="preserve">|</w:t>
+      </w:r>
+      <w:r>
+        <w:t xml:space="preserve"> </w:t>
+      </w:r>
+      <w:r>
+        <w:rPr>
+          <w:bCs/>
           <w:b/>
         </w:rPr>
         <w:t xml:space="preserve">Bash Scripting</w:t>
       </w:r>
-      <w:r>
-        <w:t xml:space="preserve"> </w:t>
-      </w:r>
-      <w:r>
-        <w:t xml:space="preserve">|</w:t>
-      </w:r>
-      <w:r>
-        <w:t xml:space="preserve"> </w:t>
-      </w:r>
-      <w:r>
-        <w:rPr>
-          <w:b/>
-        </w:rPr>
-        <w:t xml:space="preserve">JavaScript</w:t>
-      </w:r>
-      <w:r>
-        <w:t xml:space="preserve"> </w:t>
-      </w:r>
-      <w:r>
-        <w:t xml:space="preserve">|</w:t>
-      </w:r>
-      <w:r>
-        <w:t xml:space="preserve"> </w:t>
-      </w:r>
-      <w:r>
-        <w:rPr>
-          <w:b/>
-        </w:rPr>
-        <w:t xml:space="preserve">TypeScript</w:t>
-      </w:r>
-      <w:r>
-        <w:t xml:space="preserve"> </w:t>
-      </w:r>
-      <w:r>
-        <w:t xml:space="preserve">|</w:t>
-      </w:r>
-      <w:r>
-        <w:t xml:space="preserve"> </w:t>
-      </w:r>
-      <w:r>
-        <w:rPr>
-          <w:b/>
-        </w:rPr>
-        <w:t xml:space="preserve">Objective-C</w:t>
-      </w:r>
-      <w:r>
-        <w:t xml:space="preserve"> </w:t>
-      </w:r>
-      <w:r>
-        <w:t xml:space="preserve">|</w:t>
-      </w:r>
-      <w:r>
-        <w:t xml:space="preserve"> </w:t>
-      </w:r>
-      <w:r>
-        <w:rPr>
-          <w:b/>
-        </w:rPr>
-        <w:t xml:space="preserve">HTML5</w:t>
-      </w:r>
-      <w:r>
-        <w:t xml:space="preserve"> </w:t>
-      </w:r>
-      <w:r>
-        <w:t xml:space="preserve">|</w:t>
-      </w:r>
-      <w:r>
-        <w:t xml:space="preserve"> </w:t>
-      </w:r>
-      <w:r>
-        <w:rPr>
-          <w:b/>
-        </w:rPr>
-        <w:t xml:space="preserve">CSS3</w:t>
-      </w:r>
-    </w:p>
+    </w:p>
+    <w:bookmarkEnd w:id="85"/>
+    <w:bookmarkStart w:id="86" w:name="development-tools-devops"/>
     <w:p>
       <w:pPr>
         <w:pStyle w:val="Heading3"/>
       </w:pPr>
-      <w:bookmarkStart w:id="83" w:name="tools"/>
-      <w:r>
-        <w:t xml:space="preserve">Tools</w:t>
-      </w:r>
-      <w:bookmarkEnd w:id="83"/>
+      <w:r>
+        <w:t xml:space="preserve">Development Tools &amp; DevOps</w:t>
+      </w:r>
     </w:p>
     <w:p>
       <w:pPr>
@@ -2439,6 +3293,55 @@
       </w:pPr>
       <w:r>
         <w:rPr>
+          <w:bCs/>
+          <w:b/>
+        </w:rPr>
+        <w:t xml:space="preserve">Gitlab CI</w:t>
+      </w:r>
+      <w:r>
+        <w:t xml:space="preserve"> </w:t>
+      </w:r>
+      <w:r>
+        <w:t xml:space="preserve">|</w:t>
+      </w:r>
+      <w:r>
+        <w:t xml:space="preserve"> </w:t>
+      </w:r>
+      <w:r>
+        <w:rPr>
+          <w:bCs/>
+          <w:b/>
+        </w:rPr>
+        <w:t xml:space="preserve">Github Actions</w:t>
+      </w:r>
+      <w:r>
+        <w:t xml:space="preserve"> </w:t>
+      </w:r>
+      <w:r>
+        <w:t xml:space="preserve">|</w:t>
+      </w:r>
+      <w:r>
+        <w:t xml:space="preserve"> </w:t>
+      </w:r>
+      <w:r>
+        <w:rPr>
+          <w:bCs/>
+          <w:b/>
+        </w:rPr>
+        <w:t xml:space="preserve">Fastlane</w:t>
+      </w:r>
+      <w:r>
+        <w:t xml:space="preserve"> </w:t>
+      </w:r>
+      <w:r>
+        <w:t xml:space="preserve">|</w:t>
+      </w:r>
+      <w:r>
+        <w:t xml:space="preserve"> </w:t>
+      </w:r>
+      <w:r>
+        <w:rPr>
+          <w:bCs/>
           <w:b/>
         </w:rPr>
         <w:t xml:space="preserve">Xcode</w:t>
@@ -2454,105 +3357,78 @@
       </w:r>
       <w:r>
         <w:rPr>
-          <w:b/>
-        </w:rPr>
-        <w:t xml:space="preserve">Interface Builder</w:t>
-      </w:r>
-      <w:r>
-        <w:t xml:space="preserve"> </w:t>
-      </w:r>
-      <w:r>
-        <w:t xml:space="preserve">|</w:t>
-      </w:r>
-      <w:r>
-        <w:t xml:space="preserve"> </w:t>
-      </w:r>
-      <w:r>
-        <w:rPr>
-          <w:b/>
-        </w:rPr>
-        <w:t xml:space="preserve">iTunes Connect</w:t>
-      </w:r>
-      <w:r>
-        <w:t xml:space="preserve"> </w:t>
-      </w:r>
-      <w:r>
-        <w:t xml:space="preserve">|</w:t>
-      </w:r>
-      <w:r>
-        <w:t xml:space="preserve"> </w:t>
-      </w:r>
-      <w:r>
-        <w:rPr>
-          <w:b/>
-        </w:rPr>
-        <w:t xml:space="preserve">Gitlab CI</w:t>
-      </w:r>
-      <w:r>
-        <w:t xml:space="preserve"> </w:t>
-      </w:r>
-      <w:r>
-        <w:t xml:space="preserve">|</w:t>
-      </w:r>
-      <w:r>
-        <w:t xml:space="preserve"> </w:t>
-      </w:r>
-      <w:r>
-        <w:rPr>
-          <w:b/>
-        </w:rPr>
-        <w:t xml:space="preserve">Github Actions</w:t>
-      </w:r>
-      <w:r>
-        <w:t xml:space="preserve"> </w:t>
-      </w:r>
-      <w:r>
-        <w:t xml:space="preserve">|</w:t>
-      </w:r>
-      <w:r>
-        <w:t xml:space="preserve"> </w:t>
-      </w:r>
-      <w:r>
-        <w:rPr>
-          <w:b/>
-        </w:rPr>
-        <w:t xml:space="preserve">Fastlane</w:t>
-      </w:r>
-      <w:r>
-        <w:t xml:space="preserve"> </w:t>
-      </w:r>
-      <w:r>
-        <w:t xml:space="preserve">|</w:t>
-      </w:r>
-      <w:r>
-        <w:t xml:space="preserve"> </w:t>
-      </w:r>
-      <w:r>
-        <w:rPr>
+          <w:bCs/>
+          <w:b/>
+        </w:rPr>
+        <w:t xml:space="preserve">Docker</w:t>
+      </w:r>
+      <w:r>
+        <w:t xml:space="preserve"> </w:t>
+      </w:r>
+      <w:r>
+        <w:t xml:space="preserve">|</w:t>
+      </w:r>
+      <w:r>
+        <w:t xml:space="preserve"> </w:t>
+      </w:r>
+      <w:r>
+        <w:rPr>
+          <w:bCs/>
+          <w:b/>
+        </w:rPr>
+        <w:t xml:space="preserve">Homebrew</w:t>
+      </w:r>
+      <w:r>
+        <w:t xml:space="preserve"> </w:t>
+      </w:r>
+      <w:r>
+        <w:t xml:space="preserve">|</w:t>
+      </w:r>
+      <w:r>
+        <w:t xml:space="preserve"> </w:t>
+      </w:r>
+      <w:r>
+        <w:rPr>
+          <w:bCs/>
+          <w:b/>
+        </w:rPr>
+        <w:t xml:space="preserve">Jazzy</w:t>
+      </w:r>
+      <w:r>
+        <w:t xml:space="preserve"> </w:t>
+      </w:r>
+      <w:r>
+        <w:t xml:space="preserve">|</w:t>
+      </w:r>
+      <w:r>
+        <w:t xml:space="preserve"> </w:t>
+      </w:r>
+      <w:r>
+        <w:rPr>
+          <w:bCs/>
           <w:b/>
         </w:rPr>
         <w:t xml:space="preserve">Final Cut Pro</w:t>
       </w:r>
     </w:p>
+    <w:bookmarkEnd w:id="86"/>
+    <w:bookmarkStart w:id="89" w:name="frameworks-and-apis"/>
     <w:p>
       <w:pPr>
         <w:pStyle w:val="Heading3"/>
       </w:pPr>
-      <w:bookmarkStart w:id="84" w:name="frameworks-and-apis"/>
       <w:r>
         <w:t xml:space="preserve">Frameworks and APIs</w:t>
       </w:r>
-      <w:bookmarkEnd w:id="84"/>
-    </w:p>
+    </w:p>
+    <w:bookmarkStart w:id="87" w:name="apple-development"/>
     <w:p>
       <w:pPr>
         <w:pStyle w:val="Heading4"/>
       </w:pPr>
-      <w:bookmarkStart w:id="85" w:name="apple-and-swift-development"/>
-      <w:r>
-        <w:t xml:space="preserve">Apple and Swift Development</w:t>
-      </w:r>
-      <w:bookmarkEnd w:id="85"/>
+      <w:r>
+        <w:t xml:space="preserve">Apple Development</w:t>
+      </w:r>
     </w:p>
     <w:p>
       <w:pPr>
@@ -2560,6 +3436,7 @@
       </w:pPr>
       <w:r>
         <w:rPr>
+          <w:bCs/>
           <w:b/>
         </w:rPr>
         <w:t xml:space="preserve">SwiftUI</w:t>
@@ -2575,6 +3452,7 @@
       </w:r>
       <w:r>
         <w:rPr>
+          <w:bCs/>
           <w:b/>
         </w:rPr>
         <w:t xml:space="preserve">Combine</w:t>
@@ -2590,6 +3468,7 @@
       </w:r>
       <w:r>
         <w:rPr>
+          <w:bCs/>
           <w:b/>
         </w:rPr>
         <w:t xml:space="preserve">SwiftData</w:t>
@@ -2605,6 +3484,39 @@
       </w:r>
       <w:r>
         <w:rPr>
+          <w:bCs/>
+          <w:b/>
+        </w:rPr>
+        <w:t xml:space="preserve">UIKit</w:t>
+      </w:r>
+      <w:r>
+        <w:t xml:space="preserve"> </w:t>
+      </w:r>
+      <w:r>
+        <w:t xml:space="preserve">|</w:t>
+      </w:r>
+      <w:r>
+        <w:t xml:space="preserve"> </w:t>
+      </w:r>
+      <w:r>
+        <w:rPr>
+          <w:bCs/>
+          <w:b/>
+        </w:rPr>
+        <w:t xml:space="preserve">AppKit</w:t>
+      </w:r>
+      <w:r>
+        <w:t xml:space="preserve"> </w:t>
+      </w:r>
+      <w:r>
+        <w:t xml:space="preserve">|</w:t>
+      </w:r>
+      <w:r>
+        <w:t xml:space="preserve"> </w:t>
+      </w:r>
+      <w:r>
+        <w:rPr>
+          <w:bCs/>
           <w:b/>
         </w:rPr>
         <w:t xml:space="preserve">Cocoa Touch</w:t>
@@ -2620,6 +3532,7 @@
       </w:r>
       <w:r>
         <w:rPr>
+          <w:bCs/>
           <w:b/>
         </w:rPr>
         <w:t xml:space="preserve">Cocoa</w:t>
@@ -2635,66 +3548,7 @@
       </w:r>
       <w:r>
         <w:rPr>
-          <w:b/>
-        </w:rPr>
-        <w:t xml:space="preserve">UIKit</w:t>
-      </w:r>
-      <w:r>
-        <w:t xml:space="preserve"> </w:t>
-      </w:r>
-      <w:r>
-        <w:t xml:space="preserve">|</w:t>
-      </w:r>
-      <w:r>
-        <w:t xml:space="preserve"> </w:t>
-      </w:r>
-      <w:r>
-        <w:rPr>
-          <w:b/>
-        </w:rPr>
-        <w:t xml:space="preserve">AppKit</w:t>
-      </w:r>
-      <w:r>
-        <w:t xml:space="preserve"> </w:t>
-      </w:r>
-      <w:r>
-        <w:t xml:space="preserve">|</w:t>
-      </w:r>
-      <w:r>
-        <w:t xml:space="preserve"> </w:t>
-      </w:r>
-      <w:r>
-        <w:rPr>
-          <w:b/>
-        </w:rPr>
-        <w:t xml:space="preserve">Core Location</w:t>
-      </w:r>
-      <w:r>
-        <w:t xml:space="preserve"> </w:t>
-      </w:r>
-      <w:r>
-        <w:t xml:space="preserve">|</w:t>
-      </w:r>
-      <w:r>
-        <w:t xml:space="preserve"> </w:t>
-      </w:r>
-      <w:r>
-        <w:rPr>
-          <w:b/>
-        </w:rPr>
-        <w:t xml:space="preserve">Vapor</w:t>
-      </w:r>
-      <w:r>
-        <w:t xml:space="preserve"> </w:t>
-      </w:r>
-      <w:r>
-        <w:t xml:space="preserve">|</w:t>
-      </w:r>
-      <w:r>
-        <w:t xml:space="preserve"> </w:t>
-      </w:r>
-      <w:r>
-        <w:rPr>
+          <w:bCs/>
           <w:b/>
         </w:rPr>
         <w:t xml:space="preserve">Core Data</w:t>
@@ -2710,36 +3564,244 @@
       </w:r>
       <w:r>
         <w:rPr>
-          <w:b/>
-        </w:rPr>
-        <w:t xml:space="preserve">Networking</w:t>
-      </w:r>
-      <w:r>
-        <w:t xml:space="preserve"> </w:t>
-      </w:r>
-      <w:r>
-        <w:t xml:space="preserve">|</w:t>
-      </w:r>
-      <w:r>
-        <w:t xml:space="preserve"> </w:t>
-      </w:r>
-      <w:r>
-        <w:rPr>
-          <w:b/>
-        </w:rPr>
-        <w:t xml:space="preserve">HealthKit and Fitness</w:t>
-      </w:r>
-      <w:r>
-        <w:t xml:space="preserve"> </w:t>
-      </w:r>
-      <w:r>
-        <w:t xml:space="preserve">|</w:t>
-      </w:r>
-      <w:r>
-        <w:t xml:space="preserve"> </w:t>
-      </w:r>
-      <w:r>
-        <w:rPr>
+          <w:bCs/>
+          <w:b/>
+        </w:rPr>
+        <w:t xml:space="preserve">HealthKit</w:t>
+      </w:r>
+      <w:r>
+        <w:t xml:space="preserve"> </w:t>
+      </w:r>
+      <w:r>
+        <w:t xml:space="preserve">|</w:t>
+      </w:r>
+      <w:r>
+        <w:t xml:space="preserve"> </w:t>
+      </w:r>
+      <w:r>
+        <w:rPr>
+          <w:bCs/>
+          <w:b/>
+        </w:rPr>
+        <w:t xml:space="preserve">WatchKit</w:t>
+      </w:r>
+      <w:r>
+        <w:t xml:space="preserve"> </w:t>
+      </w:r>
+      <w:r>
+        <w:t xml:space="preserve">|</w:t>
+      </w:r>
+      <w:r>
+        <w:t xml:space="preserve"> </w:t>
+      </w:r>
+      <w:r>
+        <w:rPr>
+          <w:bCs/>
+          <w:b/>
+        </w:rPr>
+        <w:t xml:space="preserve">User Notifications</w:t>
+      </w:r>
+      <w:r>
+        <w:t xml:space="preserve"> </w:t>
+      </w:r>
+      <w:r>
+        <w:t xml:space="preserve">|</w:t>
+      </w:r>
+      <w:r>
+        <w:t xml:space="preserve"> </w:t>
+      </w:r>
+      <w:r>
+        <w:rPr>
+          <w:bCs/>
+          <w:b/>
+        </w:rPr>
+        <w:t xml:space="preserve">XPC</w:t>
+      </w:r>
+    </w:p>
+    <w:bookmarkEnd w:id="87"/>
+    <w:bookmarkStart w:id="88" w:name="web-technologies"/>
+    <w:p>
+      <w:pPr>
+        <w:pStyle w:val="Heading4"/>
+      </w:pPr>
+      <w:r>
+        <w:t xml:space="preserve">Web Technologies</w:t>
+      </w:r>
+    </w:p>
+    <w:p>
+      <w:pPr>
+        <w:pStyle w:val="FirstParagraph"/>
+      </w:pPr>
+      <w:r>
+        <w:rPr>
+          <w:bCs/>
+          <w:b/>
+        </w:rPr>
+        <w:t xml:space="preserve">Node.js</w:t>
+      </w:r>
+      <w:r>
+        <w:t xml:space="preserve"> </w:t>
+      </w:r>
+      <w:r>
+        <w:t xml:space="preserve">|</w:t>
+      </w:r>
+      <w:r>
+        <w:t xml:space="preserve"> </w:t>
+      </w:r>
+      <w:r>
+        <w:rPr>
+          <w:bCs/>
+          <w:b/>
+        </w:rPr>
+        <w:t xml:space="preserve">Vue.js</w:t>
+      </w:r>
+      <w:r>
+        <w:t xml:space="preserve"> </w:t>
+      </w:r>
+      <w:r>
+        <w:t xml:space="preserve">|</w:t>
+      </w:r>
+      <w:r>
+        <w:t xml:space="preserve"> </w:t>
+      </w:r>
+      <w:r>
+        <w:rPr>
+          <w:bCs/>
+          <w:b/>
+        </w:rPr>
+        <w:t xml:space="preserve">React</w:t>
+      </w:r>
+      <w:r>
+        <w:t xml:space="preserve"> </w:t>
+      </w:r>
+      <w:r>
+        <w:t xml:space="preserve">|</w:t>
+      </w:r>
+      <w:r>
+        <w:t xml:space="preserve"> </w:t>
+      </w:r>
+      <w:r>
+        <w:rPr>
+          <w:bCs/>
+          <w:b/>
+        </w:rPr>
+        <w:t xml:space="preserve">Google Analytics</w:t>
+      </w:r>
+      <w:r>
+        <w:t xml:space="preserve"> </w:t>
+      </w:r>
+      <w:r>
+        <w:t xml:space="preserve">|</w:t>
+      </w:r>
+      <w:r>
+        <w:t xml:space="preserve"> </w:t>
+      </w:r>
+      <w:r>
+        <w:rPr>
+          <w:bCs/>
+          <w:b/>
+        </w:rPr>
+        <w:t xml:space="preserve">REST APIs</w:t>
+      </w:r>
+      <w:r>
+        <w:t xml:space="preserve"> </w:t>
+      </w:r>
+      <w:r>
+        <w:t xml:space="preserve">|</w:t>
+      </w:r>
+      <w:r>
+        <w:t xml:space="preserve"> </w:t>
+      </w:r>
+      <w:r>
+        <w:rPr>
+          <w:bCs/>
+          <w:b/>
+        </w:rPr>
+        <w:t xml:space="preserve">WebSocket</w:t>
+      </w:r>
+      <w:r>
+        <w:t xml:space="preserve"> </w:t>
+      </w:r>
+      <w:r>
+        <w:t xml:space="preserve">|</w:t>
+      </w:r>
+      <w:r>
+        <w:t xml:space="preserve"> </w:t>
+      </w:r>
+      <w:r>
+        <w:rPr>
+          <w:bCs/>
+          <w:b/>
+        </w:rPr>
+        <w:t xml:space="preserve">JSON</w:t>
+      </w:r>
+    </w:p>
+    <w:bookmarkEnd w:id="88"/>
+    <w:bookmarkEnd w:id="89"/>
+    <w:bookmarkStart w:id="90" w:name="databases-data-management"/>
+    <w:p>
+      <w:pPr>
+        <w:pStyle w:val="Heading3"/>
+      </w:pPr>
+      <w:r>
+        <w:t xml:space="preserve">Databases &amp; Data Management</w:t>
+      </w:r>
+    </w:p>
+    <w:p>
+      <w:pPr>
+        <w:pStyle w:val="FirstParagraph"/>
+      </w:pPr>
+      <w:r>
+        <w:rPr>
+          <w:bCs/>
+          <w:b/>
+        </w:rPr>
+        <w:t xml:space="preserve">PostgreSQL</w:t>
+      </w:r>
+      <w:r>
+        <w:t xml:space="preserve"> </w:t>
+      </w:r>
+      <w:r>
+        <w:t xml:space="preserve">|</w:t>
+      </w:r>
+      <w:r>
+        <w:t xml:space="preserve"> </w:t>
+      </w:r>
+      <w:r>
+        <w:rPr>
+          <w:bCs/>
+          <w:b/>
+        </w:rPr>
+        <w:t xml:space="preserve">MySQL</w:t>
+      </w:r>
+      <w:r>
+        <w:t xml:space="preserve"> </w:t>
+      </w:r>
+      <w:r>
+        <w:t xml:space="preserve">|</w:t>
+      </w:r>
+      <w:r>
+        <w:t xml:space="preserve"> </w:t>
+      </w:r>
+      <w:r>
+        <w:rPr>
+          <w:bCs/>
+          <w:b/>
+        </w:rPr>
+        <w:t xml:space="preserve">DynamoDB</w:t>
+      </w:r>
+      <w:r>
+        <w:t xml:space="preserve"> </w:t>
+      </w:r>
+      <w:r>
+        <w:t xml:space="preserve">|</w:t>
+      </w:r>
+      <w:r>
+        <w:t xml:space="preserve"> </w:t>
+      </w:r>
+      <w:r>
+        <w:rPr>
+          <w:bCs/>
           <w:b/>
         </w:rPr>
         <w:t xml:space="preserve">CloudKit</w:t>
@@ -2755,222 +3817,26 @@
       </w:r>
       <w:r>
         <w:rPr>
-          <w:b/>
-        </w:rPr>
-        <w:t xml:space="preserve">Codable</w:t>
-      </w:r>
-      <w:r>
-        <w:t xml:space="preserve"> </w:t>
-      </w:r>
-      <w:r>
-        <w:t xml:space="preserve">|</w:t>
-      </w:r>
-      <w:r>
-        <w:t xml:space="preserve"> </w:t>
-      </w:r>
-      <w:r>
-        <w:rPr>
-          <w:b/>
-        </w:rPr>
-        <w:t xml:space="preserve">Storyboards</w:t>
-      </w:r>
-      <w:r>
-        <w:t xml:space="preserve"> </w:t>
-      </w:r>
-      <w:r>
-        <w:t xml:space="preserve">|</w:t>
-      </w:r>
-      <w:r>
-        <w:t xml:space="preserve"> </w:t>
-      </w:r>
-      <w:r>
-        <w:rPr>
-          <w:b/>
-        </w:rPr>
-        <w:t xml:space="preserve">Auto Layouts and Adaptive Design</w:t>
-      </w:r>
-      <w:r>
-        <w:t xml:space="preserve"> </w:t>
-      </w:r>
-      <w:r>
-        <w:t xml:space="preserve">|</w:t>
-      </w:r>
-      <w:r>
-        <w:t xml:space="preserve"> </w:t>
-      </w:r>
-      <w:r>
-        <w:rPr>
-          <w:b/>
-        </w:rPr>
-        <w:t xml:space="preserve">WatchKit</w:t>
-      </w:r>
-      <w:r>
-        <w:t xml:space="preserve"> </w:t>
-      </w:r>
-      <w:r>
-        <w:t xml:space="preserve">|</w:t>
-      </w:r>
-      <w:r>
-        <w:t xml:space="preserve"> </w:t>
-      </w:r>
-      <w:r>
-        <w:rPr>
-          <w:b/>
-        </w:rPr>
-        <w:t xml:space="preserve">User Notifications</w:t>
-      </w:r>
-      <w:r>
-        <w:t xml:space="preserve"> </w:t>
-      </w:r>
-      <w:r>
-        <w:t xml:space="preserve">|</w:t>
-      </w:r>
-      <w:r>
-        <w:t xml:space="preserve"> </w:t>
-      </w:r>
-      <w:r>
-        <w:rPr>
-          <w:b/>
-        </w:rPr>
-        <w:t xml:space="preserve">Homebrew</w:t>
-      </w:r>
-      <w:r>
-        <w:t xml:space="preserve"> </w:t>
-      </w:r>
-      <w:r>
-        <w:t xml:space="preserve">|</w:t>
-      </w:r>
-      <w:r>
-        <w:t xml:space="preserve"> </w:t>
-      </w:r>
-      <w:r>
-        <w:rPr>
-          <w:b/>
-        </w:rPr>
-        <w:t xml:space="preserve">Jazzy</w:t>
-      </w:r>
-      <w:r>
-        <w:t xml:space="preserve"> </w:t>
-      </w:r>
-      <w:r>
-        <w:t xml:space="preserve">|</w:t>
-      </w:r>
-      <w:r>
-        <w:t xml:space="preserve"> </w:t>
-      </w:r>
-      <w:r>
-        <w:rPr>
-          <w:b/>
-        </w:rPr>
-        <w:t xml:space="preserve">XPC</w:t>
-      </w:r>
-    </w:p>
-    <w:p>
-      <w:pPr>
-        <w:pStyle w:val="Heading4"/>
-      </w:pPr>
-      <w:bookmarkStart w:id="86" w:name="other-frameworks-and-tools"/>
-      <w:r>
-        <w:t xml:space="preserve">Other Frameworks and Tools</w:t>
-      </w:r>
-      <w:bookmarkEnd w:id="86"/>
-    </w:p>
-    <w:p>
-      <w:pPr>
-        <w:pStyle w:val="FirstParagraph"/>
-      </w:pPr>
-      <w:r>
-        <w:rPr>
-          <w:b/>
-        </w:rPr>
-        <w:t xml:space="preserve">Google Analytics</w:t>
-      </w:r>
-      <w:r>
-        <w:t xml:space="preserve"> </w:t>
-      </w:r>
-      <w:r>
-        <w:t xml:space="preserve">|</w:t>
-      </w:r>
-      <w:r>
-        <w:t xml:space="preserve"> </w:t>
-      </w:r>
-      <w:r>
-        <w:rPr>
-          <w:b/>
-        </w:rPr>
-        <w:t xml:space="preserve">VueJs</w:t>
-      </w:r>
-      <w:r>
-        <w:t xml:space="preserve"> </w:t>
-      </w:r>
-      <w:r>
-        <w:t xml:space="preserve">|</w:t>
-      </w:r>
-      <w:r>
-        <w:t xml:space="preserve"> </w:t>
-      </w:r>
-      <w:r>
-        <w:rPr>
-          <w:b/>
-        </w:rPr>
-        <w:t xml:space="preserve">NodeJs</w:t>
-      </w:r>
-      <w:r>
-        <w:t xml:space="preserve"> </w:t>
-      </w:r>
-      <w:r>
-        <w:t xml:space="preserve">|</w:t>
-      </w:r>
-      <w:r>
-        <w:t xml:space="preserve"> </w:t>
-      </w:r>
-      <w:r>
-        <w:rPr>
-          <w:b/>
-        </w:rPr>
-        <w:t xml:space="preserve">Amazon Web Services</w:t>
-      </w:r>
-    </w:p>
-    <w:p>
-      <w:pPr>
-        <w:pStyle w:val="Heading3"/>
-      </w:pPr>
-      <w:bookmarkStart w:id="87" w:name="databases"/>
-      <w:r>
-        <w:t xml:space="preserve">Databases</w:t>
-      </w:r>
-      <w:bookmarkEnd w:id="87"/>
-    </w:p>
-    <w:p>
-      <w:pPr>
-        <w:pStyle w:val="FirstParagraph"/>
-      </w:pPr>
-      <w:r>
-        <w:rPr>
-          <w:b/>
-        </w:rPr>
-        <w:t xml:space="preserve">PostgreSQL</w:t>
-      </w:r>
-      <w:r>
-        <w:t xml:space="preserve"> </w:t>
-      </w:r>
-      <w:r>
-        <w:t xml:space="preserve">|</w:t>
-      </w:r>
-      <w:r>
-        <w:t xml:space="preserve"> </w:t>
-      </w:r>
-      <w:r>
-        <w:rPr>
-          <w:b/>
-        </w:rPr>
-        <w:t xml:space="preserve">MySQL</w:t>
-      </w:r>
-      <w:r>
-        <w:t xml:space="preserve"> </w:t>
-      </w:r>
-      <w:r>
-        <w:t xml:space="preserve">| MsSQL | Oracle</w:t>
+          <w:bCs/>
+          <w:b/>
+        </w:rPr>
+        <w:t xml:space="preserve">MsSQL</w:t>
+      </w:r>
+      <w:r>
+        <w:t xml:space="preserve"> </w:t>
+      </w:r>
+      <w:r>
+        <w:t xml:space="preserve">|</w:t>
+      </w:r>
+      <w:r>
+        <w:t xml:space="preserve"> </w:t>
+      </w:r>
+      <w:r>
+        <w:rPr>
+          <w:bCs/>
+          <w:b/>
+        </w:rPr>
+        <w:t xml:space="preserve">Oracle</w:t>
       </w:r>
     </w:p>
     <w:p>
@@ -2984,7 +3850,7 @@
       <w:pPr>
         <w:numPr>
           <w:ilvl w:val="0"/>
-          <w:numId w:val="1011"/>
+          <w:numId w:val="1012"/>
         </w:numPr>
         <w:pStyle w:val="Compact"/>
       </w:pPr>
@@ -2992,6 +3858,9 @@
         <w:t xml:space="preserve">references available on request</w:t>
       </w:r>
     </w:p>
+    <w:bookmarkEnd w:id="90"/>
+    <w:bookmarkEnd w:id="91"/>
+    <w:bookmarkEnd w:id="92"/>
     <w:sectPr/>
   </w:body>
 </w:document>
@@ -3023,17 +3892,14 @@
 <file path=word/numbering.xml><?xml version="1.0" encoding="utf-8"?>
 <w:numbering xmlns:w="http://schemas.openxmlformats.org/wordprocessingml/2006/main">
   <w:abstractNum w:abstractNumId="990">
-    <w:nsid w:val="2c1ae401"/>
+    <w:nsid w:val="A990"/>
     <w:multiLevelType w:val="multilevel"/>
     <w:lvl w:ilvl="0">
       <w:numFmt w:val="bullet"/>
       <w:lvlText w:val=" "/>
       <w:lvlJc w:val="left"/>
       <w:pPr>
-        <w:tabs>
-          <w:tab w:val="num" w:pos="0"/>
-        </w:tabs>
-        <w:ind w:left="480" w:hanging="480"/>
+        <w:ind w:left="720" w:hanging="480"/>
       </w:pPr>
     </w:lvl>
     <w:lvl w:ilvl="1">
@@ -3041,10 +3907,7 @@
       <w:lvlText w:val=" "/>
       <w:lvlJc w:val="left"/>
       <w:pPr>
-        <w:tabs>
-          <w:tab w:val="num" w:pos="720"/>
-        </w:tabs>
-        <w:ind w:left="1200" w:hanging="480"/>
+        <w:ind w:left="1440" w:hanging="480"/>
       </w:pPr>
     </w:lvl>
     <w:lvl w:ilvl="2">
@@ -3052,10 +3915,7 @@
       <w:lvlText w:val=" "/>
       <w:lvlJc w:val="left"/>
       <w:pPr>
-        <w:tabs>
-          <w:tab w:val="num" w:pos="1440"/>
-        </w:tabs>
-        <w:ind w:left="1920" w:hanging="480"/>
+        <w:ind w:left="2160" w:hanging="480"/>
       </w:pPr>
     </w:lvl>
     <w:lvl w:ilvl="3">
@@ -3063,10 +3923,7 @@
       <w:lvlText w:val=" "/>
       <w:lvlJc w:val="left"/>
       <w:pPr>
-        <w:tabs>
-          <w:tab w:val="num" w:pos="2160"/>
-        </w:tabs>
-        <w:ind w:left="2640" w:hanging="480"/>
+        <w:ind w:left="2880" w:hanging="480"/>
       </w:pPr>
     </w:lvl>
     <w:lvl w:ilvl="4">
@@ -3074,10 +3931,7 @@
       <w:lvlText w:val=" "/>
       <w:lvlJc w:val="left"/>
       <w:pPr>
-        <w:tabs>
-          <w:tab w:val="num" w:pos="2880"/>
-        </w:tabs>
-        <w:ind w:left="3360" w:hanging="480"/>
+        <w:ind w:left="3600" w:hanging="480"/>
       </w:pPr>
     </w:lvl>
     <w:lvl w:ilvl="5">
@@ -3085,10 +3939,7 @@
       <w:lvlText w:val=" "/>
       <w:lvlJc w:val="left"/>
       <w:pPr>
-        <w:tabs>
-          <w:tab w:val="num" w:pos="3600"/>
-        </w:tabs>
-        <w:ind w:left="4080" w:hanging="480"/>
+        <w:ind w:left="4320" w:hanging="480"/>
       </w:pPr>
     </w:lvl>
     <w:lvl w:ilvl="6">
@@ -3096,10 +3947,7 @@
       <w:lvlText w:val=" "/>
       <w:lvlJc w:val="left"/>
       <w:pPr>
-        <w:tabs>
-          <w:tab w:val="num" w:pos="4320"/>
-        </w:tabs>
-        <w:ind w:left="4800" w:hanging="480"/>
+        <w:ind w:left="5040" w:hanging="480"/>
       </w:pPr>
     </w:lvl>
     <w:lvl w:ilvl="7">
@@ -3107,10 +3955,7 @@
       <w:lvlText w:val=" "/>
       <w:lvlJc w:val="left"/>
       <w:pPr>
-        <w:tabs>
-          <w:tab w:val="num" w:pos="5040"/>
-        </w:tabs>
-        <w:ind w:left="5520" w:hanging="480"/>
+        <w:ind w:left="5760" w:hanging="480"/>
       </w:pPr>
     </w:lvl>
     <w:lvl w:ilvl="8">
@@ -3118,25 +3963,19 @@
       <w:lvlText w:val=" "/>
       <w:lvlJc w:val="left"/>
       <w:pPr>
-        <w:tabs>
-          <w:tab w:val="num" w:pos="5760"/>
-        </w:tabs>
-        <w:ind w:left="6240" w:hanging="480"/>
+        <w:ind w:left="6480" w:hanging="480"/>
       </w:pPr>
     </w:lvl>
   </w:abstractNum>
   <w:abstractNum w:abstractNumId="991">
-    <w:nsid w:val="ea454b4c"/>
+    <w:nsid w:val="A991"/>
     <w:multiLevelType w:val="multilevel"/>
     <w:lvl w:ilvl="0">
       <w:numFmt w:val="bullet"/>
       <w:lvlText w:val="•"/>
       <w:lvlJc w:val="left"/>
       <w:pPr>
-        <w:tabs>
-          <w:tab w:val="num" w:pos="0"/>
-        </w:tabs>
-        <w:ind w:left="480" w:hanging="480"/>
+        <w:ind w:left="720" w:hanging="480"/>
       </w:pPr>
     </w:lvl>
     <w:lvl w:ilvl="1">
@@ -3144,10 +3983,7 @@
       <w:lvlText w:val="–"/>
       <w:lvlJc w:val="left"/>
       <w:pPr>
-        <w:tabs>
-          <w:tab w:val="num" w:pos="720"/>
-        </w:tabs>
-        <w:ind w:left="1200" w:hanging="480"/>
+        <w:ind w:left="1440" w:hanging="480"/>
       </w:pPr>
     </w:lvl>
     <w:lvl w:ilvl="2">
@@ -3155,10 +3991,7 @@
       <w:lvlText w:val="•"/>
       <w:lvlJc w:val="left"/>
       <w:pPr>
-        <w:tabs>
-          <w:tab w:val="num" w:pos="1440"/>
-        </w:tabs>
-        <w:ind w:left="1920" w:hanging="480"/>
+        <w:ind w:left="2160" w:hanging="480"/>
       </w:pPr>
     </w:lvl>
     <w:lvl w:ilvl="3">
@@ -3166,10 +3999,7 @@
       <w:lvlText w:val="–"/>
       <w:lvlJc w:val="left"/>
       <w:pPr>
-        <w:tabs>
-          <w:tab w:val="num" w:pos="2160"/>
-        </w:tabs>
-        <w:ind w:left="2640" w:hanging="480"/>
+        <w:ind w:left="2880" w:hanging="480"/>
       </w:pPr>
     </w:lvl>
     <w:lvl w:ilvl="4">
@@ -3177,10 +4007,7 @@
       <w:lvlText w:val="•"/>
       <w:lvlJc w:val="left"/>
       <w:pPr>
-        <w:tabs>
-          <w:tab w:val="num" w:pos="2880"/>
-        </w:tabs>
-        <w:ind w:left="3360" w:hanging="480"/>
+        <w:ind w:left="3600" w:hanging="480"/>
       </w:pPr>
     </w:lvl>
     <w:lvl w:ilvl="5">
@@ -3188,10 +4015,7 @@
       <w:lvlText w:val="–"/>
       <w:lvlJc w:val="left"/>
       <w:pPr>
-        <w:tabs>
-          <w:tab w:val="num" w:pos="3600"/>
-        </w:tabs>
-        <w:ind w:left="4080" w:hanging="480"/>
+        <w:ind w:left="4320" w:hanging="480"/>
       </w:pPr>
     </w:lvl>
     <w:lvl w:ilvl="6">
@@ -3199,10 +4023,7 @@
       <w:lvlText w:val="•"/>
       <w:lvlJc w:val="left"/>
       <w:pPr>
-        <w:tabs>
-          <w:tab w:val="num" w:pos="4320"/>
-        </w:tabs>
-        <w:ind w:left="4800" w:hanging="480"/>
+        <w:ind w:left="5040" w:hanging="480"/>
       </w:pPr>
     </w:lvl>
     <w:lvl w:ilvl="7">
@@ -3210,10 +4031,7 @@
       <w:lvlText w:val="–"/>
       <w:lvlJc w:val="left"/>
       <w:pPr>
-        <w:tabs>
-          <w:tab w:val="num" w:pos="5040"/>
-        </w:tabs>
-        <w:ind w:left="5520" w:hanging="480"/>
+        <w:ind w:left="5760" w:hanging="480"/>
       </w:pPr>
     </w:lvl>
     <w:lvl w:ilvl="8">
@@ -3221,10 +4039,7 @@
       <w:lvlText w:val="•"/>
       <w:lvlJc w:val="left"/>
       <w:pPr>
-        <w:tabs>
-          <w:tab w:val="num" w:pos="5760"/>
-        </w:tabs>
-        <w:ind w:left="6240" w:hanging="480"/>
+        <w:ind w:left="6480" w:hanging="480"/>
       </w:pPr>
     </w:lvl>
   </w:abstractNum>
@@ -3264,6 +4079,9 @@
   <w:num w:numId="1011">
     <w:abstractNumId w:val="991"/>
   </w:num>
+  <w:num w:numId="1012">
+    <w:abstractNumId w:val="991"/>
+  </w:num>
 </w:numbering>
 </file>
 
@@ -3272,10 +4090,10 @@
   <w:docDefaults>
     <w:rPrDefault>
       <w:rPr>
-        <w:rFonts w:asciiTheme="minorHAnsi" w:eastAsiaTheme="minorHAnsi" w:hAnsiTheme="minorHAnsi" w:cstheme="minorBidi"/>
+        <w:rFonts w:asciiTheme="minorHAnsi" w:cstheme="minorBidi" w:eastAsiaTheme="minorHAnsi" w:hAnsiTheme="minorHAnsi"/>
         <w:sz w:val="24"/>
         <w:szCs w:val="24"/>
-        <w:lang w:val="en-US" w:eastAsia="en-US" w:bidi="ar-SA"/>
+        <w:lang w:bidi="ar-SA" w:eastAsia="en-US" w:val="en-US"/>
       </w:rPr>
     </w:rPrDefault>
     <w:pPrDefault>
@@ -3284,35 +4102,35 @@
       </w:pPr>
     </w:pPrDefault>
   </w:docDefaults>
-  <w:latentStyles w:defLockedState="0" w:defUIPriority="0" w:defSemiHidden="0" w:defUnhideWhenUsed="0" w:defQFormat="0" w:count="276"/>
-  <w:style w:type="paragraph" w:default="1" w:styleId="Normal">
+  <w:latentStyles w:count="276" w:defLockedState="0" w:defQFormat="0" w:defSemiHidden="0" w:defUIPriority="0" w:defUnhideWhenUsed="0"/>
+  <w:style w:default="1" w:styleId="Normal" w:type="paragraph">
     <w:name w:val="Normal"/>
     <w:qFormat/>
   </w:style>
-  <w:style w:type="paragraph" w:styleId="BodyText">
+  <w:style w:styleId="BodyText" w:type="paragraph">
     <w:name w:val="Body Text"/>
     <w:basedOn w:val="Normal"/>
     <w:link w:val="BodyTextChar"/>
     <w:pPr>
-      <w:spacing w:before="180" w:after="180"/>
+      <w:spacing w:after="180" w:before="180"/>
     </w:pPr>
     <w:qFormat/>
   </w:style>
-  <w:style w:type="paragraph" w:customStyle="1" w:styleId="FirstParagraph">
+  <w:style w:customStyle="1" w:styleId="FirstParagraph" w:type="paragraph">
     <w:name w:val="First Paragraph"/>
     <w:basedOn w:val="BodyText"/>
     <w:next w:val="BodyText"/>
     <w:qFormat/>
   </w:style>
-  <w:style w:type="paragraph" w:customStyle="1" w:styleId="Compact">
+  <w:style w:customStyle="1" w:styleId="Compact" w:type="paragraph">
     <w:name w:val="Compact"/>
     <w:basedOn w:val="BodyText"/>
     <w:qFormat/>
     <w:pPr>
-      <w:spacing w:before="36" w:after="36"/>
+      <w:spacing w:after="36" w:before="36"/>
     </w:pPr>
   </w:style>
-  <w:style w:type="paragraph" w:styleId="Title">
+  <w:style w:styleId="Title" w:type="paragraph">
     <w:name w:val="Title"/>
     <w:basedOn w:val="Normal"/>
     <w:next w:val="BodyText"/>
@@ -3320,19 +4138,19 @@
     <w:pPr>
       <w:keepNext/>
       <w:keepLines/>
-      <w:spacing w:before="480" w:after="240"/>
+      <w:spacing w:after="240" w:before="480"/>
       <w:jc w:val="center"/>
     </w:pPr>
     <w:rPr>
-      <w:rFonts w:asciiTheme="majorHAnsi" w:eastAsiaTheme="majorEastAsia" w:hAnsiTheme="majorHAnsi" w:cstheme="majorBidi"/>
+      <w:rFonts w:asciiTheme="majorHAnsi" w:cstheme="majorBidi" w:eastAsiaTheme="majorEastAsia" w:hAnsiTheme="majorHAnsi"/>
       <w:b/>
       <w:bCs/>
-      <w:color w:val="345A8A" w:themeColor="accent1" w:themeShade="B5"/>
+      <w:color w:themeColor="accent1" w:themeShade="B5" w:val="345A8A"/>
       <w:sz w:val="36"/>
       <w:szCs w:val="36"/>
     </w:rPr>
   </w:style>
-  <w:style w:type="paragraph" w:styleId="Subtitle">
+  <w:style w:styleId="Subtitle" w:type="paragraph">
     <w:name w:val="Subtitle"/>
     <w:basedOn w:val="Title"/>
     <w:next w:val="BodyText"/>
@@ -3340,7 +4158,7 @@
     <w:pPr>
       <w:keepNext/>
       <w:keepLines/>
-      <w:spacing w:before="240" w:after="240"/>
+      <w:spacing w:after="240" w:before="240"/>
       <w:jc w:val="center"/>
     </w:pPr>
     <w:rPr>
@@ -3348,7 +4166,7 @@
       <w:szCs w:val="30"/>
     </w:rPr>
   </w:style>
-  <w:style w:type="paragraph" w:customStyle="1" w:styleId="Author">
+  <w:style w:customStyle="1" w:styleId="Author" w:type="paragraph">
     <w:name w:val="Author"/>
     <w:next w:val="BodyText"/>
     <w:qFormat/>
@@ -3358,7 +4176,7 @@
       <w:jc w:val="center"/>
     </w:pPr>
   </w:style>
-  <w:style w:type="paragraph" w:styleId="Date">
+  <w:style w:styleId="Date" w:type="paragraph">
     <w:name w:val="Date"/>
     <w:next w:val="BodyText"/>
     <w:qFormat/>
@@ -3368,7 +4186,26 @@
       <w:jc w:val="center"/>
     </w:pPr>
   </w:style>
-  <w:style w:type="paragraph" w:customStyle="1" w:styleId="Abstract">
+  <w:style w:customStyle="1" w:styleId="AbstractTitle" w:type="paragraph">
+    <w:name w:val="Abstract Title"/>
+    <w:basedOn w:val="Normal"/>
+    <w:next w:val="Abstract"/>
+    <w:qFormat/>
+    <w:pPr>
+      <w:keepNext/>
+      <w:keepLines/>
+      <w:jc w:val="center"/>
+      <w:spacing w:after="0" w:before="300"/>
+    </w:pPr>
+    <w:rPr>
+      <w:sz w:val="20"/>
+      <w:szCs w:val="20"/>
+      <w:b/>
+      <w:color w:val="345A8A"/>
+      &gt;
+    </w:rPr>
+  </w:style>
+  <w:style w:customStyle="1" w:styleId="Abstract" w:type="paragraph">
     <w:name w:val="Abstract"/>
     <w:basedOn w:val="Normal"/>
     <w:next w:val="BodyText"/>
@@ -3376,14 +4213,14 @@
     <w:pPr>
       <w:keepNext/>
       <w:keepLines/>
-      <w:spacing w:before="300" w:after="300"/>
+      <w:spacing w:after="300" w:before="100"/>
     </w:pPr>
     <w:rPr>
       <w:sz w:val="20"/>
       <w:szCs w:val="20"/>
     </w:rPr>
   </w:style>
-  <w:style w:type="paragraph" w:styleId="Bibliography">
+  <w:style w:styleId="Bibliography" w:type="paragraph">
     <w:name w:val="Bibliography"/>
     <w:basedOn w:val="Normal"/>
     <w:next w:val="Bibliography"/>
@@ -3391,7 +4228,7 @@
     <w:pPr/>
     <w:rPr/>
   </w:style>
-  <w:style w:type="paragraph" w:styleId="Heading1">
+  <w:style w:styleId="Heading1" w:type="paragraph">
     <w:name w:val="Heading 1"/>
     <w:basedOn w:val="Normal"/>
     <w:next w:val="BodyText"/>
@@ -3400,19 +4237,19 @@
     <w:pPr>
       <w:keepNext/>
       <w:keepLines/>
-      <w:spacing w:before="480" w:after="0"/>
+      <w:spacing w:after="0" w:before="480"/>
       <w:outlineLvl w:val="0"/>
     </w:pPr>
     <w:rPr>
-      <w:rFonts w:asciiTheme="majorHAnsi" w:eastAsiaTheme="majorEastAsia" w:hAnsiTheme="majorHAnsi" w:cstheme="majorBidi"/>
+      <w:rFonts w:asciiTheme="majorHAnsi" w:cstheme="majorBidi" w:eastAsiaTheme="majorEastAsia" w:hAnsiTheme="majorHAnsi"/>
       <w:b/>
       <w:bCs/>
-      <w:color w:val="4F81BD" w:themeColor="accent1"/>
+      <w:color w:themeColor="accent1" w:val="4F81BD"/>
       <w:sz w:val="32"/>
       <w:szCs w:val="32"/>
     </w:rPr>
   </w:style>
-  <w:style w:type="paragraph" w:styleId="Heading2">
+  <w:style w:styleId="Heading2" w:type="paragraph">
     <w:name w:val="Heading 2"/>
     <w:basedOn w:val="Normal"/>
     <w:next w:val="BodyText"/>
@@ -3422,19 +4259,19 @@
     <w:pPr>
       <w:keepNext/>
       <w:keepLines/>
-      <w:spacing w:before="200" w:after="0"/>
+      <w:spacing w:after="0" w:before="200"/>
       <w:outlineLvl w:val="1"/>
     </w:pPr>
     <w:rPr>
-      <w:rFonts w:asciiTheme="majorHAnsi" w:eastAsiaTheme="majorEastAsia" w:hAnsiTheme="majorHAnsi" w:cstheme="majorBidi"/>
+      <w:rFonts w:asciiTheme="majorHAnsi" w:cstheme="majorBidi" w:eastAsiaTheme="majorEastAsia" w:hAnsiTheme="majorHAnsi"/>
       <w:b/>
       <w:bCs/>
-      <w:color w:val="4F81BD" w:themeColor="accent1"/>
+      <w:color w:themeColor="accent1" w:val="4F81BD"/>
       <w:sz w:val="28"/>
       <w:szCs w:val="28"/>
     </w:rPr>
   </w:style>
-  <w:style w:type="paragraph" w:styleId="Heading3">
+  <w:style w:styleId="Heading3" w:type="paragraph">
     <w:name w:val="Heading 3"/>
     <w:basedOn w:val="Normal"/>
     <w:next w:val="BodyText"/>
@@ -3444,19 +4281,19 @@
     <w:pPr>
       <w:keepNext/>
       <w:keepLines/>
-      <w:spacing w:before="200" w:after="0"/>
+      <w:spacing w:after="0" w:before="200"/>
       <w:outlineLvl w:val="2"/>
     </w:pPr>
     <w:rPr>
-      <w:rFonts w:asciiTheme="majorHAnsi" w:eastAsiaTheme="majorEastAsia" w:hAnsiTheme="majorHAnsi" w:cstheme="majorBidi"/>
+      <w:rFonts w:asciiTheme="majorHAnsi" w:cstheme="majorBidi" w:eastAsiaTheme="majorEastAsia" w:hAnsiTheme="majorHAnsi"/>
       <w:b/>
       <w:bCs/>
-      <w:color w:val="4F81BD" w:themeColor="accent1"/>
+      <w:color w:themeColor="accent1" w:val="4F81BD"/>
       <w:sz w:val="24"/>
       <w:szCs w:val="24"/>
     </w:rPr>
   </w:style>
-  <w:style w:type="paragraph" w:styleId="Heading4">
+  <w:style w:styleId="Heading4" w:type="paragraph">
     <w:name w:val="Heading 4"/>
     <w:basedOn w:val="Normal"/>
     <w:next w:val="BodyText"/>
@@ -3466,19 +4303,19 @@
     <w:pPr>
       <w:keepNext/>
       <w:keepLines/>
-      <w:spacing w:before="200" w:after="0"/>
+      <w:spacing w:after="0" w:before="200"/>
       <w:outlineLvl w:val="3"/>
     </w:pPr>
     <w:rPr>
-      <w:rFonts w:asciiTheme="majorHAnsi" w:eastAsiaTheme="majorEastAsia" w:hAnsiTheme="majorHAnsi" w:cstheme="majorBidi"/>
+      <w:rFonts w:asciiTheme="majorHAnsi" w:cstheme="majorBidi" w:eastAsiaTheme="majorEastAsia" w:hAnsiTheme="majorHAnsi"/>
       <w:i/>
       <w:bCs/>
-      <w:color w:val="4F81BD" w:themeColor="accent1"/>
+      <w:color w:themeColor="accent1" w:val="4F81BD"/>
       <w:sz w:val="24"/>
       <w:szCs w:val="24"/>
     </w:rPr>
   </w:style>
-  <w:style w:type="paragraph" w:styleId="Heading5">
+  <w:style w:styleId="Heading5" w:type="paragraph">
     <w:name w:val="Heading 5"/>
     <w:basedOn w:val="Normal"/>
     <w:next w:val="BodyText"/>
@@ -3488,18 +4325,18 @@
     <w:pPr>
       <w:keepNext/>
       <w:keepLines/>
-      <w:spacing w:before="200" w:after="0"/>
+      <w:spacing w:after="0" w:before="200"/>
       <w:outlineLvl w:val="4"/>
     </w:pPr>
     <w:rPr>
-      <w:rFonts w:asciiTheme="majorHAnsi" w:eastAsiaTheme="majorEastAsia" w:hAnsiTheme="majorHAnsi" w:cstheme="majorBidi"/>
+      <w:rFonts w:asciiTheme="majorHAnsi" w:cstheme="majorBidi" w:eastAsiaTheme="majorEastAsia" w:hAnsiTheme="majorHAnsi"/>
       <w:iCs/>
-      <w:color w:val="4F81BD" w:themeColor="accent1"/>
+      <w:color w:themeColor="accent1" w:val="4F81BD"/>
       <w:sz w:val="24"/>
       <w:szCs w:val="24"/>
     </w:rPr>
   </w:style>
-  <w:style w:type="paragraph" w:styleId="Heading6">
+  <w:style w:styleId="Heading6" w:type="paragraph">
     <w:name w:val="Heading 6"/>
     <w:basedOn w:val="Normal"/>
     <w:next w:val="BodyText"/>
@@ -3509,17 +4346,17 @@
     <w:pPr>
       <w:keepNext/>
       <w:keepLines/>
-      <w:spacing w:before="200" w:after="0"/>
+      <w:spacing w:after="0" w:before="200"/>
       <w:outlineLvl w:val="5"/>
     </w:pPr>
     <w:rPr>
-      <w:rFonts w:asciiTheme="majorHAnsi" w:eastAsiaTheme="majorEastAsia" w:hAnsiTheme="majorHAnsi" w:cstheme="majorBidi"/>
-      <w:color w:val="4F81BD" w:themeColor="accent1"/>
+      <w:rFonts w:asciiTheme="majorHAnsi" w:cstheme="majorBidi" w:eastAsiaTheme="majorEastAsia" w:hAnsiTheme="majorHAnsi"/>
+      <w:color w:themeColor="accent1" w:val="4F81BD"/>
       <w:sz w:val="24"/>
       <w:szCs w:val="24"/>
     </w:rPr>
   </w:style>
-  <w:style w:type="paragraph" w:styleId="Heading7">
+  <w:style w:styleId="Heading7" w:type="paragraph">
     <w:name w:val="Heading 7"/>
     <w:basedOn w:val="Normal"/>
     <w:next w:val="BodyText"/>
@@ -3529,17 +4366,17 @@
     <w:pPr>
       <w:keepNext/>
       <w:keepLines/>
-      <w:spacing w:before="200" w:after="0"/>
+      <w:spacing w:after="0" w:before="200"/>
       <w:outlineLvl w:val="6"/>
     </w:pPr>
     <w:rPr>
-      <w:rFonts w:asciiTheme="majorHAnsi" w:eastAsiaTheme="majorEastAsia" w:hAnsiTheme="majorHAnsi" w:cstheme="majorBidi"/>
-      <w:color w:val="4F81BD" w:themeColor="accent1"/>
+      <w:rFonts w:asciiTheme="majorHAnsi" w:cstheme="majorBidi" w:eastAsiaTheme="majorEastAsia" w:hAnsiTheme="majorHAnsi"/>
+      <w:color w:themeColor="accent1" w:val="4F81BD"/>
       <w:sz w:val="24"/>
       <w:szCs w:val="24"/>
     </w:rPr>
   </w:style>
-  <w:style w:type="paragraph" w:styleId="Heading8">
+  <w:style w:styleId="Heading8" w:type="paragraph">
     <w:name w:val="Heading 8"/>
     <w:basedOn w:val="Normal"/>
     <w:next w:val="BodyText"/>
@@ -3549,17 +4386,17 @@
     <w:pPr>
       <w:keepNext/>
       <w:keepLines/>
-      <w:spacing w:before="200" w:after="0"/>
+      <w:spacing w:after="0" w:before="200"/>
       <w:outlineLvl w:val="7"/>
     </w:pPr>
     <w:rPr>
-      <w:rFonts w:asciiTheme="majorHAnsi" w:eastAsiaTheme="majorEastAsia" w:hAnsiTheme="majorHAnsi" w:cstheme="majorBidi"/>
-      <w:color w:val="4F81BD" w:themeColor="accent1"/>
+      <w:rFonts w:asciiTheme="majorHAnsi" w:cstheme="majorBidi" w:eastAsiaTheme="majorEastAsia" w:hAnsiTheme="majorHAnsi"/>
+      <w:color w:themeColor="accent1" w:val="4F81BD"/>
       <w:sz w:val="24"/>
       <w:szCs w:val="24"/>
     </w:rPr>
   </w:style>
-  <w:style w:type="paragraph" w:styleId="Heading9">
+  <w:style w:styleId="Heading9" w:type="paragraph">
     <w:name w:val="Heading 9"/>
     <w:basedOn w:val="Normal"/>
     <w:next w:val="BodyText"/>
@@ -3569,17 +4406,17 @@
     <w:pPr>
       <w:keepNext/>
       <w:keepLines/>
-      <w:spacing w:before="200" w:after="0"/>
+      <w:spacing w:after="0" w:before="200"/>
       <w:outlineLvl w:val="8"/>
     </w:pPr>
     <w:rPr>
-      <w:rFonts w:asciiTheme="majorHAnsi" w:eastAsiaTheme="majorEastAsia" w:hAnsiTheme="majorHAnsi" w:cstheme="majorBidi"/>
-      <w:color w:val="4F81BD" w:themeColor="accent1"/>
+      <w:rFonts w:asciiTheme="majorHAnsi" w:cstheme="majorBidi" w:eastAsiaTheme="majorEastAsia" w:hAnsiTheme="majorHAnsi"/>
+      <w:color w:themeColor="accent1" w:val="4F81BD"/>
       <w:sz w:val="24"/>
       <w:szCs w:val="24"/>
     </w:rPr>
   </w:style>
-  <w:style w:type="paragraph" w:styleId="BlockText">
+  <w:style w:styleId="BlockText" w:type="paragraph">
     <w:name w:val="Block Text"/>
     <w:basedOn w:val="BodyText"/>
     <w:next w:val="BodyText"/>
@@ -3587,11 +4424,11 @@
     <w:unhideWhenUsed/>
     <w:qFormat/>
     <w:pPr>
-      <w:spacing w:before="100" w:after="100"/>
+      <w:spacing w:after="100" w:before="100"/>
       <w:ind w:firstLine="0" w:left="480" w:right="480"/>
     </w:pPr>
   </w:style>
-  <w:style w:type="paragraph" w:styleId="FootnoteText">
+  <w:style w:styleId="FootnoteText" w:type="paragraph">
     <w:name w:val="Footnote Text"/>
     <w:basedOn w:val="Normal"/>
     <w:next w:val="FootnoteText"/>
@@ -3599,28 +4436,43 @@
     <w:unhideWhenUsed/>
     <w:qFormat/>
   </w:style>
-  <w:style w:type="character" w:default="1" w:styleId="DefaultParagraphFont">
+  <w:style w:default="1" w:styleId="DefaultParagraphFont" w:type="character">
     <w:name w:val="Default Paragraph Font"/>
     <w:semiHidden/>
     <w:unhideWhenUsed/>
   </w:style>
-  <w:style w:type="table" w:default="1" w:styleId="Table">
+  <w:style w:default="1" w:styleId="Table" w:type="table">
     <w:name w:val="Table"/>
     <w:basedOn w:val="TableNormal"/>
     <w:semiHidden/>
     <w:unhideWhenUsed/>
     <w:qFormat/>
     <w:tblPr>
-      <w:tblInd w:w="0" w:type="dxa"/>
+      <w:tblInd w:type="dxa" w:w="0"/>
       <w:tblCellMar>
-        <w:top w:w="0" w:type="dxa"/>
-        <w:left w:w="108" w:type="dxa"/>
-        <w:bottom w:w="0" w:type="dxa"/>
-        <w:right w:w="108" w:type="dxa"/>
+        <w:top w:type="dxa" w:w="0"/>
+        <w:left w:type="dxa" w:w="108"/>
+        <w:bottom w:type="dxa" w:w="0"/>
+        <w:right w:type="dxa" w:w="108"/>
       </w:tblCellMar>
     </w:tblPr>
-  </w:style>
-  <w:style w:type="paragraph" w:customStyle="1" w:styleId="DefinitionTerm">
+    <w:tblStylePr w:type="firstRow">
+      <w:tblPr>
+        <w:jc w:val="left"/>
+        <w:tblInd w:type="dxa" w:w="0"/>
+      </w:tblPr>
+      <w:trPr>
+        <w:jc w:val="left"/>
+      </w:trPr>
+      <w:tcPr>
+        <w:vAlign w:val="bottom"/>
+        <w:tcBorders>
+          <w:bottom w:val="single"/>
+        </w:tcBorders>
+      </w:tcPr>
+    </w:tblStylePr>
+  </w:style>
+  <w:style w:customStyle="1" w:styleId="DefinitionTerm" w:type="paragraph">
     <w:name w:val="Definition Term"/>
     <w:basedOn w:val="Normal"/>
     <w:next w:val="Definition"/>
@@ -3633,49 +4485,49 @@
       <w:b/>
     </w:rPr>
   </w:style>
-  <w:style w:type="paragraph" w:customStyle="1" w:styleId="Definition">
+  <w:style w:customStyle="1" w:styleId="Definition" w:type="paragraph">
     <w:name w:val="Definition"/>
     <w:basedOn w:val="Normal"/>
   </w:style>
-  <w:style w:type="paragraph" w:styleId="Caption">
+  <w:style w:styleId="Caption" w:type="paragraph">
     <w:name w:val="Caption"/>
     <w:basedOn w:val="Normal"/>
     <w:link w:val="BodyTextChar"/>
     <w:pPr>
-      <w:spacing w:before="0" w:after="120"/>
+      <w:spacing w:after="120" w:before="0"/>
     </w:pPr>
     <w:rPr>
       <w:i/>
     </w:rPr>
   </w:style>
-  <w:style w:type="paragraph" w:customStyle="1" w:styleId="TableCaption">
+  <w:style w:customStyle="1" w:styleId="TableCaption" w:type="paragraph">
     <w:name w:val="Table Caption"/>
     <w:basedOn w:val="Caption"/>
     <w:pPr>
       <w:keepNext/>
     </w:pPr>
   </w:style>
-  <w:style w:type="paragraph" w:customStyle="1" w:styleId="ImageCaption">
+  <w:style w:customStyle="1" w:styleId="ImageCaption" w:type="paragraph">
     <w:name w:val="Image Caption"/>
     <w:basedOn w:val="Caption"/>
   </w:style>
-  <w:style w:type="paragraph" w:customStyle="1" w:styleId="Figure">
+  <w:style w:customStyle="1" w:styleId="Figure" w:type="paragraph">
     <w:name w:val="Figure"/>
     <w:basedOn w:val="Normal"/>
   </w:style>
-  <w:style w:type="paragraph" w:customStyle="1" w:styleId="CaptionedFigure">
+  <w:style w:customStyle="1" w:styleId="CaptionedFigure" w:type="paragraph">
     <w:name w:val="Captioned Figure"/>
     <w:basedOn w:val="Figure"/>
     <w:pPr>
       <w:keepNext/>
     </w:pPr>
   </w:style>
-  <w:style w:type="character" w:customStyle="1" w:styleId="BodyTextChar">
+  <w:style w:customStyle="1" w:styleId="BodyTextChar" w:type="character">
     <w:name w:val="Body Text Char"/>
     <w:basedOn w:val="DefaultParagraphFont"/>
     <w:link w:val="BodyText"/>
   </w:style>
-  <w:style w:type="character" w:customStyle="1" w:styleId="VerbatimChar">
+  <w:style w:customStyle="1" w:styleId="VerbatimChar" w:type="character">
     <w:name w:val="Verbatim Char"/>
     <w:basedOn w:val="BodyTextChar"/>
     <w:rPr>
@@ -3683,21 +4535,25 @@
       <w:sz w:val="22"/>
     </w:rPr>
   </w:style>
-  <w:style w:type="character" w:styleId="FootnoteReference">
+  <w:style w:customStyle="1" w:styleId="SectionNumber" w:type="character">
+    <w:name w:val="Section Number"/>
+    <w:basedOn w:val="BodyTextChar"/>
+  </w:style>
+  <w:style w:styleId="FootnoteReference" w:type="character">
     <w:name w:val="Footnote Reference"/>
     <w:basedOn w:val="BodyTextChar"/>
     <w:rPr>
       <w:vertAlign w:val="superscript"/>
     </w:rPr>
   </w:style>
-  <w:style w:type="character" w:styleId="Hyperlink">
+  <w:style w:styleId="Hyperlink" w:type="character">
     <w:name w:val="Hyperlink"/>
     <w:basedOn w:val="BodyTextChar"/>
     <w:rPr>
-      <w:color w:val="4F81BD" w:themeColor="accent1"/>
+      <w:color w:themeColor="accent1" w:val="4F81BD"/>
     </w:rPr>
   </w:style>
-  <w:style w:type="paragraph" w:styleId="TOCHeading">
+  <w:style w:styleId="TOCHeading" w:type="paragraph">
     <w:name w:val="TOC Heading"/>
     <w:basedOn w:val="Heading1"/>
     <w:next w:val="BodyText"/>
@@ -3709,10 +4565,10 @@
       <w:outlineLvl w:val="9"/>
     </w:pPr>
     <w:rPr>
-      <w:rFonts w:asciiTheme="majorHAnsi" w:eastAsiaTheme="majorEastAsia" w:hAnsiTheme="majorHAnsi" w:cstheme="majorBidi"/>
+      <w:rFonts w:asciiTheme="majorHAnsi" w:cstheme="majorBidi" w:eastAsiaTheme="majorEastAsia" w:hAnsiTheme="majorHAnsi"/>
       <w:b w:val="0"/>
       <w:bCs w:val="0"/>
-      <w:color w:val="365F91" w:themeColor="accent1" w:themeShade="BF"/>
+      <w:color w:themeColor="accent1" w:themeShade="BF" w:val="365F91"/>
     </w:rPr>
   </w:style>
   <w:style w:type="paragraph" w:customStyle="1" w:styleId="SourceCode">
@@ -3804,7 +4660,10 @@
   <w:style w:type="character" w:customStyle="1" w:styleId="ImportTok">
     <w:name w:val="ImportTok"/>
     <w:basedOn w:val="VerbatimChar"/>
-    <w:rPr/>
+    <w:rPr>
+      <w:color w:val="008000"/>
+      <w:b/>
+    </w:rPr>
   </w:style>
   <w:style w:type="character" w:customStyle="1" w:styleId="CommentTok">
     <w:name w:val="CommentTok"/>
@@ -3879,7 +4738,9 @@
   <w:style w:type="character" w:customStyle="1" w:styleId="BuiltInTok">
     <w:name w:val="BuiltInTok"/>
     <w:basedOn w:val="VerbatimChar"/>
-    <w:rPr/>
+    <w:rPr>
+      <w:color w:val="008000"/>
+    </w:rPr>
   </w:style>
   <w:style w:type="character" w:customStyle="1" w:styleId="ExtensionTok">
     <w:name w:val="ExtensionTok"/>

</xml_diff>

<commit_message>
Updates for September 2025 (#7)
</commit_message>
<xml_diff>
--- a/resume.docx
+++ b/resume.docx
@@ -2,15 +2,14 @@
 <file path=word/document.xml><?xml version="1.0" encoding="utf-8"?>
 <w:document xmlns:w="http://schemas.openxmlformats.org/wordprocessingml/2006/main" xmlns:m="http://schemas.openxmlformats.org/officeDocument/2006/math" xmlns:r="http://schemas.openxmlformats.org/officeDocument/2006/relationships" xmlns:o="urn:schemas-microsoft-com:office:office" xmlns:v="urn:schemas-microsoft-com:vml" xmlns:w10="urn:schemas-microsoft-com:office:word" xmlns:a="http://schemas.openxmlformats.org/drawingml/2006/main" xmlns:pic="http://schemas.openxmlformats.org/drawingml/2006/picture" xmlns:wp="http://schemas.openxmlformats.org/drawingml/2006/wordprocessingDrawing">
   <w:body>
+    <w:bookmarkStart w:id="92" w:name="leo-george-dion"/>
     <w:p>
       <w:pPr>
         <w:pStyle w:val="Heading1"/>
       </w:pPr>
-      <w:bookmarkStart w:id="20" w:name="leo-george-dion"/>
       <w:r>
         <w:t xml:space="preserve">Leo George Dion</w:t>
       </w:r>
-      <w:bookmarkEnd w:id="20"/>
     </w:p>
     <w:p>
       <w:pPr>
@@ -26,6 +25,7 @@
       </w:pPr>
       <w:r>
         <w:rPr>
+          <w:bCs/>
           <w:b/>
         </w:rPr>
         <w:t xml:space="preserve">brightdigit.com</w:t>
@@ -37,6 +37,7 @@
       </w:pPr>
       <w:r>
         <w:rPr>
+          <w:bCs/>
           <w:b/>
         </w:rPr>
         <w:t xml:space="preserve">517.325.3123</w:t>
@@ -49,22 +50,21 @@
         </w:pict>
       </w:r>
     </w:p>
+    <w:bookmarkStart w:id="49" w:name="experience"/>
     <w:p>
       <w:pPr>
         <w:pStyle w:val="Heading2"/>
       </w:pPr>
-      <w:bookmarkStart w:id="21" w:name="experience"/>
       <w:r>
         <w:t xml:space="preserve">Experience</w:t>
       </w:r>
-      <w:bookmarkEnd w:id="21"/>
-    </w:p>
+    </w:p>
+    <w:bookmarkStart w:id="24" w:name="X31e6cdd28c0979f07d22ed5f205047cc2ae1e94"/>
     <w:p>
       <w:pPr>
         <w:pStyle w:val="Heading3"/>
       </w:pPr>
-      <w:bookmarkStart w:id="23" w:name="brightdigit"/>
-      <w:hyperlink r:id="rId22">
+      <w:hyperlink r:id="rId20">
         <w:r>
           <w:rPr>
             <w:rStyle w:val="Hyperlink"/>
@@ -72,7 +72,16 @@
           <w:t xml:space="preserve">BrightDigit</w:t>
         </w:r>
       </w:hyperlink>
-      <w:bookmarkEnd w:id="23"/>
+      <w:r>
+        <w:t xml:space="preserve"> </w:t>
+      </w:r>
+      <w:r>
+        <w:rPr>
+          <w:iCs/>
+          <w:i/>
+        </w:rPr>
+        <w:t xml:space="preserve">Server-Side Swift &amp; AWS Cloud Development</w:t>
+      </w:r>
     </w:p>
     <w:p>
       <w:pPr>
@@ -80,6 +89,7 @@
       </w:pPr>
       <w:r>
         <w:rPr>
+          <w:iCs/>
           <w:i/>
         </w:rPr>
         <w:t xml:space="preserve">2012-</w:t>
@@ -89,7 +99,7 @@
       <w:pPr>
         <w:pStyle w:val="BodyText"/>
       </w:pPr>
-      <w:hyperlink r:id="rId22">
+      <w:hyperlink r:id="rId20">
         <w:r>
           <w:rPr>
             <w:rStyle w:val="Hyperlink"/>
@@ -102,7 +112,7 @@
       <w:pPr>
         <w:pStyle w:val="BodyText"/>
       </w:pPr>
-      <w:hyperlink r:id="rId24">
+      <w:hyperlink r:id="rId21">
         <w:r>
           <w:rPr>
             <w:rStyle w:val="Hyperlink"/>
@@ -115,7 +125,7 @@
       <w:pPr>
         <w:pStyle w:val="BodyText"/>
       </w:pPr>
-      <w:hyperlink r:id="rId25">
+      <w:hyperlink r:id="rId22">
         <w:r>
           <w:rPr>
             <w:rStyle w:val="Hyperlink"/>
@@ -128,7 +138,7 @@
       <w:pPr>
         <w:pStyle w:val="BodyText"/>
       </w:pPr>
-      <w:hyperlink r:id="rId26">
+      <w:hyperlink r:id="rId23">
         <w:r>
           <w:rPr>
             <w:rStyle w:val="Hyperlink"/>
@@ -143,6 +153,7 @@
       </w:pPr>
       <w:r>
         <w:rPr>
+          <w:bCs/>
           <w:b/>
         </w:rPr>
         <w:t xml:space="preserve">Principal and CEO</w:t>
@@ -153,7 +164,7 @@
         <w:pStyle w:val="BodyText"/>
       </w:pPr>
       <w:r>
-        <w:t xml:space="preserve">Since 2012, BrightDigit is focused on developing applications in the Apple space such as the iPhone, iPad, Apple Watch, and the Mac.</w:t>
+        <w:t xml:space="preserve">Since 2012, BrightDigit specializes in full-stack Swift development, including server-side Swift applications and AWS cloud infrastructure. Currently continuing indie and contract work while employed full-time at Meijer.</w:t>
       </w:r>
     </w:p>
     <w:p>
@@ -165,7 +176,14 @@
         <w:pStyle w:val="Compact"/>
       </w:pPr>
       <w:r>
-        <w:t xml:space="preserve">Marketing to potential clients through publications, videos, and podcasts on Apple-centric topics which focus on developers as well as businesses running Apple hardware</w:t>
+        <w:rPr>
+          <w:bCs/>
+          <w:b/>
+        </w:rPr>
+        <w:t xml:space="preserve">Server-Side Swift Development</w:t>
+      </w:r>
+      <w:r>
+        <w:t xml:space="preserve">: Architect and maintain backend services and APIs using Vapor and Hummingbird framework</w:t>
       </w:r>
     </w:p>
     <w:p>
@@ -177,7 +195,14 @@
         <w:pStyle w:val="Compact"/>
       </w:pPr>
       <w:r>
-        <w:t xml:space="preserve">Presenting at conferences and meetups on intermediate and challenging technical topics concerning Swift</w:t>
+        <w:rPr>
+          <w:bCs/>
+          <w:b/>
+        </w:rPr>
+        <w:t xml:space="preserve">AWS Cloud Infrastructure</w:t>
+      </w:r>
+      <w:r>
+        <w:t xml:space="preserve">: Design and implement cloud solutions using AWS services including Lambda, and DynamoDB</w:t>
       </w:r>
     </w:p>
     <w:p>
@@ -189,25 +214,61 @@
         <w:pStyle w:val="Compact"/>
       </w:pPr>
       <w:r>
-        <w:t xml:space="preserve">Managing other people in the areas of software development, marketing, and media production</w:t>
-      </w:r>
-    </w:p>
-    <w:p>
-      <w:pPr>
-        <w:pStyle w:val="Heading4"/>
-      </w:pPr>
-      <w:bookmarkStart w:id="27" w:name="clients"/>
-      <w:r>
-        <w:t xml:space="preserve">Clients</w:t>
-      </w:r>
-      <w:bookmarkEnd w:id="27"/>
-    </w:p>
-    <w:p>
-      <w:pPr>
-        <w:pStyle w:val="Heading5"/>
-      </w:pPr>
-      <w:bookmarkStart w:id="29" w:name="meijer-ios-swift"/>
-      <w:hyperlink r:id="rId28">
+        <w:rPr>
+          <w:bCs/>
+          <w:b/>
+        </w:rPr>
+        <w:t xml:space="preserve">Cross-Stack Development</w:t>
+      </w:r>
+      <w:r>
+        <w:t xml:space="preserve">: Lead development across iOS, macOS, watchOS, web, and server platforms using Swift, JavaScript, and modern web technologies</w:t>
+      </w:r>
+    </w:p>
+    <w:p>
+      <w:pPr>
+        <w:numPr>
+          <w:ilvl w:val="0"/>
+          <w:numId w:val="1001"/>
+        </w:numPr>
+        <w:pStyle w:val="Compact"/>
+      </w:pPr>
+      <w:r>
+        <w:rPr>
+          <w:bCs/>
+          <w:b/>
+        </w:rPr>
+        <w:t xml:space="preserve">Remote Team Leadership</w:t>
+      </w:r>
+      <w:r>
+        <w:t xml:space="preserve">: Lead distributed development teams and collaborate with clients across multiple time zones</w:t>
+      </w:r>
+    </w:p>
+    <w:p>
+      <w:pPr>
+        <w:numPr>
+          <w:ilvl w:val="0"/>
+          <w:numId w:val="1001"/>
+        </w:numPr>
+        <w:pStyle w:val="Compact"/>
+      </w:pPr>
+      <w:r>
+        <w:rPr>
+          <w:bCs/>
+          <w:b/>
+        </w:rPr>
+        <w:t xml:space="preserve">Technical Evangelism</w:t>
+      </w:r>
+      <w:r>
+        <w:t xml:space="preserve">: Present at conferences and produce educational content on server-side Swift and cloud architecture best practices</w:t>
+      </w:r>
+    </w:p>
+    <w:bookmarkEnd w:id="24"/>
+    <w:bookmarkStart w:id="40" w:name="X82e5d6620cb23ea6d48d88a9b29d2d38f802084"/>
+    <w:p>
+      <w:pPr>
+        <w:pStyle w:val="Heading3"/>
+      </w:pPr>
+      <w:hyperlink r:id="rId25">
         <w:r>
           <w:rPr>
             <w:rStyle w:val="Hyperlink"/>
@@ -220,11 +281,11 @@
       </w:r>
       <w:r>
         <w:rPr>
+          <w:iCs/>
           <w:i/>
         </w:rPr>
-        <w:t xml:space="preserve">iOS / Swift</w:t>
-      </w:r>
-      <w:bookmarkEnd w:id="29"/>
+        <w:t xml:space="preserve">Senior iOS Engineer &amp; Technical Lead</w:t>
+      </w:r>
     </w:p>
     <w:p>
       <w:pPr>
@@ -232,9 +293,22 @@
       </w:pPr>
       <w:r>
         <w:rPr>
+          <w:iCs/>
           <w:i/>
         </w:rPr>
-        <w:t xml:space="preserve">Update and Collaborate on Team Best Practices</w:t>
+        <w:t xml:space="preserve">December 2024-</w:t>
+      </w:r>
+    </w:p>
+    <w:p>
+      <w:pPr>
+        <w:pStyle w:val="BodyText"/>
+      </w:pPr>
+      <w:r>
+        <w:rPr>
+          <w:iCs/>
+          <w:i/>
+        </w:rPr>
+        <w:t xml:space="preserve">Modernizing Retail iOS Application</w:t>
       </w:r>
     </w:p>
     <w:p>
@@ -246,7 +320,14 @@
         <w:pStyle w:val="Compact"/>
       </w:pPr>
       <w:r>
-        <w:t xml:space="preserve">Guide the team on updating codebase from Objective-C and UIKit to Swift and SwiftUI</w:t>
+        <w:rPr>
+          <w:bCs/>
+          <w:b/>
+        </w:rPr>
+        <w:t xml:space="preserve">Technical Leadership</w:t>
+      </w:r>
+      <w:r>
+        <w:t xml:space="preserve">: Guide team migration from Objective-C/UIKit to modern Swift/SwiftUI architecture</w:t>
       </w:r>
     </w:p>
     <w:p>
@@ -258,7 +339,14 @@
         <w:pStyle w:val="Compact"/>
       </w:pPr>
       <w:r>
-        <w:t xml:space="preserve">Teach and Train the Team on Best Practices</w:t>
+        <w:rPr>
+          <w:bCs/>
+          <w:b/>
+        </w:rPr>
+        <w:t xml:space="preserve">Cross-Department Collaboration</w:t>
+      </w:r>
+      <w:r>
+        <w:t xml:space="preserve">: Work with business stakeholders to translate requirements into technical specifications</w:t>
       </w:r>
     </w:p>
     <w:p>
@@ -270,15 +358,31 @@
         <w:pStyle w:val="Compact"/>
       </w:pPr>
       <w:r>
-        <w:t xml:space="preserve">Collaborate outside of IT to get clear understand of business and models</w:t>
-      </w:r>
-    </w:p>
+        <w:rPr>
+          <w:bCs/>
+          <w:b/>
+        </w:rPr>
+        <w:t xml:space="preserve">Mentorship</w:t>
+      </w:r>
+      <w:r>
+        <w:t xml:space="preserve">: Train development team on modern iOS patterns and server-side integration best practices</w:t>
+      </w:r>
+    </w:p>
+    <w:bookmarkStart w:id="39" w:name="clients"/>
+    <w:p>
+      <w:pPr>
+        <w:pStyle w:val="Heading4"/>
+      </w:pPr>
+      <w:r>
+        <w:t xml:space="preserve">Clients</w:t>
+      </w:r>
+    </w:p>
+    <w:bookmarkStart w:id="27" w:name="gbeat-cto"/>
     <w:p>
       <w:pPr>
         <w:pStyle w:val="Heading5"/>
       </w:pPr>
-      <w:bookmarkStart w:id="31" w:name="gbeat-cto"/>
-      <w:hyperlink r:id="rId30">
+      <w:hyperlink r:id="rId26">
         <w:r>
           <w:rPr>
             <w:rStyle w:val="Hyperlink"/>
@@ -291,11 +395,11 @@
       </w:r>
       <w:r>
         <w:rPr>
+          <w:iCs/>
           <w:i/>
         </w:rPr>
         <w:t xml:space="preserve">CTO</w:t>
       </w:r>
-      <w:bookmarkEnd w:id="31"/>
     </w:p>
     <w:p>
       <w:pPr>
@@ -303,9 +407,10 @@
       </w:pPr>
       <w:r>
         <w:rPr>
+          <w:iCs/>
           <w:i/>
         </w:rPr>
-        <w:t xml:space="preserve">Build entire platform for iOS and Web</w:t>
+        <w:t xml:space="preserve">Full-Stack Platform Architecture for Multi-Platform Applications</w:t>
       </w:r>
     </w:p>
     <w:p>
@@ -317,7 +422,14 @@
         <w:pStyle w:val="Compact"/>
       </w:pPr>
       <w:r>
-        <w:t xml:space="preserve">Lead Development of Server, Web, iOS, and Android Development for 10 person team</w:t>
+        <w:rPr>
+          <w:bCs/>
+          <w:b/>
+        </w:rPr>
+        <w:t xml:space="preserve">Server-Side Swift Leadership</w:t>
+      </w:r>
+      <w:r>
+        <w:t xml:space="preserve">: Architected and led development of scalable backend services using Vapor framework for 10-person distributed team</w:t>
       </w:r>
     </w:p>
     <w:p>
@@ -329,7 +441,14 @@
         <w:pStyle w:val="Compact"/>
       </w:pPr>
       <w:r>
-        <w:t xml:space="preserve">Help Guide Development Approach for outside Clients</w:t>
+        <w:rPr>
+          <w:bCs/>
+          <w:b/>
+        </w:rPr>
+        <w:t xml:space="preserve">AWS Cloud Infrastructure</w:t>
+      </w:r>
+      <w:r>
+        <w:t xml:space="preserve">: Designed and implemented cloud-based solutions with automated deployment pipelines and continuous integration</w:t>
       </w:r>
     </w:p>
     <w:p>
@@ -341,15 +460,188 @@
         <w:pStyle w:val="Compact"/>
       </w:pPr>
       <w:r>
-        <w:t xml:space="preserve">Maintain and Update Code Base while setting up Continuous Integration Services</w:t>
-      </w:r>
-    </w:p>
+        <w:rPr>
+          <w:bCs/>
+          <w:b/>
+        </w:rPr>
+        <w:t xml:space="preserve">Cross-Platform API Design</w:t>
+      </w:r>
+      <w:r>
+        <w:t xml:space="preserve">: Built REST APIs and web services supporting iOS, Android, and web clients with shared Swift codebase</w:t>
+      </w:r>
+    </w:p>
+    <w:p>
+      <w:pPr>
+        <w:numPr>
+          <w:ilvl w:val="0"/>
+          <w:numId w:val="1003"/>
+        </w:numPr>
+        <w:pStyle w:val="Compact"/>
+      </w:pPr>
+      <w:r>
+        <w:rPr>
+          <w:bCs/>
+          <w:b/>
+        </w:rPr>
+        <w:t xml:space="preserve">watchOS XCFramework Development</w:t>
+      </w:r>
+      <w:r>
+        <w:t xml:space="preserve">: Created watchOS XCFrameworks for React Native consumption by client developers, enabling seamless integration of native watchOS functionality</w:t>
+      </w:r>
+    </w:p>
+    <w:p>
+      <w:pPr>
+        <w:numPr>
+          <w:ilvl w:val="0"/>
+          <w:numId w:val="1003"/>
+        </w:numPr>
+        <w:pStyle w:val="Compact"/>
+      </w:pPr>
+      <w:r>
+        <w:rPr>
+          <w:bCs/>
+          <w:b/>
+        </w:rPr>
+        <w:t xml:space="preserve">Team Management</w:t>
+      </w:r>
+      <w:r>
+        <w:t xml:space="preserve">: Led remote development team across multiple time zones with focus on server-side Swift and cloud architecture</w:t>
+      </w:r>
+    </w:p>
+    <w:p>
+      <w:pPr>
+        <w:numPr>
+          <w:ilvl w:val="0"/>
+          <w:numId w:val="1003"/>
+        </w:numPr>
+        <w:pStyle w:val="Compact"/>
+      </w:pPr>
+      <w:r>
+        <w:rPr>
+          <w:bCs/>
+          <w:b/>
+        </w:rPr>
+        <w:t xml:space="preserve">DevOps &amp; CI/CD</w:t>
+      </w:r>
+      <w:r>
+        <w:t xml:space="preserve">: Established automated deployment workflows and monitoring systems for production applications</w:t>
+      </w:r>
+    </w:p>
+    <w:bookmarkEnd w:id="27"/>
+    <w:bookmarkStart w:id="28" w:name="Xc30c4d7284cef3a9d07e99d158a31330ccde0eb"/>
     <w:p>
       <w:pPr>
         <w:pStyle w:val="Heading5"/>
       </w:pPr>
-      <w:bookmarkStart w:id="33" w:name="asset-health-ios-swift"/>
-      <w:hyperlink r:id="rId32">
+      <w:r>
+        <w:t xml:space="preserve">[Client Project - AWS Lambda Integration]</w:t>
+      </w:r>
+      <w:r>
+        <w:t xml:space="preserve"> </w:t>
+      </w:r>
+      <w:r>
+        <w:rPr>
+          <w:iCs/>
+          <w:i/>
+        </w:rPr>
+        <w:t xml:space="preserve">Server-Side Swift</w:t>
+      </w:r>
+    </w:p>
+    <w:p>
+      <w:pPr>
+        <w:pStyle w:val="FirstParagraph"/>
+      </w:pPr>
+      <w:r>
+        <w:rPr>
+          <w:iCs/>
+          <w:i/>
+        </w:rPr>
+        <w:t xml:space="preserve">Server-Side Swift Application with AWS Lambda Backend</w:t>
+      </w:r>
+    </w:p>
+    <w:p>
+      <w:pPr>
+        <w:numPr>
+          <w:ilvl w:val="0"/>
+          <w:numId w:val="1004"/>
+        </w:numPr>
+        <w:pStyle w:val="Compact"/>
+      </w:pPr>
+      <w:r>
+        <w:rPr>
+          <w:bCs/>
+          <w:b/>
+        </w:rPr>
+        <w:t xml:space="preserve">Server-Side Swift Development</w:t>
+      </w:r>
+      <w:r>
+        <w:t xml:space="preserve">: Built comprehensive backend services using AWS Lambda framework</w:t>
+      </w:r>
+    </w:p>
+    <w:p>
+      <w:pPr>
+        <w:numPr>
+          <w:ilvl w:val="0"/>
+          <w:numId w:val="1004"/>
+        </w:numPr>
+        <w:pStyle w:val="Compact"/>
+      </w:pPr>
+      <w:r>
+        <w:rPr>
+          <w:bCs/>
+          <w:b/>
+        </w:rPr>
+        <w:t xml:space="preserve">AWS Lambda Integration</w:t>
+      </w:r>
+      <w:r>
+        <w:t xml:space="preserve">: Designed and implemented serverless functions</w:t>
+      </w:r>
+    </w:p>
+    <w:p>
+      <w:pPr>
+        <w:numPr>
+          <w:ilvl w:val="0"/>
+          <w:numId w:val="1004"/>
+        </w:numPr>
+        <w:pStyle w:val="Compact"/>
+      </w:pPr>
+      <w:r>
+        <w:rPr>
+          <w:bCs/>
+          <w:b/>
+        </w:rPr>
+        <w:t xml:space="preserve">REST API Development</w:t>
+      </w:r>
+      <w:r>
+        <w:t xml:space="preserve">: Created robust APIs for iOS, watchOS, and web client integration with real-time data synchronization</w:t>
+      </w:r>
+    </w:p>
+    <w:p>
+      <w:pPr>
+        <w:numPr>
+          <w:ilvl w:val="0"/>
+          <w:numId w:val="1004"/>
+        </w:numPr>
+        <w:pStyle w:val="Compact"/>
+      </w:pPr>
+      <w:r>
+        <w:rPr>
+          <w:bCs/>
+          <w:b/>
+        </w:rPr>
+        <w:t xml:space="preserve">Database Design</w:t>
+      </w:r>
+      <w:r>
+        <w:t xml:space="preserve">: Implemented PostgreSQL and DynamoDB solutions for efficient data storage and retrieval</w:t>
+      </w:r>
+    </w:p>
+    <w:bookmarkEnd w:id="28"/>
+    <w:bookmarkStart w:id="30" w:name="asset-health-ios-swift"/>
+    <w:p>
+      <w:pPr>
+        <w:pStyle w:val="Heading5"/>
+      </w:pPr>
+      <w:hyperlink r:id="rId29">
         <w:r>
           <w:rPr>
             <w:rStyle w:val="Hyperlink"/>
@@ -362,17 +654,17 @@
       </w:r>
       <w:r>
         <w:rPr>
+          <w:iCs/>
           <w:i/>
         </w:rPr>
         <w:t xml:space="preserve">iOS / Swift</w:t>
       </w:r>
-      <w:bookmarkEnd w:id="33"/>
     </w:p>
     <w:p>
       <w:pPr>
         <w:pStyle w:val="FirstParagraph"/>
       </w:pPr>
-      <w:hyperlink r:id="rId32">
+      <w:hyperlink r:id="rId29">
         <w:r>
           <w:rPr>
             <w:rStyle w:val="Hyperlink"/>
@@ -387,6 +679,7 @@
       </w:pPr>
       <w:r>
         <w:rPr>
+          <w:iCs/>
           <w:i/>
         </w:rPr>
         <w:t xml:space="preserve">Track and Integrate with Employers Health Data</w:t>
@@ -396,7 +689,7 @@
       <w:pPr>
         <w:numPr>
           <w:ilvl w:val="0"/>
-          <w:numId w:val="1004"/>
+          <w:numId w:val="1005"/>
         </w:numPr>
         <w:pStyle w:val="Compact"/>
       </w:pPr>
@@ -408,7 +701,7 @@
       <w:pPr>
         <w:numPr>
           <w:ilvl w:val="0"/>
-          <w:numId w:val="1004"/>
+          <w:numId w:val="1005"/>
         </w:numPr>
         <w:pStyle w:val="Compact"/>
       </w:pPr>
@@ -420,7 +713,7 @@
       <w:pPr>
         <w:numPr>
           <w:ilvl w:val="0"/>
-          <w:numId w:val="1004"/>
+          <w:numId w:val="1005"/>
         </w:numPr>
         <w:pStyle w:val="Compact"/>
       </w:pPr>
@@ -428,12 +721,13 @@
         <w:t xml:space="preserve">communicate with the client team on regular basis on the unique differences of the iOS platform</w:t>
       </w:r>
     </w:p>
+    <w:bookmarkEnd w:id="30"/>
+    <w:bookmarkStart w:id="32" w:name="conferences.io-macos-swift"/>
     <w:p>
       <w:pPr>
         <w:pStyle w:val="Heading5"/>
       </w:pPr>
-      <w:bookmarkStart w:id="35" w:name="conferences.io-macos-swift"/>
-      <w:hyperlink r:id="rId34">
+      <w:hyperlink r:id="rId31">
         <w:r>
           <w:rPr>
             <w:rStyle w:val="Hyperlink"/>
@@ -446,11 +740,11 @@
       </w:r>
       <w:r>
         <w:rPr>
+          <w:iCs/>
           <w:i/>
         </w:rPr>
         <w:t xml:space="preserve">macOS / Swift</w:t>
       </w:r>
-      <w:bookmarkEnd w:id="35"/>
     </w:p>
     <w:p>
       <w:pPr>
@@ -458,6 +752,7 @@
       </w:pPr>
       <w:r>
         <w:rPr>
+          <w:iCs/>
           <w:i/>
         </w:rPr>
         <w:t xml:space="preserve">Real-Time Audience Engagement Application for Presentations</w:t>
@@ -467,7 +762,7 @@
       <w:pPr>
         <w:pStyle w:val="BodyText"/>
       </w:pPr>
-      <w:hyperlink r:id="rId34">
+      <w:hyperlink r:id="rId31">
         <w:r>
           <w:rPr>
             <w:rStyle w:val="Hyperlink"/>
@@ -480,7 +775,7 @@
       <w:pPr>
         <w:numPr>
           <w:ilvl w:val="0"/>
-          <w:numId w:val="1005"/>
+          <w:numId w:val="1006"/>
         </w:numPr>
         <w:pStyle w:val="Compact"/>
       </w:pPr>
@@ -492,7 +787,7 @@
       <w:pPr>
         <w:numPr>
           <w:ilvl w:val="0"/>
-          <w:numId w:val="1005"/>
+          <w:numId w:val="1006"/>
         </w:numPr>
         <w:pStyle w:val="Compact"/>
       </w:pPr>
@@ -504,7 +799,7 @@
       <w:pPr>
         <w:numPr>
           <w:ilvl w:val="0"/>
-          <w:numId w:val="1005"/>
+          <w:numId w:val="1006"/>
         </w:numPr>
         <w:pStyle w:val="Compact"/>
       </w:pPr>
@@ -516,7 +811,7 @@
       <w:pPr>
         <w:numPr>
           <w:ilvl w:val="0"/>
-          <w:numId w:val="1005"/>
+          <w:numId w:val="1006"/>
         </w:numPr>
         <w:pStyle w:val="Compact"/>
       </w:pPr>
@@ -524,12 +819,13 @@
         <w:t xml:space="preserve">Build and design a user interface using Storyboards and AppKit</w:t>
       </w:r>
     </w:p>
+    <w:bookmarkEnd w:id="32"/>
+    <w:bookmarkStart w:id="35" w:name="jackson-national-life-ios-objective-c"/>
     <w:p>
       <w:pPr>
         <w:pStyle w:val="Heading5"/>
       </w:pPr>
-      <w:bookmarkStart w:id="37" w:name="jackson-national-life-ios-objective-c"/>
-      <w:hyperlink r:id="rId36">
+      <w:hyperlink r:id="rId33">
         <w:r>
           <w:rPr>
             <w:rStyle w:val="Hyperlink"/>
@@ -542,11 +838,11 @@
       </w:r>
       <w:r>
         <w:rPr>
+          <w:iCs/>
           <w:i/>
         </w:rPr>
         <w:t xml:space="preserve">iOS / Objective-C</w:t>
       </w:r>
-      <w:bookmarkEnd w:id="37"/>
     </w:p>
     <w:p>
       <w:pPr>
@@ -554,6 +850,7 @@
       </w:pPr>
       <w:r>
         <w:rPr>
+          <w:iCs/>
           <w:i/>
         </w:rPr>
         <w:t xml:space="preserve">Sales Team Application for Showcasing and Presenting Product Material</w:t>
@@ -563,7 +860,7 @@
       <w:pPr>
         <w:pStyle w:val="BodyText"/>
       </w:pPr>
-      <w:hyperlink r:id="rId38">
+      <w:hyperlink r:id="rId34">
         <w:r>
           <w:rPr>
             <w:rStyle w:val="Hyperlink"/>
@@ -576,7 +873,7 @@
       <w:pPr>
         <w:numPr>
           <w:ilvl w:val="0"/>
-          <w:numId w:val="1006"/>
+          <w:numId w:val="1007"/>
         </w:numPr>
         <w:pStyle w:val="Compact"/>
       </w:pPr>
@@ -588,7 +885,7 @@
       <w:pPr>
         <w:numPr>
           <w:ilvl w:val="0"/>
-          <w:numId w:val="1006"/>
+          <w:numId w:val="1007"/>
         </w:numPr>
         <w:pStyle w:val="Compact"/>
       </w:pPr>
@@ -600,7 +897,7 @@
       <w:pPr>
         <w:numPr>
           <w:ilvl w:val="0"/>
-          <w:numId w:val="1006"/>
+          <w:numId w:val="1007"/>
         </w:numPr>
         <w:pStyle w:val="Compact"/>
       </w:pPr>
@@ -608,12 +905,13 @@
         <w:t xml:space="preserve">Implement user interface designs from the client using Xcode and Interface Builder</w:t>
       </w:r>
     </w:p>
+    <w:bookmarkEnd w:id="35"/>
+    <w:bookmarkStart w:id="38" w:name="cheeney-media-concepts-ios-swift"/>
     <w:p>
       <w:pPr>
         <w:pStyle w:val="Heading5"/>
       </w:pPr>
-      <w:bookmarkStart w:id="40" w:name="cheeney-media-concepts-ios-swift"/>
-      <w:hyperlink r:id="rId39">
+      <w:hyperlink r:id="rId36">
         <w:r>
           <w:rPr>
             <w:rStyle w:val="Hyperlink"/>
@@ -626,11 +924,11 @@
       </w:r>
       <w:r>
         <w:rPr>
+          <w:iCs/>
           <w:i/>
         </w:rPr>
         <w:t xml:space="preserve">iOS / Swift</w:t>
       </w:r>
-      <w:bookmarkEnd w:id="40"/>
     </w:p>
     <w:p>
       <w:pPr>
@@ -638,6 +936,7 @@
       </w:pPr>
       <w:r>
         <w:rPr>
+          <w:iCs/>
           <w:i/>
         </w:rPr>
         <w:t xml:space="preserve">CE/CME Genius - Medical Continuing Education Tracking</w:t>
@@ -647,7 +946,7 @@
       <w:pPr>
         <w:pStyle w:val="BodyText"/>
       </w:pPr>
-      <w:hyperlink r:id="rId39">
+      <w:hyperlink r:id="rId36">
         <w:r>
           <w:rPr>
             <w:rStyle w:val="Hyperlink"/>
@@ -660,7 +959,7 @@
       <w:pPr>
         <w:pStyle w:val="BodyText"/>
       </w:pPr>
-      <w:hyperlink r:id="rId41">
+      <w:hyperlink r:id="rId37">
         <w:r>
           <w:rPr>
             <w:rStyle w:val="Hyperlink"/>
@@ -673,7 +972,7 @@
       <w:pPr>
         <w:numPr>
           <w:ilvl w:val="0"/>
-          <w:numId w:val="1007"/>
+          <w:numId w:val="1008"/>
         </w:numPr>
         <w:pStyle w:val="Compact"/>
       </w:pPr>
@@ -685,7 +984,7 @@
       <w:pPr>
         <w:numPr>
           <w:ilvl w:val="0"/>
-          <w:numId w:val="1007"/>
+          <w:numId w:val="1008"/>
         </w:numPr>
         <w:pStyle w:val="Compact"/>
       </w:pPr>
@@ -697,7 +996,7 @@
       <w:pPr>
         <w:numPr>
           <w:ilvl w:val="0"/>
-          <w:numId w:val="1007"/>
+          <w:numId w:val="1008"/>
         </w:numPr>
         <w:pStyle w:val="Compact"/>
       </w:pPr>
@@ -705,22 +1004,24 @@
         <w:t xml:space="preserve">use CoreData and EventKit API to design a local storage database and the ability to create reminders for users</w:t>
       </w:r>
     </w:p>
+    <w:bookmarkEnd w:id="38"/>
+    <w:bookmarkEnd w:id="39"/>
+    <w:bookmarkEnd w:id="40"/>
+    <w:bookmarkStart w:id="44" w:name="organizations-and-products"/>
     <w:p>
       <w:pPr>
         <w:pStyle w:val="Heading3"/>
       </w:pPr>
-      <w:bookmarkStart w:id="42" w:name="organizations-and-products"/>
       <w:r>
         <w:t xml:space="preserve">Organizations and Products</w:t>
       </w:r>
-      <w:bookmarkEnd w:id="42"/>
-    </w:p>
+    </w:p>
+    <w:bookmarkStart w:id="43" w:name="Xd26bc71f782d7e94858281c83718c3438530f05"/>
     <w:p>
       <w:pPr>
         <w:pStyle w:val="Heading4"/>
       </w:pPr>
-      <w:bookmarkStart w:id="44" w:name="Xd26bc71f782d7e94858281c83718c3438530f05"/>
-      <w:hyperlink r:id="rId43">
+      <w:hyperlink r:id="rId41">
         <w:r>
           <w:rPr>
             <w:rStyle w:val="Hyperlink"/>
@@ -734,13 +1035,12 @@
       <w:r>
         <w:t xml:space="preserve">- Official BrightDigit Podcast</w:t>
       </w:r>
-      <w:bookmarkEnd w:id="44"/>
     </w:p>
     <w:p>
       <w:pPr>
         <w:pStyle w:val="FirstParagraph"/>
       </w:pPr>
-      <w:hyperlink r:id="rId26">
+      <w:hyperlink r:id="rId23">
         <w:r>
           <w:rPr>
             <w:rStyle w:val="Hyperlink"/>
@@ -753,7 +1053,7 @@
       <w:pPr>
         <w:pStyle w:val="BodyText"/>
       </w:pPr>
-      <w:hyperlink r:id="rId45">
+      <w:hyperlink r:id="rId42">
         <w:r>
           <w:rPr>
             <w:rStyle w:val="Hyperlink"/>
@@ -768,6 +1068,7 @@
       </w:pPr>
       <w:r>
         <w:rPr>
+          <w:bCs/>
           <w:b/>
         </w:rPr>
         <w:t xml:space="preserve">Official Producer</w:t>
@@ -779,6 +1080,7 @@
       </w:pPr>
       <w:r>
         <w:rPr>
+          <w:iCs/>
           <w:i/>
         </w:rPr>
         <w:t xml:space="preserve">2017-</w:t>
@@ -820,25 +1122,25 @@
         <w:t xml:space="preserve">* Marketing and Manage Social Media of Episodes and Content</w:t>
       </w:r>
     </w:p>
+    <w:bookmarkEnd w:id="43"/>
+    <w:bookmarkEnd w:id="44"/>
+    <w:bookmarkStart w:id="48" w:name="previous-employers"/>
     <w:p>
       <w:pPr>
         <w:pStyle w:val="Heading3"/>
       </w:pPr>
-      <w:bookmarkStart w:id="46" w:name="previous-employers"/>
       <w:r>
         <w:t xml:space="preserve">Previous Employers</w:t>
       </w:r>
-      <w:bookmarkEnd w:id="46"/>
-    </w:p>
+    </w:p>
+    <w:bookmarkStart w:id="45" w:name="idv-solutions"/>
     <w:p>
       <w:pPr>
         <w:pStyle w:val="Heading4"/>
       </w:pPr>
-      <w:bookmarkStart w:id="47" w:name="idv-solutions"/>
       <w:r>
         <w:t xml:space="preserve">IDV Solutions</w:t>
       </w:r>
-      <w:bookmarkEnd w:id="47"/>
     </w:p>
     <w:p>
       <w:pPr>
@@ -846,6 +1148,7 @@
       </w:pPr>
       <w:r>
         <w:rPr>
+          <w:bCs/>
           <w:b/>
         </w:rPr>
         <w:t xml:space="preserve">Senior Software Developer</w:t>
@@ -863,7 +1166,7 @@
       <w:pPr>
         <w:numPr>
           <w:ilvl w:val="0"/>
-          <w:numId w:val="1008"/>
+          <w:numId w:val="1009"/>
         </w:numPr>
         <w:pStyle w:val="Compact"/>
       </w:pPr>
@@ -875,7 +1178,7 @@
       <w:pPr>
         <w:numPr>
           <w:ilvl w:val="0"/>
-          <w:numId w:val="1008"/>
+          <w:numId w:val="1009"/>
         </w:numPr>
         <w:pStyle w:val="Compact"/>
       </w:pPr>
@@ -883,15 +1186,15 @@
         <w:t xml:space="preserve">Use .Net and JavaScript to create easy-to-use development tools for businesses</w:t>
       </w:r>
     </w:p>
+    <w:bookmarkEnd w:id="45"/>
+    <w:bookmarkStart w:id="46" w:name="state-of-michigan"/>
     <w:p>
       <w:pPr>
         <w:pStyle w:val="Heading4"/>
       </w:pPr>
-      <w:bookmarkStart w:id="48" w:name="state-of-michigan"/>
       <w:r>
         <w:t xml:space="preserve">State of Michigan</w:t>
       </w:r>
-      <w:bookmarkEnd w:id="48"/>
     </w:p>
     <w:p>
       <w:pPr>
@@ -899,6 +1202,7 @@
       </w:pPr>
       <w:r>
         <w:rPr>
+          <w:bCs/>
           <w:b/>
         </w:rPr>
         <w:t xml:space="preserve">Software Developer</w:t>
@@ -912,15 +1216,15 @@
         <w:t xml:space="preserve">February 2006 - February 2007</w:t>
       </w:r>
     </w:p>
+    <w:bookmarkEnd w:id="46"/>
+    <w:bookmarkStart w:id="47" w:name="corecomm"/>
     <w:p>
       <w:pPr>
         <w:pStyle w:val="Heading4"/>
       </w:pPr>
-      <w:bookmarkStart w:id="49" w:name="corecomm"/>
       <w:r>
         <w:t xml:space="preserve">CoreComm</w:t>
       </w:r>
-      <w:bookmarkEnd w:id="49"/>
     </w:p>
     <w:p>
       <w:pPr>
@@ -928,6 +1232,7 @@
       </w:pPr>
       <w:r>
         <w:rPr>
+          <w:bCs/>
           <w:b/>
         </w:rPr>
         <w:t xml:space="preserve">Project Developer</w:t>
@@ -947,6 +1252,7 @@
       </w:pPr>
       <w:r>
         <w:rPr>
+          <w:bCs/>
           <w:b/>
         </w:rPr>
         <w:t xml:space="preserve">Telephone Repair Assistant</w:t>
@@ -960,25 +1266,26 @@
         <w:t xml:space="preserve">July 2001 – October 2003</w:t>
       </w:r>
     </w:p>
+    <w:bookmarkEnd w:id="47"/>
+    <w:bookmarkEnd w:id="48"/>
+    <w:bookmarkEnd w:id="49"/>
+    <w:bookmarkStart w:id="51" w:name="education"/>
     <w:p>
       <w:pPr>
         <w:pStyle w:val="Heading2"/>
       </w:pPr>
-      <w:bookmarkStart w:id="50" w:name="education"/>
       <w:r>
         <w:t xml:space="preserve">Education</w:t>
       </w:r>
-      <w:bookmarkEnd w:id="50"/>
-    </w:p>
+    </w:p>
+    <w:bookmarkStart w:id="50" w:name="michigan-state-university"/>
     <w:p>
       <w:pPr>
         <w:pStyle w:val="Heading3"/>
       </w:pPr>
-      <w:bookmarkStart w:id="51" w:name="michigan-state-university"/>
       <w:r>
         <w:t xml:space="preserve">Michigan State University</w:t>
       </w:r>
-      <w:bookmarkEnd w:id="51"/>
     </w:p>
     <w:p>
       <w:pPr>
@@ -986,6 +1293,7 @@
       </w:pPr>
       <w:r>
         <w:rPr>
+          <w:bCs/>
           <w:b/>
         </w:rPr>
         <w:t xml:space="preserve">M.A., Digital Media and Art Technology</w:t>
@@ -1005,6 +1313,7 @@
       </w:pPr>
       <w:r>
         <w:rPr>
+          <w:bCs/>
           <w:b/>
         </w:rPr>
         <w:t xml:space="preserve">B.S., Computer Science</w:t>
@@ -1018,22 +1327,23 @@
         <w:t xml:space="preserve">May 2003</w:t>
       </w:r>
     </w:p>
+    <w:bookmarkEnd w:id="50"/>
+    <w:bookmarkEnd w:id="51"/>
+    <w:bookmarkStart w:id="82" w:name="products-and-open-source-projects"/>
     <w:p>
       <w:pPr>
         <w:pStyle w:val="Heading2"/>
       </w:pPr>
-      <w:bookmarkStart w:id="52" w:name="products-and-open-source-projects"/>
       <w:r>
         <w:t xml:space="preserve">Products and Open Source Projects</w:t>
       </w:r>
-      <w:bookmarkEnd w:id="52"/>
-    </w:p>
+    </w:p>
+    <w:bookmarkStart w:id="53" w:name="bushel"/>
     <w:p>
       <w:pPr>
         <w:pStyle w:val="Heading4"/>
       </w:pPr>
-      <w:bookmarkStart w:id="54" w:name="bushel"/>
-      <w:hyperlink r:id="rId53">
+      <w:hyperlink r:id="rId52">
         <w:r>
           <w:rPr>
             <w:rStyle w:val="Hyperlink"/>
@@ -1041,7 +1351,6 @@
           <w:t xml:space="preserve">Bushel</w:t>
         </w:r>
       </w:hyperlink>
-      <w:bookmarkEnd w:id="54"/>
     </w:p>
     <w:p>
       <w:pPr>
@@ -1049,6 +1358,7 @@
       </w:pPr>
       <w:r>
         <w:rPr>
+          <w:bCs/>
           <w:b/>
         </w:rPr>
         <w:t xml:space="preserve">macOS</w:t>
@@ -1064,6 +1374,7 @@
       </w:r>
       <w:r>
         <w:rPr>
+          <w:bCs/>
           <w:b/>
         </w:rPr>
         <w:t xml:space="preserve">SwiftUI</w:t>
@@ -1079,6 +1390,7 @@
       </w:r>
       <w:r>
         <w:rPr>
+          <w:bCs/>
           <w:b/>
         </w:rPr>
         <w:t xml:space="preserve">Virtualization</w:t>
@@ -1090,6 +1402,7 @@
       </w:pPr>
       <w:r>
         <w:rPr>
+          <w:iCs/>
           <w:i/>
         </w:rPr>
         <w:t xml:space="preserve">Create Unbreakable macOS Apps</w:t>
@@ -1103,12 +1416,13 @@
         <w:t xml:space="preserve">Bushel is the macOS virtual machine app for developers who want to be rigorous and uncompromising in their app testing. Bushel is focused on giving you the complete, native capabilities of the operating system for all your testing requirements.</w:t>
       </w:r>
     </w:p>
+    <w:bookmarkEnd w:id="53"/>
+    <w:bookmarkStart w:id="55" w:name="heartwitch"/>
     <w:p>
       <w:pPr>
         <w:pStyle w:val="Heading4"/>
       </w:pPr>
-      <w:bookmarkStart w:id="56" w:name="heartwitch"/>
-      <w:hyperlink r:id="rId55">
+      <w:hyperlink r:id="rId54">
         <w:r>
           <w:rPr>
             <w:rStyle w:val="Hyperlink"/>
@@ -1116,7 +1430,6 @@
           <w:t xml:space="preserve">Heartwitch</w:t>
         </w:r>
       </w:hyperlink>
-      <w:bookmarkEnd w:id="56"/>
     </w:p>
     <w:p>
       <w:pPr>
@@ -1124,36 +1437,23 @@
       </w:pPr>
       <w:r>
         <w:rPr>
-          <w:b/>
-        </w:rPr>
-        <w:t xml:space="preserve">watchOS</w:t>
-      </w:r>
-      <w:r>
-        <w:t xml:space="preserve"> </w:t>
-      </w:r>
-      <w:r>
-        <w:t xml:space="preserve">|</w:t>
-      </w:r>
-      <w:r>
-        <w:t xml:space="preserve"> </w:t>
-      </w:r>
-      <w:r>
-        <w:rPr>
-          <w:b/>
-        </w:rPr>
-        <w:t xml:space="preserve">web</w:t>
-      </w:r>
-      <w:r>
-        <w:t xml:space="preserve"> </w:t>
-      </w:r>
-      <w:r>
-        <w:t xml:space="preserve">|</w:t>
-      </w:r>
-      <w:r>
-        <w:t xml:space="preserve"> </w:t>
-      </w:r>
-      <w:r>
-        <w:rPr>
+          <w:bCs/>
+          <w:b/>
+        </w:rPr>
+        <w:t xml:space="preserve">Server-Side Swift</w:t>
+      </w:r>
+      <w:r>
+        <w:t xml:space="preserve"> </w:t>
+      </w:r>
+      <w:r>
+        <w:t xml:space="preserve">|</w:t>
+      </w:r>
+      <w:r>
+        <w:t xml:space="preserve"> </w:t>
+      </w:r>
+      <w:r>
+        <w:rPr>
+          <w:bCs/>
           <w:b/>
         </w:rPr>
         <w:t xml:space="preserve">Vapor</w:t>
@@ -1169,6 +1469,55 @@
       </w:r>
       <w:r>
         <w:rPr>
+          <w:bCs/>
+          <w:b/>
+        </w:rPr>
+        <w:t xml:space="preserve">PostgreSQL</w:t>
+      </w:r>
+      <w:r>
+        <w:t xml:space="preserve"> </w:t>
+      </w:r>
+      <w:r>
+        <w:t xml:space="preserve">|</w:t>
+      </w:r>
+      <w:r>
+        <w:t xml:space="preserve"> </w:t>
+      </w:r>
+      <w:r>
+        <w:rPr>
+          <w:bCs/>
+          <w:b/>
+        </w:rPr>
+        <w:t xml:space="preserve">Heroku</w:t>
+      </w:r>
+      <w:r>
+        <w:t xml:space="preserve"> </w:t>
+      </w:r>
+      <w:r>
+        <w:t xml:space="preserve">|</w:t>
+      </w:r>
+      <w:r>
+        <w:t xml:space="preserve"> </w:t>
+      </w:r>
+      <w:r>
+        <w:rPr>
+          <w:bCs/>
+          <w:b/>
+        </w:rPr>
+        <w:t xml:space="preserve">AWS</w:t>
+      </w:r>
+      <w:r>
+        <w:t xml:space="preserve"> </w:t>
+      </w:r>
+      <w:r>
+        <w:t xml:space="preserve">|</w:t>
+      </w:r>
+      <w:r>
+        <w:t xml:space="preserve"> </w:t>
+      </w:r>
+      <w:r>
+        <w:rPr>
+          <w:bCs/>
           <w:b/>
         </w:rPr>
         <w:t xml:space="preserve">HealthKit</w:t>
@@ -1184,75 +1533,127 @@
       </w:r>
       <w:r>
         <w:rPr>
-          <w:b/>
-        </w:rPr>
-        <w:t xml:space="preserve">Heroku</w:t>
-      </w:r>
-      <w:r>
-        <w:t xml:space="preserve"> </w:t>
-      </w:r>
-      <w:r>
-        <w:t xml:space="preserve">|</w:t>
-      </w:r>
-      <w:r>
-        <w:t xml:space="preserve"> </w:t>
-      </w:r>
-      <w:r>
-        <w:rPr>
-          <w:b/>
-        </w:rPr>
-        <w:t xml:space="preserve">PostgreSQL</w:t>
-      </w:r>
-    </w:p>
-    <w:p>
-      <w:pPr>
-        <w:pStyle w:val="BodyText"/>
-      </w:pPr>
-      <w:r>
-        <w:rPr>
+          <w:bCs/>
+          <w:b/>
+        </w:rPr>
+        <w:t xml:space="preserve">Web APIs</w:t>
+      </w:r>
+    </w:p>
+    <w:p>
+      <w:pPr>
+        <w:pStyle w:val="BodyText"/>
+      </w:pPr>
+      <w:r>
+        <w:rPr>
+          <w:iCs/>
           <w:i/>
         </w:rPr>
-        <w:t xml:space="preserve">Livestream Your Health Stats Straight From Your Apple Watch</w:t>
-      </w:r>
-    </w:p>
-    <w:p>
-      <w:pPr>
-        <w:pStyle w:val="BodyText"/>
-      </w:pPr>
-      <w:r>
-        <w:t xml:space="preserve">Heartwitch is a combination Apple Watch and Web App for sharing your health data online.</w:t>
-      </w:r>
-    </w:p>
-    <w:p>
-      <w:pPr>
-        <w:pStyle w:val="BodyText"/>
-      </w:pPr>
-      <w:r>
-        <w:t xml:space="preserve">Video game live streaming has become a mainstream form of entertainment, with viewers liking to see how streamers behave and react to gameplay. With Heartwitch, viewers can see how the streamer reacts on a physical level.</w:t>
-      </w:r>
-    </w:p>
-    <w:p>
-      <w:pPr>
-        <w:pStyle w:val="BodyText"/>
-      </w:pPr>
-      <w:r>
-        <w:t xml:space="preserve">See the streamer’s heart rate shift when hiding from a monster, driving a racecar around a tight bend, or as their favorite character dies in their arms.</w:t>
-      </w:r>
-    </w:p>
-    <w:p>
-      <w:pPr>
-        <w:pStyle w:val="BodyText"/>
-      </w:pPr>
-      <w:r>
-        <w:t xml:space="preserve">Unlike other apps that capture user health data, there is no need for extra hardware. It uses the built-in sensors of the Apple Watch to detect your heart rate and send it through our servers directly to your web browser.</w:t>
-      </w:r>
-    </w:p>
+        <w:t xml:space="preserve">Real-Time Health Data Streaming Platform</w:t>
+      </w:r>
+    </w:p>
+    <w:p>
+      <w:pPr>
+        <w:pStyle w:val="BodyText"/>
+      </w:pPr>
+      <w:r>
+        <w:t xml:space="preserve">Heartwitch is a distributed, serverless application that streams health data from Apple Watch to web browsers in real-time. Built with server-side Swift using Vapor framework and deployed on AWS infrastructure.</w:t>
+      </w:r>
+    </w:p>
+    <w:p>
+      <w:pPr>
+        <w:pStyle w:val="BodyText"/>
+      </w:pPr>
+      <w:r>
+        <w:rPr>
+          <w:bCs/>
+          <w:b/>
+        </w:rPr>
+        <w:t xml:space="preserve">Key Technical Achievements:</w:t>
+      </w:r>
+      <w:r>
+        <w:t xml:space="preserve"> </w:t>
+      </w:r>
+      <w:r>
+        <w:t xml:space="preserve">*</w:t>
+      </w:r>
+      <w:r>
+        <w:t xml:space="preserve"> </w:t>
+      </w:r>
+      <w:r>
+        <w:rPr>
+          <w:bCs/>
+          <w:b/>
+        </w:rPr>
+        <w:t xml:space="preserve">Server-Side Swift Architecture</w:t>
+      </w:r>
+      <w:r>
+        <w:t xml:space="preserve">: Designed and implemented scalable backend services using Vapor framework for real-time data processing</w:t>
+      </w:r>
+      <w:r>
+        <w:t xml:space="preserve"> </w:t>
+      </w:r>
+      <w:r>
+        <w:t xml:space="preserve">*</w:t>
+      </w:r>
+      <w:r>
+        <w:t xml:space="preserve"> </w:t>
+      </w:r>
+      <w:r>
+        <w:rPr>
+          <w:bCs/>
+          <w:b/>
+        </w:rPr>
+        <w:t xml:space="preserve">Real-Time Web APIs</w:t>
+      </w:r>
+      <w:r>
+        <w:t xml:space="preserve">: Built WebSocket and REST APIs for seamless data transmission between Apple Watch and web clients</w:t>
+      </w:r>
+      <w:r>
+        <w:t xml:space="preserve"> </w:t>
+      </w:r>
+      <w:r>
+        <w:t xml:space="preserve">*</w:t>
+      </w:r>
+      <w:r>
+        <w:t xml:space="preserve"> </w:t>
+      </w:r>
+      <w:r>
+        <w:rPr>
+          <w:bCs/>
+          <w:b/>
+        </w:rPr>
+        <w:t xml:space="preserve">Database Design</w:t>
+      </w:r>
+      <w:r>
+        <w:t xml:space="preserve">: Architected PostgreSQL schema for efficient health data storage and retrieval</w:t>
+      </w:r>
+      <w:r>
+        <w:t xml:space="preserve"> </w:t>
+      </w:r>
+      <w:r>
+        <w:t xml:space="preserve">*</w:t>
+      </w:r>
+      <w:r>
+        <w:t xml:space="preserve"> </w:t>
+      </w:r>
+      <w:r>
+        <w:rPr>
+          <w:bCs/>
+          <w:b/>
+        </w:rPr>
+        <w:t xml:space="preserve">Cross-Platform Integration</w:t>
+      </w:r>
+      <w:r>
+        <w:t xml:space="preserve">: Seamless integration between watchOS, iOS, and web platforms using shared Swift codebase</w:t>
+      </w:r>
+    </w:p>
+    <w:bookmarkEnd w:id="55"/>
+    <w:bookmarkStart w:id="57" w:name="contributewordpress"/>
     <w:p>
       <w:pPr>
         <w:pStyle w:val="Heading4"/>
       </w:pPr>
-      <w:bookmarkStart w:id="58" w:name="contributewordpress"/>
-      <w:hyperlink r:id="rId57">
+      <w:hyperlink r:id="rId56">
         <w:r>
           <w:rPr>
             <w:rStyle w:val="Hyperlink"/>
@@ -1260,7 +1661,6 @@
           <w:t xml:space="preserve">ContributeWordPress</w:t>
         </w:r>
       </w:hyperlink>
-      <w:bookmarkEnd w:id="58"/>
     </w:p>
     <w:p>
       <w:pPr>
@@ -1268,6 +1668,7 @@
       </w:pPr>
       <w:r>
         <w:rPr>
+          <w:bCs/>
           <w:b/>
         </w:rPr>
         <w:t xml:space="preserve">macOS</w:t>
@@ -1283,6 +1684,7 @@
       </w:r>
       <w:r>
         <w:rPr>
+          <w:bCs/>
           <w:b/>
         </w:rPr>
         <w:t xml:space="preserve">linux</w:t>
@@ -1312,12 +1714,13 @@
         <w:t xml:space="preserve">ContributeWordPress uses the exported XML (also referred to as WXR file) to import content into your existing Publish site.</w:t>
       </w:r>
     </w:p>
+    <w:bookmarkEnd w:id="57"/>
+    <w:bookmarkStart w:id="59" w:name="felinepine"/>
     <w:p>
       <w:pPr>
         <w:pStyle w:val="Heading4"/>
       </w:pPr>
-      <w:bookmarkStart w:id="60" w:name="felinepine"/>
-      <w:hyperlink r:id="rId59">
+      <w:hyperlink r:id="rId58">
         <w:r>
           <w:rPr>
             <w:rStyle w:val="Hyperlink"/>
@@ -1325,7 +1728,6 @@
           <w:t xml:space="preserve">FelinePine</w:t>
         </w:r>
       </w:hyperlink>
-      <w:bookmarkEnd w:id="60"/>
     </w:p>
     <w:p>
       <w:pPr>
@@ -1333,6 +1735,7 @@
       </w:pPr>
       <w:r>
         <w:rPr>
+          <w:bCs/>
           <w:b/>
         </w:rPr>
         <w:t xml:space="preserve">macOS</w:t>
@@ -1348,6 +1751,7 @@
       </w:r>
       <w:r>
         <w:rPr>
+          <w:bCs/>
           <w:b/>
         </w:rPr>
         <w:t xml:space="preserve">iOS</w:t>
@@ -1363,6 +1767,7 @@
       </w:r>
       <w:r>
         <w:rPr>
+          <w:bCs/>
           <w:b/>
         </w:rPr>
         <w:t xml:space="preserve">watchOS</w:t>
@@ -1378,6 +1783,7 @@
       </w:r>
       <w:r>
         <w:rPr>
+          <w:bCs/>
           <w:b/>
         </w:rPr>
         <w:t xml:space="preserve">tvOS</w:t>
@@ -1393,6 +1799,7 @@
       </w:r>
       <w:r>
         <w:rPr>
+          <w:bCs/>
           <w:b/>
         </w:rPr>
         <w:t xml:space="preserve">web</w:t>
@@ -1406,12 +1813,215 @@
         <w:t xml:space="preserve">FelinePine provides an easy-to-use API for setting up logging and log categories across your architecture.</w:t>
       </w:r>
     </w:p>
+    <w:bookmarkEnd w:id="59"/>
+    <w:bookmarkStart w:id="61" w:name="syntaxkit"/>
     <w:p>
       <w:pPr>
         <w:pStyle w:val="Heading4"/>
       </w:pPr>
-      <w:bookmarkStart w:id="62" w:name="mistkit"/>
-      <w:hyperlink r:id="rId61">
+      <w:hyperlink r:id="rId60">
+        <w:r>
+          <w:rPr>
+            <w:rStyle w:val="Hyperlink"/>
+          </w:rPr>
+          <w:t xml:space="preserve">SyntaxKit</w:t>
+        </w:r>
+      </w:hyperlink>
+    </w:p>
+    <w:p>
+      <w:pPr>
+        <w:pStyle w:val="FirstParagraph"/>
+      </w:pPr>
+      <w:r>
+        <w:rPr>
+          <w:bCs/>
+          <w:b/>
+        </w:rPr>
+        <w:t xml:space="preserve">Swift</w:t>
+      </w:r>
+      <w:r>
+        <w:t xml:space="preserve"> </w:t>
+      </w:r>
+      <w:r>
+        <w:t xml:space="preserve">|</w:t>
+      </w:r>
+      <w:r>
+        <w:t xml:space="preserve"> </w:t>
+      </w:r>
+      <w:r>
+        <w:rPr>
+          <w:bCs/>
+          <w:b/>
+        </w:rPr>
+        <w:t xml:space="preserve">SwiftSyntax</w:t>
+      </w:r>
+      <w:r>
+        <w:t xml:space="preserve"> </w:t>
+      </w:r>
+      <w:r>
+        <w:t xml:space="preserve">|</w:t>
+      </w:r>
+      <w:r>
+        <w:t xml:space="preserve"> </w:t>
+      </w:r>
+      <w:r>
+        <w:rPr>
+          <w:bCs/>
+          <w:b/>
+        </w:rPr>
+        <w:t xml:space="preserve">Macros</w:t>
+      </w:r>
+      <w:r>
+        <w:t xml:space="preserve"> </w:t>
+      </w:r>
+      <w:r>
+        <w:t xml:space="preserve">|</w:t>
+      </w:r>
+      <w:r>
+        <w:t xml:space="preserve"> </w:t>
+      </w:r>
+      <w:r>
+        <w:rPr>
+          <w:bCs/>
+          <w:b/>
+        </w:rPr>
+        <w:t xml:space="preserve">Code Generation</w:t>
+      </w:r>
+    </w:p>
+    <w:p>
+      <w:pPr>
+        <w:pStyle w:val="BodyText"/>
+      </w:pPr>
+      <w:r>
+        <w:rPr>
+          <w:iCs/>
+          <w:i/>
+        </w:rPr>
+        <w:t xml:space="preserve">Generate Swift code programmatically with declarative syntax</w:t>
+      </w:r>
+    </w:p>
+    <w:p>
+      <w:pPr>
+        <w:pStyle w:val="BodyText"/>
+      </w:pPr>
+      <w:r>
+        <w:t xml:space="preserve">SyntaxKit is a Swift package that provides a type-safe, result builder-based API for generating Swift code structures. Designed for macro development, model transformers, and migration utilities where you need to programmatically create Swift code.</w:t>
+      </w:r>
+    </w:p>
+    <w:p>
+      <w:pPr>
+        <w:pStyle w:val="BodyText"/>
+      </w:pPr>
+      <w:r>
+        <w:rPr>
+          <w:bCs/>
+          <w:b/>
+        </w:rPr>
+        <w:t xml:space="preserve">Key Features:</w:t>
+      </w:r>
+      <w:r>
+        <w:t xml:space="preserve"> </w:t>
+      </w:r>
+      <w:r>
+        <w:t xml:space="preserve">*</w:t>
+      </w:r>
+      <w:r>
+        <w:t xml:space="preserve"> </w:t>
+      </w:r>
+      <w:r>
+        <w:rPr>
+          <w:bCs/>
+          <w:b/>
+        </w:rPr>
+        <w:t xml:space="preserve">Swift Macro Development</w:t>
+      </w:r>
+      <w:r>
+        <w:t xml:space="preserve">: Type-safe API for building Swift macros and compiler plugins</w:t>
+      </w:r>
+      <w:r>
+        <w:t xml:space="preserve"> </w:t>
+      </w:r>
+      <w:r>
+        <w:t xml:space="preserve">*</w:t>
+      </w:r>
+      <w:r>
+        <w:t xml:space="preserve"> </w:t>
+      </w:r>
+      <w:r>
+        <w:rPr>
+          <w:bCs/>
+          <w:b/>
+        </w:rPr>
+        <w:t xml:space="preserve">Result Builder Syntax</w:t>
+      </w:r>
+      <w:r>
+        <w:t xml:space="preserve">: Declarative code generation using Swift’s result builder pattern</w:t>
+      </w:r>
+      <w:r>
+        <w:t xml:space="preserve"> </w:t>
+      </w:r>
+      <w:r>
+        <w:t xml:space="preserve">*</w:t>
+      </w:r>
+      <w:r>
+        <w:t xml:space="preserve"> </w:t>
+      </w:r>
+      <w:r>
+        <w:rPr>
+          <w:bCs/>
+          <w:b/>
+        </w:rPr>
+        <w:t xml:space="preserve">SwiftSyntax Integration</w:t>
+      </w:r>
+      <w:r>
+        <w:t xml:space="preserve">: Built on top of SwiftSyntax for robust AST manipulation</w:t>
+      </w:r>
+      <w:r>
+        <w:t xml:space="preserve"> </w:t>
+      </w:r>
+      <w:r>
+        <w:t xml:space="preserve">*</w:t>
+      </w:r>
+      <w:r>
+        <w:t xml:space="preserve"> </w:t>
+      </w:r>
+      <w:r>
+        <w:rPr>
+          <w:bCs/>
+          <w:b/>
+        </w:rPr>
+        <w:t xml:space="preserve">Code Generation Tools</w:t>
+      </w:r>
+      <w:r>
+        <w:t xml:space="preserve">: Perfect for generating Swift code from external schemas, APIs, and configurations</w:t>
+      </w:r>
+      <w:r>
+        <w:t xml:space="preserve"> </w:t>
+      </w:r>
+      <w:r>
+        <w:t xml:space="preserve">*</w:t>
+      </w:r>
+      <w:r>
+        <w:t xml:space="preserve"> </w:t>
+      </w:r>
+      <w:r>
+        <w:rPr>
+          <w:bCs/>
+          <w:b/>
+        </w:rPr>
+        <w:t xml:space="preserve">Developer Tools</w:t>
+      </w:r>
+      <w:r>
+        <w:t xml:space="preserve">: Enables creation of code generators and transformers for complex Swift projects</w:t>
+      </w:r>
+    </w:p>
+    <w:bookmarkEnd w:id="61"/>
+    <w:bookmarkStart w:id="63" w:name="mistkit"/>
+    <w:p>
+      <w:pPr>
+        <w:pStyle w:val="Heading4"/>
+      </w:pPr>
+      <w:hyperlink r:id="rId62">
         <w:r>
           <w:rPr>
             <w:rStyle w:val="Hyperlink"/>
@@ -1419,7 +2029,6 @@
           <w:t xml:space="preserve">MistKit</w:t>
         </w:r>
       </w:hyperlink>
-      <w:bookmarkEnd w:id="62"/>
     </w:p>
     <w:p>
       <w:pPr>
@@ -1427,6 +2036,7 @@
       </w:pPr>
       <w:r>
         <w:rPr>
+          <w:bCs/>
           <w:b/>
         </w:rPr>
         <w:t xml:space="preserve">web</w:t>
@@ -1442,6 +2052,7 @@
       </w:r>
       <w:r>
         <w:rPr>
+          <w:bCs/>
           <w:b/>
         </w:rPr>
         <w:t xml:space="preserve">CloudKit</w:t>
@@ -1453,6 +2064,7 @@
       </w:pPr>
       <w:r>
         <w:rPr>
+          <w:iCs/>
           <w:i/>
         </w:rPr>
         <w:t xml:space="preserve">Swift Package for Service-Side &amp; Command-Line Access to the Apple CloudKit framework</w:t>
@@ -1470,7 +2082,7 @@
       <w:pPr>
         <w:numPr>
           <w:ilvl w:val="0"/>
-          <w:numId w:val="1009"/>
+          <w:numId w:val="1010"/>
         </w:numPr>
         <w:pStyle w:val="Compact"/>
       </w:pPr>
@@ -1482,7 +2094,7 @@
       <w:pPr>
         <w:numPr>
           <w:ilvl w:val="0"/>
-          <w:numId w:val="1009"/>
+          <w:numId w:val="1010"/>
         </w:numPr>
         <w:pStyle w:val="Compact"/>
       </w:pPr>
@@ -1494,7 +2106,7 @@
       <w:pPr>
         <w:numPr>
           <w:ilvl w:val="0"/>
-          <w:numId w:val="1009"/>
+          <w:numId w:val="1010"/>
         </w:numPr>
         <w:pStyle w:val="Compact"/>
       </w:pPr>
@@ -1506,7 +2118,7 @@
       <w:pPr>
         <w:numPr>
           <w:ilvl w:val="0"/>
-          <w:numId w:val="1009"/>
+          <w:numId w:val="1010"/>
         </w:numPr>
         <w:pStyle w:val="Compact"/>
       </w:pPr>
@@ -1518,7 +2130,7 @@
       <w:pPr>
         <w:numPr>
           <w:ilvl w:val="0"/>
-          <w:numId w:val="1009"/>
+          <w:numId w:val="1010"/>
         </w:numPr>
         <w:pStyle w:val="Compact"/>
       </w:pPr>
@@ -1530,7 +2142,7 @@
       <w:pPr>
         <w:numPr>
           <w:ilvl w:val="0"/>
-          <w:numId w:val="1009"/>
+          <w:numId w:val="1010"/>
         </w:numPr>
         <w:pStyle w:val="Compact"/>
       </w:pPr>
@@ -1538,12 +2150,13 @@
         <w:t xml:space="preserve">And more!</w:t>
       </w:r>
     </w:p>
+    <w:bookmarkEnd w:id="63"/>
+    <w:bookmarkStart w:id="65" w:name="npmpublishplugin"/>
     <w:p>
       <w:pPr>
         <w:pStyle w:val="Heading4"/>
       </w:pPr>
-      <w:bookmarkStart w:id="64" w:name="npmpublishplugin"/>
-      <w:hyperlink r:id="rId63">
+      <w:hyperlink r:id="rId64">
         <w:r>
           <w:rPr>
             <w:rStyle w:val="Hyperlink"/>
@@ -1551,7 +2164,6 @@
           <w:t xml:space="preserve">NPMPublishPlugin</w:t>
         </w:r>
       </w:hyperlink>
-      <w:bookmarkEnd w:id="64"/>
     </w:p>
     <w:p>
       <w:pPr>
@@ -1559,6 +2171,7 @@
       </w:pPr>
       <w:r>
         <w:rPr>
+          <w:bCs/>
           <w:b/>
         </w:rPr>
         <w:t xml:space="preserve">macOS</w:t>
@@ -1574,6 +2187,7 @@
       </w:r>
       <w:r>
         <w:rPr>
+          <w:bCs/>
           <w:b/>
         </w:rPr>
         <w:t xml:space="preserve">linux</w:t>
@@ -1595,12 +2209,13 @@
         <w:t xml:space="preserve">NPMPublishPlugin allows you to integrate an NPM package into your Publish site. If you require javascript or css to be built for your site, this is the ideal plugin for you.</w:t>
       </w:r>
     </w:p>
+    <w:bookmarkEnd w:id="65"/>
+    <w:bookmarkStart w:id="67" w:name="packagedsl"/>
     <w:p>
       <w:pPr>
         <w:pStyle w:val="Heading4"/>
       </w:pPr>
-      <w:bookmarkStart w:id="66" w:name="packagedsl"/>
-      <w:hyperlink r:id="rId65">
+      <w:hyperlink r:id="rId66">
         <w:r>
           <w:rPr>
             <w:rStyle w:val="Hyperlink"/>
@@ -1608,7 +2223,6 @@
           <w:t xml:space="preserve">PackageDSL</w:t>
         </w:r>
       </w:hyperlink>
-      <w:bookmarkEnd w:id="66"/>
     </w:p>
     <w:p>
       <w:pPr>
@@ -1616,6 +2230,7 @@
       </w:pPr>
       <w:r>
         <w:rPr>
+          <w:bCs/>
           <w:b/>
         </w:rPr>
         <w:t xml:space="preserve">macOS</w:t>
@@ -1631,6 +2246,7 @@
       </w:r>
       <w:r>
         <w:rPr>
+          <w:bCs/>
           <w:b/>
         </w:rPr>
         <w:t xml:space="preserve">linux</w:t>
@@ -1646,6 +2262,7 @@
       </w:r>
       <w:r>
         <w:rPr>
+          <w:bCs/>
           <w:b/>
         </w:rPr>
         <w:t xml:space="preserve">iOS</w:t>
@@ -1661,6 +2278,7 @@
       </w:r>
       <w:r>
         <w:rPr>
+          <w:bCs/>
           <w:b/>
         </w:rPr>
         <w:t xml:space="preserve">watchOS</w:t>
@@ -1676,6 +2294,7 @@
       </w:r>
       <w:r>
         <w:rPr>
+          <w:bCs/>
           <w:b/>
         </w:rPr>
         <w:t xml:space="preserve">tvOS</w:t>
@@ -1689,12 +2308,13 @@
         <w:t xml:space="preserve">Simplify the management of your Package.swift file with PackageDSL. I was having a difficult time managing a large Package.swift file. PackageDSL allows you to setup individual targets, products, and dependencies using this DSL and create an easily organized, simplified, and easy to maintain Package for your Swift project.</w:t>
       </w:r>
     </w:p>
+    <w:bookmarkEnd w:id="67"/>
+    <w:bookmarkStart w:id="69" w:name="simulatorservices"/>
     <w:p>
       <w:pPr>
         <w:pStyle w:val="Heading4"/>
       </w:pPr>
-      <w:bookmarkStart w:id="68" w:name="simulatorservices"/>
-      <w:hyperlink r:id="rId67">
+      <w:hyperlink r:id="rId68">
         <w:r>
           <w:rPr>
             <w:rStyle w:val="Hyperlink"/>
@@ -1702,7 +2322,6 @@
           <w:t xml:space="preserve">SimulatorServices</w:t>
         </w:r>
       </w:hyperlink>
-      <w:bookmarkEnd w:id="68"/>
     </w:p>
     <w:p>
       <w:pPr>
@@ -1710,6 +2329,7 @@
       </w:pPr>
       <w:r>
         <w:rPr>
+          <w:bCs/>
           <w:b/>
         </w:rPr>
         <w:t xml:space="preserve">macOS</w:t>
@@ -1739,12 +2359,13 @@
         <w:t xml:space="preserve">SimulatorServices uses the SimCtl object to pass subcommands. Each subcommand objects takes custom arguments or property and can parse the standard output into an easy to use Swift object. There are currently two supported subcommands: GetAppContainers and List.</w:t>
       </w:r>
     </w:p>
+    <w:bookmarkEnd w:id="69"/>
+    <w:bookmarkStart w:id="71" w:name="stealthystash"/>
     <w:p>
       <w:pPr>
         <w:pStyle w:val="Heading4"/>
       </w:pPr>
-      <w:bookmarkStart w:id="70" w:name="stealthystash"/>
-      <w:hyperlink r:id="rId69">
+      <w:hyperlink r:id="rId70">
         <w:r>
           <w:rPr>
             <w:rStyle w:val="Hyperlink"/>
@@ -1752,7 +2373,6 @@
           <w:t xml:space="preserve">StealthyStash</w:t>
         </w:r>
       </w:hyperlink>
-      <w:bookmarkEnd w:id="70"/>
     </w:p>
     <w:p>
       <w:pPr>
@@ -1760,6 +2380,7 @@
       </w:pPr>
       <w:r>
         <w:rPr>
+          <w:bCs/>
           <w:b/>
         </w:rPr>
         <w:t xml:space="preserve">macOS</w:t>
@@ -1775,6 +2396,7 @@
       </w:r>
       <w:r>
         <w:rPr>
+          <w:bCs/>
           <w:b/>
         </w:rPr>
         <w:t xml:space="preserve">iOS</w:t>
@@ -1790,6 +2412,7 @@
       </w:r>
       <w:r>
         <w:rPr>
+          <w:bCs/>
           <w:b/>
         </w:rPr>
         <w:t xml:space="preserve">watchOS</w:t>
@@ -1805,6 +2428,7 @@
       </w:r>
       <w:r>
         <w:rPr>
+          <w:bCs/>
           <w:b/>
         </w:rPr>
         <w:t xml:space="preserve">tvOS</w:t>
@@ -1826,12 +2450,13 @@
         <w:t xml:space="preserve">StealthyStash supports the adding, updating, and querying for both generic and internet passwords.</w:t>
       </w:r>
     </w:p>
+    <w:bookmarkEnd w:id="71"/>
+    <w:bookmarkStart w:id="73" w:name="sublimation"/>
     <w:p>
       <w:pPr>
         <w:pStyle w:val="Heading4"/>
       </w:pPr>
-      <w:bookmarkStart w:id="72" w:name="sublimation"/>
-      <w:hyperlink r:id="rId71">
+      <w:hyperlink r:id="rId72">
         <w:r>
           <w:rPr>
             <w:rStyle w:val="Hyperlink"/>
@@ -1839,7 +2464,6 @@
           <w:t xml:space="preserve">Sublimation</w:t>
         </w:r>
       </w:hyperlink>
-      <w:bookmarkEnd w:id="72"/>
     </w:p>
     <w:p>
       <w:pPr>
@@ -1847,6 +2471,7 @@
       </w:pPr>
       <w:r>
         <w:rPr>
+          <w:bCs/>
           <w:b/>
         </w:rPr>
         <w:t xml:space="preserve">macOS</w:t>
@@ -1862,6 +2487,7 @@
       </w:r>
       <w:r>
         <w:rPr>
+          <w:bCs/>
           <w:b/>
         </w:rPr>
         <w:t xml:space="preserve">iOS</w:t>
@@ -1877,6 +2503,7 @@
       </w:r>
       <w:r>
         <w:rPr>
+          <w:bCs/>
           <w:b/>
         </w:rPr>
         <w:t xml:space="preserve">watchOS</w:t>
@@ -1892,6 +2519,7 @@
       </w:r>
       <w:r>
         <w:rPr>
+          <w:bCs/>
           <w:b/>
         </w:rPr>
         <w:t xml:space="preserve">tvOS</w:t>
@@ -1907,6 +2535,7 @@
       </w:r>
       <w:r>
         <w:rPr>
+          <w:bCs/>
           <w:b/>
         </w:rPr>
         <w:t xml:space="preserve">linux</w:t>
@@ -1928,12 +2557,13 @@
         <w:t xml:space="preserve">When you are developing a full stack Swift application, you want to easily test and debug your application on both the device (iPhone, Apple Watch, iPad, etc…) as well as your development server. If you are using simulator then setting your host server to localhost will work but often we need to test on an actual device. You can either be an IT expert your local network’s DNS or you can use Sublimation to easily connect your local server to your device.</w:t>
       </w:r>
     </w:p>
+    <w:bookmarkEnd w:id="73"/>
+    <w:bookmarkStart w:id="75" w:name="sundialkit"/>
     <w:p>
       <w:pPr>
         <w:pStyle w:val="Heading4"/>
       </w:pPr>
-      <w:bookmarkStart w:id="74" w:name="sundialkit"/>
-      <w:hyperlink r:id="rId73">
+      <w:hyperlink r:id="rId74">
         <w:r>
           <w:rPr>
             <w:rStyle w:val="Hyperlink"/>
@@ -1941,7 +2571,6 @@
           <w:t xml:space="preserve">SundialKit</w:t>
         </w:r>
       </w:hyperlink>
-      <w:bookmarkEnd w:id="74"/>
     </w:p>
     <w:p>
       <w:pPr>
@@ -1949,6 +2578,7 @@
       </w:pPr>
       <w:r>
         <w:rPr>
+          <w:bCs/>
           <w:b/>
         </w:rPr>
         <w:t xml:space="preserve">iOS</w:t>
@@ -1964,6 +2594,7 @@
       </w:r>
       <w:r>
         <w:rPr>
+          <w:bCs/>
           <w:b/>
         </w:rPr>
         <w:t xml:space="preserve">watchOS</w:t>
@@ -1985,12 +2616,13 @@
         <w:t xml:space="preserve">For easier use in reactive user interfaces, especially with SwiftUI and Combine, I’ve created a library which abstracts and maps common connectivity APIs. Particularly in my app Heartwitch, I mapped the functionality of WatchConnectivity and Network over to track the user’s ability to connect to the Internet as well as the ability for their iPhone to connect to their Apple Watch via WatchConnectivity</w:t>
       </w:r>
     </w:p>
+    <w:bookmarkEnd w:id="75"/>
+    <w:bookmarkStart w:id="77" w:name="syndikit"/>
     <w:p>
       <w:pPr>
         <w:pStyle w:val="Heading4"/>
       </w:pPr>
-      <w:bookmarkStart w:id="76" w:name="syndikit"/>
-      <w:hyperlink r:id="rId75">
+      <w:hyperlink r:id="rId76">
         <w:r>
           <w:rPr>
             <w:rStyle w:val="Hyperlink"/>
@@ -1998,7 +2630,6 @@
           <w:t xml:space="preserve">SyndiKit</w:t>
         </w:r>
       </w:hyperlink>
-      <w:bookmarkEnd w:id="76"/>
     </w:p>
     <w:p>
       <w:pPr>
@@ -2006,6 +2637,7 @@
       </w:pPr>
       <w:r>
         <w:rPr>
+          <w:bCs/>
           <w:b/>
         </w:rPr>
         <w:t xml:space="preserve">macOS</w:t>
@@ -2021,6 +2653,7 @@
       </w:r>
       <w:r>
         <w:rPr>
+          <w:bCs/>
           <w:b/>
         </w:rPr>
         <w:t xml:space="preserve">iOS</w:t>
@@ -2036,6 +2669,7 @@
       </w:r>
       <w:r>
         <w:rPr>
+          <w:bCs/>
           <w:b/>
         </w:rPr>
         <w:t xml:space="preserve">watchOS</w:t>
@@ -2051,6 +2685,7 @@
       </w:r>
       <w:r>
         <w:rPr>
+          <w:bCs/>
           <w:b/>
         </w:rPr>
         <w:t xml:space="preserve">tvOS</w:t>
@@ -2066,6 +2701,7 @@
       </w:r>
       <w:r>
         <w:rPr>
+          <w:bCs/>
           <w:b/>
         </w:rPr>
         <w:t xml:space="preserve">linux</w:t>
@@ -2091,7 +2727,7 @@
       <w:pPr>
         <w:numPr>
           <w:ilvl w:val="0"/>
-          <w:numId w:val="1010"/>
+          <w:numId w:val="1011"/>
         </w:numPr>
         <w:pStyle w:val="Compact"/>
       </w:pPr>
@@ -2103,7 +2739,7 @@
       <w:pPr>
         <w:numPr>
           <w:ilvl w:val="0"/>
-          <w:numId w:val="1010"/>
+          <w:numId w:val="1011"/>
         </w:numPr>
         <w:pStyle w:val="Compact"/>
       </w:pPr>
@@ -2115,7 +2751,7 @@
       <w:pPr>
         <w:numPr>
           <w:ilvl w:val="0"/>
-          <w:numId w:val="1010"/>
+          <w:numId w:val="1011"/>
         </w:numPr>
         <w:pStyle w:val="Compact"/>
       </w:pPr>
@@ -2127,7 +2763,7 @@
       <w:pPr>
         <w:numPr>
           <w:ilvl w:val="0"/>
-          <w:numId w:val="1010"/>
+          <w:numId w:val="1011"/>
         </w:numPr>
         <w:pStyle w:val="Compact"/>
       </w:pPr>
@@ -2135,12 +2771,13 @@
         <w:t xml:space="preserve">Abstractions for format-agnostic parsing</w:t>
       </w:r>
     </w:p>
+    <w:bookmarkEnd w:id="77"/>
+    <w:bookmarkStart w:id="79" w:name="thirtyto"/>
     <w:p>
       <w:pPr>
         <w:pStyle w:val="Heading4"/>
       </w:pPr>
-      <w:bookmarkStart w:id="78" w:name="thirtyto"/>
-      <w:hyperlink r:id="rId77">
+      <w:hyperlink r:id="rId78">
         <w:r>
           <w:rPr>
             <w:rStyle w:val="Hyperlink"/>
@@ -2148,7 +2785,6 @@
           <w:t xml:space="preserve">ThirtyTo</w:t>
         </w:r>
       </w:hyperlink>
-      <w:bookmarkEnd w:id="78"/>
     </w:p>
     <w:p>
       <w:pPr>
@@ -2156,6 +2792,7 @@
       </w:pPr>
       <w:r>
         <w:rPr>
+          <w:bCs/>
           <w:b/>
         </w:rPr>
         <w:t xml:space="preserve">macOS</w:t>
@@ -2171,6 +2808,7 @@
       </w:r>
       <w:r>
         <w:rPr>
+          <w:bCs/>
           <w:b/>
         </w:rPr>
         <w:t xml:space="preserve">iOS</w:t>
@@ -2186,6 +2824,7 @@
       </w:r>
       <w:r>
         <w:rPr>
+          <w:bCs/>
           <w:b/>
         </w:rPr>
         <w:t xml:space="preserve">watchOS</w:t>
@@ -2201,6 +2840,7 @@
       </w:r>
       <w:r>
         <w:rPr>
+          <w:bCs/>
           <w:b/>
         </w:rPr>
         <w:t xml:space="preserve">tvOS</w:t>
@@ -2216,6 +2856,7 @@
       </w:r>
       <w:r>
         <w:rPr>
+          <w:bCs/>
           <w:b/>
         </w:rPr>
         <w:t xml:space="preserve">linux</w:t>
@@ -2245,12 +2886,13 @@
         <w:t xml:space="preserve">Base32Crockford offers the most reasonable compromise when it comes to encoding data. Being a super set of Base16, it uses all ten digits and 22 of the 26 Latin upper case characters.</w:t>
       </w:r>
     </w:p>
+    <w:bookmarkEnd w:id="79"/>
+    <w:bookmarkStart w:id="81" w:name="transistorpublishplugin"/>
     <w:p>
       <w:pPr>
         <w:pStyle w:val="Heading4"/>
       </w:pPr>
-      <w:bookmarkStart w:id="80" w:name="transistorpublishplugin"/>
-      <w:hyperlink r:id="rId79">
+      <w:hyperlink r:id="rId80">
         <w:r>
           <w:rPr>
             <w:rStyle w:val="Hyperlink"/>
@@ -2258,7 +2900,6 @@
           <w:t xml:space="preserve">TransistorPublishPlugin</w:t>
         </w:r>
       </w:hyperlink>
-      <w:bookmarkEnd w:id="80"/>
     </w:p>
     <w:p>
       <w:pPr>
@@ -2266,6 +2907,7 @@
       </w:pPr>
       <w:r>
         <w:rPr>
+          <w:bCs/>
           <w:b/>
         </w:rPr>
         <w:t xml:space="preserve">macOS</w:t>
@@ -2281,6 +2923,7 @@
       </w:r>
       <w:r>
         <w:rPr>
+          <w:bCs/>
           <w:b/>
         </w:rPr>
         <w:t xml:space="preserve">linux</w:t>
@@ -2302,25 +2945,229 @@
         <w:t xml:space="preserve">Using blockquotes in your markdown, you can easily embed the Transistor podcast player in your website.</w:t>
       </w:r>
     </w:p>
+    <w:bookmarkEnd w:id="81"/>
+    <w:bookmarkEnd w:id="82"/>
+    <w:bookmarkStart w:id="91" w:name="skills"/>
     <w:p>
       <w:pPr>
         <w:pStyle w:val="Heading2"/>
       </w:pPr>
-      <w:bookmarkStart w:id="81" w:name="skills"/>
       <w:r>
         <w:t xml:space="preserve">Skills</w:t>
       </w:r>
-      <w:bookmarkEnd w:id="81"/>
-    </w:p>
+    </w:p>
+    <w:bookmarkStart w:id="83" w:name="server-side-swift-cloud-development"/>
     <w:p>
       <w:pPr>
         <w:pStyle w:val="Heading3"/>
       </w:pPr>
-      <w:bookmarkStart w:id="82" w:name="languages"/>
+      <w:r>
+        <w:t xml:space="preserve">Server-Side Swift &amp; Cloud Development</w:t>
+      </w:r>
+    </w:p>
+    <w:p>
+      <w:pPr>
+        <w:pStyle w:val="FirstParagraph"/>
+      </w:pPr>
+      <w:r>
+        <w:rPr>
+          <w:bCs/>
+          <w:b/>
+        </w:rPr>
+        <w:t xml:space="preserve">Vapor Framework</w:t>
+      </w:r>
+      <w:r>
+        <w:t xml:space="preserve"> </w:t>
+      </w:r>
+      <w:r>
+        <w:t xml:space="preserve">|</w:t>
+      </w:r>
+      <w:r>
+        <w:t xml:space="preserve"> </w:t>
+      </w:r>
+      <w:r>
+        <w:rPr>
+          <w:bCs/>
+          <w:b/>
+        </w:rPr>
+        <w:t xml:space="preserve">Server-Side Swift</w:t>
+      </w:r>
+      <w:r>
+        <w:t xml:space="preserve"> </w:t>
+      </w:r>
+      <w:r>
+        <w:t xml:space="preserve">|</w:t>
+      </w:r>
+      <w:r>
+        <w:t xml:space="preserve"> </w:t>
+      </w:r>
+      <w:r>
+        <w:rPr>
+          <w:bCs/>
+          <w:b/>
+        </w:rPr>
+        <w:t xml:space="preserve">REST APIs</w:t>
+      </w:r>
+      <w:r>
+        <w:t xml:space="preserve"> </w:t>
+      </w:r>
+      <w:r>
+        <w:t xml:space="preserve">|</w:t>
+      </w:r>
+      <w:r>
+        <w:t xml:space="preserve"> </w:t>
+      </w:r>
+      <w:r>
+        <w:rPr>
+          <w:bCs/>
+          <w:b/>
+        </w:rPr>
+        <w:t xml:space="preserve">WebSocket</w:t>
+      </w:r>
+      <w:r>
+        <w:t xml:space="preserve"> </w:t>
+      </w:r>
+      <w:r>
+        <w:t xml:space="preserve">|</w:t>
+      </w:r>
+      <w:r>
+        <w:t xml:space="preserve"> </w:t>
+      </w:r>
+      <w:r>
+        <w:rPr>
+          <w:bCs/>
+          <w:b/>
+        </w:rPr>
+        <w:t xml:space="preserve">JSON APIs</w:t>
+      </w:r>
+      <w:r>
+        <w:t xml:space="preserve"> </w:t>
+      </w:r>
+      <w:r>
+        <w:t xml:space="preserve">|</w:t>
+      </w:r>
+      <w:r>
+        <w:t xml:space="preserve"> </w:t>
+      </w:r>
+      <w:r>
+        <w:rPr>
+          <w:bCs/>
+          <w:b/>
+        </w:rPr>
+        <w:t xml:space="preserve">CloudKit</w:t>
+      </w:r>
+      <w:r>
+        <w:t xml:space="preserve"> </w:t>
+      </w:r>
+      <w:r>
+        <w:t xml:space="preserve">|</w:t>
+      </w:r>
+      <w:r>
+        <w:t xml:space="preserve"> </w:t>
+      </w:r>
+      <w:r>
+        <w:rPr>
+          <w:bCs/>
+          <w:b/>
+        </w:rPr>
+        <w:t xml:space="preserve">Codable</w:t>
+      </w:r>
+      <w:r>
+        <w:t xml:space="preserve"> </w:t>
+      </w:r>
+      <w:r>
+        <w:t xml:space="preserve">|</w:t>
+      </w:r>
+      <w:r>
+        <w:t xml:space="preserve"> </w:t>
+      </w:r>
+      <w:r>
+        <w:rPr>
+          <w:bCs/>
+          <w:b/>
+        </w:rPr>
+        <w:t xml:space="preserve">Networking</w:t>
+      </w:r>
+    </w:p>
+    <w:bookmarkEnd w:id="83"/>
+    <w:bookmarkStart w:id="84" w:name="aws-cloud-services"/>
+    <w:p>
+      <w:pPr>
+        <w:pStyle w:val="Heading3"/>
+      </w:pPr>
+      <w:r>
+        <w:t xml:space="preserve">AWS Cloud Services</w:t>
+      </w:r>
+    </w:p>
+    <w:p>
+      <w:pPr>
+        <w:pStyle w:val="FirstParagraph"/>
+      </w:pPr>
+      <w:r>
+        <w:rPr>
+          <w:bCs/>
+          <w:b/>
+        </w:rPr>
+        <w:t xml:space="preserve">AWS Lambda</w:t>
+      </w:r>
+      <w:r>
+        <w:t xml:space="preserve"> </w:t>
+      </w:r>
+      <w:r>
+        <w:t xml:space="preserve">|</w:t>
+      </w:r>
+      <w:r>
+        <w:t xml:space="preserve"> </w:t>
+      </w:r>
+      <w:r>
+        <w:rPr>
+          <w:bCs/>
+          <w:b/>
+        </w:rPr>
+        <w:t xml:space="preserve">DynamoDB</w:t>
+      </w:r>
+      <w:r>
+        <w:t xml:space="preserve"> </w:t>
+      </w:r>
+      <w:r>
+        <w:t xml:space="preserve">|</w:t>
+      </w:r>
+      <w:r>
+        <w:t xml:space="preserve"> </w:t>
+      </w:r>
+      <w:r>
+        <w:rPr>
+          <w:bCs/>
+          <w:b/>
+        </w:rPr>
+        <w:t xml:space="preserve">S3</w:t>
+      </w:r>
+      <w:r>
+        <w:t xml:space="preserve"> </w:t>
+      </w:r>
+      <w:r>
+        <w:t xml:space="preserve">|</w:t>
+      </w:r>
+      <w:r>
+        <w:t xml:space="preserve"> </w:t>
+      </w:r>
+      <w:r>
+        <w:rPr>
+          <w:bCs/>
+          <w:b/>
+        </w:rPr>
+        <w:t xml:space="preserve">EC2</w:t>
+      </w:r>
+    </w:p>
+    <w:bookmarkEnd w:id="84"/>
+    <w:bookmarkStart w:id="85" w:name="languages"/>
+    <w:p>
+      <w:pPr>
+        <w:pStyle w:val="Heading3"/>
+      </w:pPr>
       <w:r>
         <w:t xml:space="preserve">Languages</w:t>
       </w:r>
-      <w:bookmarkEnd w:id="82"/>
     </w:p>
     <w:p>
       <w:pPr>
@@ -2328,6 +3175,7 @@
       </w:pPr>
       <w:r>
         <w:rPr>
+          <w:bCs/>
           <w:b/>
         </w:rPr>
         <w:t xml:space="preserve">Swift</w:t>
@@ -2343,95 +3191,101 @@
       </w:r>
       <w:r>
         <w:rPr>
+          <w:bCs/>
+          <w:b/>
+        </w:rPr>
+        <w:t xml:space="preserve">JavaScript</w:t>
+      </w:r>
+      <w:r>
+        <w:t xml:space="preserve"> </w:t>
+      </w:r>
+      <w:r>
+        <w:t xml:space="preserve">|</w:t>
+      </w:r>
+      <w:r>
+        <w:t xml:space="preserve"> </w:t>
+      </w:r>
+      <w:r>
+        <w:rPr>
+          <w:bCs/>
+          <w:b/>
+        </w:rPr>
+        <w:t xml:space="preserve">TypeScript</w:t>
+      </w:r>
+      <w:r>
+        <w:t xml:space="preserve"> </w:t>
+      </w:r>
+      <w:r>
+        <w:t xml:space="preserve">|</w:t>
+      </w:r>
+      <w:r>
+        <w:t xml:space="preserve"> </w:t>
+      </w:r>
+      <w:r>
+        <w:rPr>
+          <w:bCs/>
+          <w:b/>
+        </w:rPr>
+        <w:t xml:space="preserve">Objective-C</w:t>
+      </w:r>
+      <w:r>
+        <w:t xml:space="preserve"> </w:t>
+      </w:r>
+      <w:r>
+        <w:t xml:space="preserve">|</w:t>
+      </w:r>
+      <w:r>
+        <w:t xml:space="preserve"> </w:t>
+      </w:r>
+      <w:r>
+        <w:rPr>
+          <w:bCs/>
+          <w:b/>
+        </w:rPr>
+        <w:t xml:space="preserve">HTML5</w:t>
+      </w:r>
+      <w:r>
+        <w:t xml:space="preserve"> </w:t>
+      </w:r>
+      <w:r>
+        <w:t xml:space="preserve">|</w:t>
+      </w:r>
+      <w:r>
+        <w:t xml:space="preserve"> </w:t>
+      </w:r>
+      <w:r>
+        <w:rPr>
+          <w:bCs/>
+          <w:b/>
+        </w:rPr>
+        <w:t xml:space="preserve">CSS3</w:t>
+      </w:r>
+      <w:r>
+        <w:t xml:space="preserve"> </w:t>
+      </w:r>
+      <w:r>
+        <w:t xml:space="preserve">|</w:t>
+      </w:r>
+      <w:r>
+        <w:t xml:space="preserve"> </w:t>
+      </w:r>
+      <w:r>
+        <w:rPr>
+          <w:bCs/>
           <w:b/>
         </w:rPr>
         <w:t xml:space="preserve">Bash Scripting</w:t>
       </w:r>
-      <w:r>
-        <w:t xml:space="preserve"> </w:t>
-      </w:r>
-      <w:r>
-        <w:t xml:space="preserve">|</w:t>
-      </w:r>
-      <w:r>
-        <w:t xml:space="preserve"> </w:t>
-      </w:r>
-      <w:r>
-        <w:rPr>
-          <w:b/>
-        </w:rPr>
-        <w:t xml:space="preserve">JavaScript</w:t>
-      </w:r>
-      <w:r>
-        <w:t xml:space="preserve"> </w:t>
-      </w:r>
-      <w:r>
-        <w:t xml:space="preserve">|</w:t>
-      </w:r>
-      <w:r>
-        <w:t xml:space="preserve"> </w:t>
-      </w:r>
-      <w:r>
-        <w:rPr>
-          <w:b/>
-        </w:rPr>
-        <w:t xml:space="preserve">TypeScript</w:t>
-      </w:r>
-      <w:r>
-        <w:t xml:space="preserve"> </w:t>
-      </w:r>
-      <w:r>
-        <w:t xml:space="preserve">|</w:t>
-      </w:r>
-      <w:r>
-        <w:t xml:space="preserve"> </w:t>
-      </w:r>
-      <w:r>
-        <w:rPr>
-          <w:b/>
-        </w:rPr>
-        <w:t xml:space="preserve">Objective-C</w:t>
-      </w:r>
-      <w:r>
-        <w:t xml:space="preserve"> </w:t>
-      </w:r>
-      <w:r>
-        <w:t xml:space="preserve">|</w:t>
-      </w:r>
-      <w:r>
-        <w:t xml:space="preserve"> </w:t>
-      </w:r>
-      <w:r>
-        <w:rPr>
-          <w:b/>
-        </w:rPr>
-        <w:t xml:space="preserve">HTML5</w:t>
-      </w:r>
-      <w:r>
-        <w:t xml:space="preserve"> </w:t>
-      </w:r>
-      <w:r>
-        <w:t xml:space="preserve">|</w:t>
-      </w:r>
-      <w:r>
-        <w:t xml:space="preserve"> </w:t>
-      </w:r>
-      <w:r>
-        <w:rPr>
-          <w:b/>
-        </w:rPr>
-        <w:t xml:space="preserve">CSS3</w:t>
-      </w:r>
-    </w:p>
+    </w:p>
+    <w:bookmarkEnd w:id="85"/>
+    <w:bookmarkStart w:id="86" w:name="development-tools-devops"/>
     <w:p>
       <w:pPr>
         <w:pStyle w:val="Heading3"/>
       </w:pPr>
-      <w:bookmarkStart w:id="83" w:name="tools"/>
-      <w:r>
-        <w:t xml:space="preserve">Tools</w:t>
-      </w:r>
-      <w:bookmarkEnd w:id="83"/>
+      <w:r>
+        <w:t xml:space="preserve">Development Tools &amp; DevOps</w:t>
+      </w:r>
     </w:p>
     <w:p>
       <w:pPr>
@@ -2439,6 +3293,55 @@
       </w:pPr>
       <w:r>
         <w:rPr>
+          <w:bCs/>
+          <w:b/>
+        </w:rPr>
+        <w:t xml:space="preserve">Gitlab CI</w:t>
+      </w:r>
+      <w:r>
+        <w:t xml:space="preserve"> </w:t>
+      </w:r>
+      <w:r>
+        <w:t xml:space="preserve">|</w:t>
+      </w:r>
+      <w:r>
+        <w:t xml:space="preserve"> </w:t>
+      </w:r>
+      <w:r>
+        <w:rPr>
+          <w:bCs/>
+          <w:b/>
+        </w:rPr>
+        <w:t xml:space="preserve">Github Actions</w:t>
+      </w:r>
+      <w:r>
+        <w:t xml:space="preserve"> </w:t>
+      </w:r>
+      <w:r>
+        <w:t xml:space="preserve">|</w:t>
+      </w:r>
+      <w:r>
+        <w:t xml:space="preserve"> </w:t>
+      </w:r>
+      <w:r>
+        <w:rPr>
+          <w:bCs/>
+          <w:b/>
+        </w:rPr>
+        <w:t xml:space="preserve">Fastlane</w:t>
+      </w:r>
+      <w:r>
+        <w:t xml:space="preserve"> </w:t>
+      </w:r>
+      <w:r>
+        <w:t xml:space="preserve">|</w:t>
+      </w:r>
+      <w:r>
+        <w:t xml:space="preserve"> </w:t>
+      </w:r>
+      <w:r>
+        <w:rPr>
+          <w:bCs/>
           <w:b/>
         </w:rPr>
         <w:t xml:space="preserve">Xcode</w:t>
@@ -2454,105 +3357,78 @@
       </w:r>
       <w:r>
         <w:rPr>
-          <w:b/>
-        </w:rPr>
-        <w:t xml:space="preserve">Interface Builder</w:t>
-      </w:r>
-      <w:r>
-        <w:t xml:space="preserve"> </w:t>
-      </w:r>
-      <w:r>
-        <w:t xml:space="preserve">|</w:t>
-      </w:r>
-      <w:r>
-        <w:t xml:space="preserve"> </w:t>
-      </w:r>
-      <w:r>
-        <w:rPr>
-          <w:b/>
-        </w:rPr>
-        <w:t xml:space="preserve">iTunes Connect</w:t>
-      </w:r>
-      <w:r>
-        <w:t xml:space="preserve"> </w:t>
-      </w:r>
-      <w:r>
-        <w:t xml:space="preserve">|</w:t>
-      </w:r>
-      <w:r>
-        <w:t xml:space="preserve"> </w:t>
-      </w:r>
-      <w:r>
-        <w:rPr>
-          <w:b/>
-        </w:rPr>
-        <w:t xml:space="preserve">Gitlab CI</w:t>
-      </w:r>
-      <w:r>
-        <w:t xml:space="preserve"> </w:t>
-      </w:r>
-      <w:r>
-        <w:t xml:space="preserve">|</w:t>
-      </w:r>
-      <w:r>
-        <w:t xml:space="preserve"> </w:t>
-      </w:r>
-      <w:r>
-        <w:rPr>
-          <w:b/>
-        </w:rPr>
-        <w:t xml:space="preserve">Github Actions</w:t>
-      </w:r>
-      <w:r>
-        <w:t xml:space="preserve"> </w:t>
-      </w:r>
-      <w:r>
-        <w:t xml:space="preserve">|</w:t>
-      </w:r>
-      <w:r>
-        <w:t xml:space="preserve"> </w:t>
-      </w:r>
-      <w:r>
-        <w:rPr>
-          <w:b/>
-        </w:rPr>
-        <w:t xml:space="preserve">Fastlane</w:t>
-      </w:r>
-      <w:r>
-        <w:t xml:space="preserve"> </w:t>
-      </w:r>
-      <w:r>
-        <w:t xml:space="preserve">|</w:t>
-      </w:r>
-      <w:r>
-        <w:t xml:space="preserve"> </w:t>
-      </w:r>
-      <w:r>
-        <w:rPr>
+          <w:bCs/>
+          <w:b/>
+        </w:rPr>
+        <w:t xml:space="preserve">Docker</w:t>
+      </w:r>
+      <w:r>
+        <w:t xml:space="preserve"> </w:t>
+      </w:r>
+      <w:r>
+        <w:t xml:space="preserve">|</w:t>
+      </w:r>
+      <w:r>
+        <w:t xml:space="preserve"> </w:t>
+      </w:r>
+      <w:r>
+        <w:rPr>
+          <w:bCs/>
+          <w:b/>
+        </w:rPr>
+        <w:t xml:space="preserve">Homebrew</w:t>
+      </w:r>
+      <w:r>
+        <w:t xml:space="preserve"> </w:t>
+      </w:r>
+      <w:r>
+        <w:t xml:space="preserve">|</w:t>
+      </w:r>
+      <w:r>
+        <w:t xml:space="preserve"> </w:t>
+      </w:r>
+      <w:r>
+        <w:rPr>
+          <w:bCs/>
+          <w:b/>
+        </w:rPr>
+        <w:t xml:space="preserve">Jazzy</w:t>
+      </w:r>
+      <w:r>
+        <w:t xml:space="preserve"> </w:t>
+      </w:r>
+      <w:r>
+        <w:t xml:space="preserve">|</w:t>
+      </w:r>
+      <w:r>
+        <w:t xml:space="preserve"> </w:t>
+      </w:r>
+      <w:r>
+        <w:rPr>
+          <w:bCs/>
           <w:b/>
         </w:rPr>
         <w:t xml:space="preserve">Final Cut Pro</w:t>
       </w:r>
     </w:p>
+    <w:bookmarkEnd w:id="86"/>
+    <w:bookmarkStart w:id="89" w:name="frameworks-and-apis"/>
     <w:p>
       <w:pPr>
         <w:pStyle w:val="Heading3"/>
       </w:pPr>
-      <w:bookmarkStart w:id="84" w:name="frameworks-and-apis"/>
       <w:r>
         <w:t xml:space="preserve">Frameworks and APIs</w:t>
       </w:r>
-      <w:bookmarkEnd w:id="84"/>
-    </w:p>
+    </w:p>
+    <w:bookmarkStart w:id="87" w:name="apple-development"/>
     <w:p>
       <w:pPr>
         <w:pStyle w:val="Heading4"/>
       </w:pPr>
-      <w:bookmarkStart w:id="85" w:name="apple-and-swift-development"/>
-      <w:r>
-        <w:t xml:space="preserve">Apple and Swift Development</w:t>
-      </w:r>
-      <w:bookmarkEnd w:id="85"/>
+      <w:r>
+        <w:t xml:space="preserve">Apple Development</w:t>
+      </w:r>
     </w:p>
     <w:p>
       <w:pPr>
@@ -2560,6 +3436,7 @@
       </w:pPr>
       <w:r>
         <w:rPr>
+          <w:bCs/>
           <w:b/>
         </w:rPr>
         <w:t xml:space="preserve">SwiftUI</w:t>
@@ -2575,6 +3452,7 @@
       </w:r>
       <w:r>
         <w:rPr>
+          <w:bCs/>
           <w:b/>
         </w:rPr>
         <w:t xml:space="preserve">Combine</w:t>
@@ -2590,6 +3468,7 @@
       </w:r>
       <w:r>
         <w:rPr>
+          <w:bCs/>
           <w:b/>
         </w:rPr>
         <w:t xml:space="preserve">SwiftData</w:t>
@@ -2605,6 +3484,39 @@
       </w:r>
       <w:r>
         <w:rPr>
+          <w:bCs/>
+          <w:b/>
+        </w:rPr>
+        <w:t xml:space="preserve">UIKit</w:t>
+      </w:r>
+      <w:r>
+        <w:t xml:space="preserve"> </w:t>
+      </w:r>
+      <w:r>
+        <w:t xml:space="preserve">|</w:t>
+      </w:r>
+      <w:r>
+        <w:t xml:space="preserve"> </w:t>
+      </w:r>
+      <w:r>
+        <w:rPr>
+          <w:bCs/>
+          <w:b/>
+        </w:rPr>
+        <w:t xml:space="preserve">AppKit</w:t>
+      </w:r>
+      <w:r>
+        <w:t xml:space="preserve"> </w:t>
+      </w:r>
+      <w:r>
+        <w:t xml:space="preserve">|</w:t>
+      </w:r>
+      <w:r>
+        <w:t xml:space="preserve"> </w:t>
+      </w:r>
+      <w:r>
+        <w:rPr>
+          <w:bCs/>
           <w:b/>
         </w:rPr>
         <w:t xml:space="preserve">Cocoa Touch</w:t>
@@ -2620,6 +3532,7 @@
       </w:r>
       <w:r>
         <w:rPr>
+          <w:bCs/>
           <w:b/>
         </w:rPr>
         <w:t xml:space="preserve">Cocoa</w:t>
@@ -2635,66 +3548,7 @@
       </w:r>
       <w:r>
         <w:rPr>
-          <w:b/>
-        </w:rPr>
-        <w:t xml:space="preserve">UIKit</w:t>
-      </w:r>
-      <w:r>
-        <w:t xml:space="preserve"> </w:t>
-      </w:r>
-      <w:r>
-        <w:t xml:space="preserve">|</w:t>
-      </w:r>
-      <w:r>
-        <w:t xml:space="preserve"> </w:t>
-      </w:r>
-      <w:r>
-        <w:rPr>
-          <w:b/>
-        </w:rPr>
-        <w:t xml:space="preserve">AppKit</w:t>
-      </w:r>
-      <w:r>
-        <w:t xml:space="preserve"> </w:t>
-      </w:r>
-      <w:r>
-        <w:t xml:space="preserve">|</w:t>
-      </w:r>
-      <w:r>
-        <w:t xml:space="preserve"> </w:t>
-      </w:r>
-      <w:r>
-        <w:rPr>
-          <w:b/>
-        </w:rPr>
-        <w:t xml:space="preserve">Core Location</w:t>
-      </w:r>
-      <w:r>
-        <w:t xml:space="preserve"> </w:t>
-      </w:r>
-      <w:r>
-        <w:t xml:space="preserve">|</w:t>
-      </w:r>
-      <w:r>
-        <w:t xml:space="preserve"> </w:t>
-      </w:r>
-      <w:r>
-        <w:rPr>
-          <w:b/>
-        </w:rPr>
-        <w:t xml:space="preserve">Vapor</w:t>
-      </w:r>
-      <w:r>
-        <w:t xml:space="preserve"> </w:t>
-      </w:r>
-      <w:r>
-        <w:t xml:space="preserve">|</w:t>
-      </w:r>
-      <w:r>
-        <w:t xml:space="preserve"> </w:t>
-      </w:r>
-      <w:r>
-        <w:rPr>
+          <w:bCs/>
           <w:b/>
         </w:rPr>
         <w:t xml:space="preserve">Core Data</w:t>
@@ -2710,36 +3564,244 @@
       </w:r>
       <w:r>
         <w:rPr>
-          <w:b/>
-        </w:rPr>
-        <w:t xml:space="preserve">Networking</w:t>
-      </w:r>
-      <w:r>
-        <w:t xml:space="preserve"> </w:t>
-      </w:r>
-      <w:r>
-        <w:t xml:space="preserve">|</w:t>
-      </w:r>
-      <w:r>
-        <w:t xml:space="preserve"> </w:t>
-      </w:r>
-      <w:r>
-        <w:rPr>
-          <w:b/>
-        </w:rPr>
-        <w:t xml:space="preserve">HealthKit and Fitness</w:t>
-      </w:r>
-      <w:r>
-        <w:t xml:space="preserve"> </w:t>
-      </w:r>
-      <w:r>
-        <w:t xml:space="preserve">|</w:t>
-      </w:r>
-      <w:r>
-        <w:t xml:space="preserve"> </w:t>
-      </w:r>
-      <w:r>
-        <w:rPr>
+          <w:bCs/>
+          <w:b/>
+        </w:rPr>
+        <w:t xml:space="preserve">HealthKit</w:t>
+      </w:r>
+      <w:r>
+        <w:t xml:space="preserve"> </w:t>
+      </w:r>
+      <w:r>
+        <w:t xml:space="preserve">|</w:t>
+      </w:r>
+      <w:r>
+        <w:t xml:space="preserve"> </w:t>
+      </w:r>
+      <w:r>
+        <w:rPr>
+          <w:bCs/>
+          <w:b/>
+        </w:rPr>
+        <w:t xml:space="preserve">WatchKit</w:t>
+      </w:r>
+      <w:r>
+        <w:t xml:space="preserve"> </w:t>
+      </w:r>
+      <w:r>
+        <w:t xml:space="preserve">|</w:t>
+      </w:r>
+      <w:r>
+        <w:t xml:space="preserve"> </w:t>
+      </w:r>
+      <w:r>
+        <w:rPr>
+          <w:bCs/>
+          <w:b/>
+        </w:rPr>
+        <w:t xml:space="preserve">User Notifications</w:t>
+      </w:r>
+      <w:r>
+        <w:t xml:space="preserve"> </w:t>
+      </w:r>
+      <w:r>
+        <w:t xml:space="preserve">|</w:t>
+      </w:r>
+      <w:r>
+        <w:t xml:space="preserve"> </w:t>
+      </w:r>
+      <w:r>
+        <w:rPr>
+          <w:bCs/>
+          <w:b/>
+        </w:rPr>
+        <w:t xml:space="preserve">XPC</w:t>
+      </w:r>
+    </w:p>
+    <w:bookmarkEnd w:id="87"/>
+    <w:bookmarkStart w:id="88" w:name="web-technologies"/>
+    <w:p>
+      <w:pPr>
+        <w:pStyle w:val="Heading4"/>
+      </w:pPr>
+      <w:r>
+        <w:t xml:space="preserve">Web Technologies</w:t>
+      </w:r>
+    </w:p>
+    <w:p>
+      <w:pPr>
+        <w:pStyle w:val="FirstParagraph"/>
+      </w:pPr>
+      <w:r>
+        <w:rPr>
+          <w:bCs/>
+          <w:b/>
+        </w:rPr>
+        <w:t xml:space="preserve">Node.js</w:t>
+      </w:r>
+      <w:r>
+        <w:t xml:space="preserve"> </w:t>
+      </w:r>
+      <w:r>
+        <w:t xml:space="preserve">|</w:t>
+      </w:r>
+      <w:r>
+        <w:t xml:space="preserve"> </w:t>
+      </w:r>
+      <w:r>
+        <w:rPr>
+          <w:bCs/>
+          <w:b/>
+        </w:rPr>
+        <w:t xml:space="preserve">Vue.js</w:t>
+      </w:r>
+      <w:r>
+        <w:t xml:space="preserve"> </w:t>
+      </w:r>
+      <w:r>
+        <w:t xml:space="preserve">|</w:t>
+      </w:r>
+      <w:r>
+        <w:t xml:space="preserve"> </w:t>
+      </w:r>
+      <w:r>
+        <w:rPr>
+          <w:bCs/>
+          <w:b/>
+        </w:rPr>
+        <w:t xml:space="preserve">React</w:t>
+      </w:r>
+      <w:r>
+        <w:t xml:space="preserve"> </w:t>
+      </w:r>
+      <w:r>
+        <w:t xml:space="preserve">|</w:t>
+      </w:r>
+      <w:r>
+        <w:t xml:space="preserve"> </w:t>
+      </w:r>
+      <w:r>
+        <w:rPr>
+          <w:bCs/>
+          <w:b/>
+        </w:rPr>
+        <w:t xml:space="preserve">Google Analytics</w:t>
+      </w:r>
+      <w:r>
+        <w:t xml:space="preserve"> </w:t>
+      </w:r>
+      <w:r>
+        <w:t xml:space="preserve">|</w:t>
+      </w:r>
+      <w:r>
+        <w:t xml:space="preserve"> </w:t>
+      </w:r>
+      <w:r>
+        <w:rPr>
+          <w:bCs/>
+          <w:b/>
+        </w:rPr>
+        <w:t xml:space="preserve">REST APIs</w:t>
+      </w:r>
+      <w:r>
+        <w:t xml:space="preserve"> </w:t>
+      </w:r>
+      <w:r>
+        <w:t xml:space="preserve">|</w:t>
+      </w:r>
+      <w:r>
+        <w:t xml:space="preserve"> </w:t>
+      </w:r>
+      <w:r>
+        <w:rPr>
+          <w:bCs/>
+          <w:b/>
+        </w:rPr>
+        <w:t xml:space="preserve">WebSocket</w:t>
+      </w:r>
+      <w:r>
+        <w:t xml:space="preserve"> </w:t>
+      </w:r>
+      <w:r>
+        <w:t xml:space="preserve">|</w:t>
+      </w:r>
+      <w:r>
+        <w:t xml:space="preserve"> </w:t>
+      </w:r>
+      <w:r>
+        <w:rPr>
+          <w:bCs/>
+          <w:b/>
+        </w:rPr>
+        <w:t xml:space="preserve">JSON</w:t>
+      </w:r>
+    </w:p>
+    <w:bookmarkEnd w:id="88"/>
+    <w:bookmarkEnd w:id="89"/>
+    <w:bookmarkStart w:id="90" w:name="databases-data-management"/>
+    <w:p>
+      <w:pPr>
+        <w:pStyle w:val="Heading3"/>
+      </w:pPr>
+      <w:r>
+        <w:t xml:space="preserve">Databases &amp; Data Management</w:t>
+      </w:r>
+    </w:p>
+    <w:p>
+      <w:pPr>
+        <w:pStyle w:val="FirstParagraph"/>
+      </w:pPr>
+      <w:r>
+        <w:rPr>
+          <w:bCs/>
+          <w:b/>
+        </w:rPr>
+        <w:t xml:space="preserve">PostgreSQL</w:t>
+      </w:r>
+      <w:r>
+        <w:t xml:space="preserve"> </w:t>
+      </w:r>
+      <w:r>
+        <w:t xml:space="preserve">|</w:t>
+      </w:r>
+      <w:r>
+        <w:t xml:space="preserve"> </w:t>
+      </w:r>
+      <w:r>
+        <w:rPr>
+          <w:bCs/>
+          <w:b/>
+        </w:rPr>
+        <w:t xml:space="preserve">MySQL</w:t>
+      </w:r>
+      <w:r>
+        <w:t xml:space="preserve"> </w:t>
+      </w:r>
+      <w:r>
+        <w:t xml:space="preserve">|</w:t>
+      </w:r>
+      <w:r>
+        <w:t xml:space="preserve"> </w:t>
+      </w:r>
+      <w:r>
+        <w:rPr>
+          <w:bCs/>
+          <w:b/>
+        </w:rPr>
+        <w:t xml:space="preserve">DynamoDB</w:t>
+      </w:r>
+      <w:r>
+        <w:t xml:space="preserve"> </w:t>
+      </w:r>
+      <w:r>
+        <w:t xml:space="preserve">|</w:t>
+      </w:r>
+      <w:r>
+        <w:t xml:space="preserve"> </w:t>
+      </w:r>
+      <w:r>
+        <w:rPr>
+          <w:bCs/>
           <w:b/>
         </w:rPr>
         <w:t xml:space="preserve">CloudKit</w:t>
@@ -2755,222 +3817,26 @@
       </w:r>
       <w:r>
         <w:rPr>
-          <w:b/>
-        </w:rPr>
-        <w:t xml:space="preserve">Codable</w:t>
-      </w:r>
-      <w:r>
-        <w:t xml:space="preserve"> </w:t>
-      </w:r>
-      <w:r>
-        <w:t xml:space="preserve">|</w:t>
-      </w:r>
-      <w:r>
-        <w:t xml:space="preserve"> </w:t>
-      </w:r>
-      <w:r>
-        <w:rPr>
-          <w:b/>
-        </w:rPr>
-        <w:t xml:space="preserve">Storyboards</w:t>
-      </w:r>
-      <w:r>
-        <w:t xml:space="preserve"> </w:t>
-      </w:r>
-      <w:r>
-        <w:t xml:space="preserve">|</w:t>
-      </w:r>
-      <w:r>
-        <w:t xml:space="preserve"> </w:t>
-      </w:r>
-      <w:r>
-        <w:rPr>
-          <w:b/>
-        </w:rPr>
-        <w:t xml:space="preserve">Auto Layouts and Adaptive Design</w:t>
-      </w:r>
-      <w:r>
-        <w:t xml:space="preserve"> </w:t>
-      </w:r>
-      <w:r>
-        <w:t xml:space="preserve">|</w:t>
-      </w:r>
-      <w:r>
-        <w:t xml:space="preserve"> </w:t>
-      </w:r>
-      <w:r>
-        <w:rPr>
-          <w:b/>
-        </w:rPr>
-        <w:t xml:space="preserve">WatchKit</w:t>
-      </w:r>
-      <w:r>
-        <w:t xml:space="preserve"> </w:t>
-      </w:r>
-      <w:r>
-        <w:t xml:space="preserve">|</w:t>
-      </w:r>
-      <w:r>
-        <w:t xml:space="preserve"> </w:t>
-      </w:r>
-      <w:r>
-        <w:rPr>
-          <w:b/>
-        </w:rPr>
-        <w:t xml:space="preserve">User Notifications</w:t>
-      </w:r>
-      <w:r>
-        <w:t xml:space="preserve"> </w:t>
-      </w:r>
-      <w:r>
-        <w:t xml:space="preserve">|</w:t>
-      </w:r>
-      <w:r>
-        <w:t xml:space="preserve"> </w:t>
-      </w:r>
-      <w:r>
-        <w:rPr>
-          <w:b/>
-        </w:rPr>
-        <w:t xml:space="preserve">Homebrew</w:t>
-      </w:r>
-      <w:r>
-        <w:t xml:space="preserve"> </w:t>
-      </w:r>
-      <w:r>
-        <w:t xml:space="preserve">|</w:t>
-      </w:r>
-      <w:r>
-        <w:t xml:space="preserve"> </w:t>
-      </w:r>
-      <w:r>
-        <w:rPr>
-          <w:b/>
-        </w:rPr>
-        <w:t xml:space="preserve">Jazzy</w:t>
-      </w:r>
-      <w:r>
-        <w:t xml:space="preserve"> </w:t>
-      </w:r>
-      <w:r>
-        <w:t xml:space="preserve">|</w:t>
-      </w:r>
-      <w:r>
-        <w:t xml:space="preserve"> </w:t>
-      </w:r>
-      <w:r>
-        <w:rPr>
-          <w:b/>
-        </w:rPr>
-        <w:t xml:space="preserve">XPC</w:t>
-      </w:r>
-    </w:p>
-    <w:p>
-      <w:pPr>
-        <w:pStyle w:val="Heading4"/>
-      </w:pPr>
-      <w:bookmarkStart w:id="86" w:name="other-frameworks-and-tools"/>
-      <w:r>
-        <w:t xml:space="preserve">Other Frameworks and Tools</w:t>
-      </w:r>
-      <w:bookmarkEnd w:id="86"/>
-    </w:p>
-    <w:p>
-      <w:pPr>
-        <w:pStyle w:val="FirstParagraph"/>
-      </w:pPr>
-      <w:r>
-        <w:rPr>
-          <w:b/>
-        </w:rPr>
-        <w:t xml:space="preserve">Google Analytics</w:t>
-      </w:r>
-      <w:r>
-        <w:t xml:space="preserve"> </w:t>
-      </w:r>
-      <w:r>
-        <w:t xml:space="preserve">|</w:t>
-      </w:r>
-      <w:r>
-        <w:t xml:space="preserve"> </w:t>
-      </w:r>
-      <w:r>
-        <w:rPr>
-          <w:b/>
-        </w:rPr>
-        <w:t xml:space="preserve">VueJs</w:t>
-      </w:r>
-      <w:r>
-        <w:t xml:space="preserve"> </w:t>
-      </w:r>
-      <w:r>
-        <w:t xml:space="preserve">|</w:t>
-      </w:r>
-      <w:r>
-        <w:t xml:space="preserve"> </w:t>
-      </w:r>
-      <w:r>
-        <w:rPr>
-          <w:b/>
-        </w:rPr>
-        <w:t xml:space="preserve">NodeJs</w:t>
-      </w:r>
-      <w:r>
-        <w:t xml:space="preserve"> </w:t>
-      </w:r>
-      <w:r>
-        <w:t xml:space="preserve">|</w:t>
-      </w:r>
-      <w:r>
-        <w:t xml:space="preserve"> </w:t>
-      </w:r>
-      <w:r>
-        <w:rPr>
-          <w:b/>
-        </w:rPr>
-        <w:t xml:space="preserve">Amazon Web Services</w:t>
-      </w:r>
-    </w:p>
-    <w:p>
-      <w:pPr>
-        <w:pStyle w:val="Heading3"/>
-      </w:pPr>
-      <w:bookmarkStart w:id="87" w:name="databases"/>
-      <w:r>
-        <w:t xml:space="preserve">Databases</w:t>
-      </w:r>
-      <w:bookmarkEnd w:id="87"/>
-    </w:p>
-    <w:p>
-      <w:pPr>
-        <w:pStyle w:val="FirstParagraph"/>
-      </w:pPr>
-      <w:r>
-        <w:rPr>
-          <w:b/>
-        </w:rPr>
-        <w:t xml:space="preserve">PostgreSQL</w:t>
-      </w:r>
-      <w:r>
-        <w:t xml:space="preserve"> </w:t>
-      </w:r>
-      <w:r>
-        <w:t xml:space="preserve">|</w:t>
-      </w:r>
-      <w:r>
-        <w:t xml:space="preserve"> </w:t>
-      </w:r>
-      <w:r>
-        <w:rPr>
-          <w:b/>
-        </w:rPr>
-        <w:t xml:space="preserve">MySQL</w:t>
-      </w:r>
-      <w:r>
-        <w:t xml:space="preserve"> </w:t>
-      </w:r>
-      <w:r>
-        <w:t xml:space="preserve">| MsSQL | Oracle</w:t>
+          <w:bCs/>
+          <w:b/>
+        </w:rPr>
+        <w:t xml:space="preserve">MsSQL</w:t>
+      </w:r>
+      <w:r>
+        <w:t xml:space="preserve"> </w:t>
+      </w:r>
+      <w:r>
+        <w:t xml:space="preserve">|</w:t>
+      </w:r>
+      <w:r>
+        <w:t xml:space="preserve"> </w:t>
+      </w:r>
+      <w:r>
+        <w:rPr>
+          <w:bCs/>
+          <w:b/>
+        </w:rPr>
+        <w:t xml:space="preserve">Oracle</w:t>
       </w:r>
     </w:p>
     <w:p>
@@ -2984,7 +3850,7 @@
       <w:pPr>
         <w:numPr>
           <w:ilvl w:val="0"/>
-          <w:numId w:val="1011"/>
+          <w:numId w:val="1012"/>
         </w:numPr>
         <w:pStyle w:val="Compact"/>
       </w:pPr>
@@ -2992,6 +3858,9 @@
         <w:t xml:space="preserve">references available on request</w:t>
       </w:r>
     </w:p>
+    <w:bookmarkEnd w:id="90"/>
+    <w:bookmarkEnd w:id="91"/>
+    <w:bookmarkEnd w:id="92"/>
     <w:sectPr/>
   </w:body>
 </w:document>
@@ -3023,17 +3892,14 @@
 <file path=word/numbering.xml><?xml version="1.0" encoding="utf-8"?>
 <w:numbering xmlns:w="http://schemas.openxmlformats.org/wordprocessingml/2006/main">
   <w:abstractNum w:abstractNumId="990">
-    <w:nsid w:val="2c1ae401"/>
+    <w:nsid w:val="A990"/>
     <w:multiLevelType w:val="multilevel"/>
     <w:lvl w:ilvl="0">
       <w:numFmt w:val="bullet"/>
       <w:lvlText w:val=" "/>
       <w:lvlJc w:val="left"/>
       <w:pPr>
-        <w:tabs>
-          <w:tab w:val="num" w:pos="0"/>
-        </w:tabs>
-        <w:ind w:left="480" w:hanging="480"/>
+        <w:ind w:left="720" w:hanging="480"/>
       </w:pPr>
     </w:lvl>
     <w:lvl w:ilvl="1">
@@ -3041,10 +3907,7 @@
       <w:lvlText w:val=" "/>
       <w:lvlJc w:val="left"/>
       <w:pPr>
-        <w:tabs>
-          <w:tab w:val="num" w:pos="720"/>
-        </w:tabs>
-        <w:ind w:left="1200" w:hanging="480"/>
+        <w:ind w:left="1440" w:hanging="480"/>
       </w:pPr>
     </w:lvl>
     <w:lvl w:ilvl="2">
@@ -3052,10 +3915,7 @@
       <w:lvlText w:val=" "/>
       <w:lvlJc w:val="left"/>
       <w:pPr>
-        <w:tabs>
-          <w:tab w:val="num" w:pos="1440"/>
-        </w:tabs>
-        <w:ind w:left="1920" w:hanging="480"/>
+        <w:ind w:left="2160" w:hanging="480"/>
       </w:pPr>
     </w:lvl>
     <w:lvl w:ilvl="3">
@@ -3063,10 +3923,7 @@
       <w:lvlText w:val=" "/>
       <w:lvlJc w:val="left"/>
       <w:pPr>
-        <w:tabs>
-          <w:tab w:val="num" w:pos="2160"/>
-        </w:tabs>
-        <w:ind w:left="2640" w:hanging="480"/>
+        <w:ind w:left="2880" w:hanging="480"/>
       </w:pPr>
     </w:lvl>
     <w:lvl w:ilvl="4">
@@ -3074,10 +3931,7 @@
       <w:lvlText w:val=" "/>
       <w:lvlJc w:val="left"/>
       <w:pPr>
-        <w:tabs>
-          <w:tab w:val="num" w:pos="2880"/>
-        </w:tabs>
-        <w:ind w:left="3360" w:hanging="480"/>
+        <w:ind w:left="3600" w:hanging="480"/>
       </w:pPr>
     </w:lvl>
     <w:lvl w:ilvl="5">
@@ -3085,10 +3939,7 @@
       <w:lvlText w:val=" "/>
       <w:lvlJc w:val="left"/>
       <w:pPr>
-        <w:tabs>
-          <w:tab w:val="num" w:pos="3600"/>
-        </w:tabs>
-        <w:ind w:left="4080" w:hanging="480"/>
+        <w:ind w:left="4320" w:hanging="480"/>
       </w:pPr>
     </w:lvl>
     <w:lvl w:ilvl="6">
@@ -3096,10 +3947,7 @@
       <w:lvlText w:val=" "/>
       <w:lvlJc w:val="left"/>
       <w:pPr>
-        <w:tabs>
-          <w:tab w:val="num" w:pos="4320"/>
-        </w:tabs>
-        <w:ind w:left="4800" w:hanging="480"/>
+        <w:ind w:left="5040" w:hanging="480"/>
       </w:pPr>
     </w:lvl>
     <w:lvl w:ilvl="7">
@@ -3107,10 +3955,7 @@
       <w:lvlText w:val=" "/>
       <w:lvlJc w:val="left"/>
       <w:pPr>
-        <w:tabs>
-          <w:tab w:val="num" w:pos="5040"/>
-        </w:tabs>
-        <w:ind w:left="5520" w:hanging="480"/>
+        <w:ind w:left="5760" w:hanging="480"/>
       </w:pPr>
     </w:lvl>
     <w:lvl w:ilvl="8">
@@ -3118,25 +3963,19 @@
       <w:lvlText w:val=" "/>
       <w:lvlJc w:val="left"/>
       <w:pPr>
-        <w:tabs>
-          <w:tab w:val="num" w:pos="5760"/>
-        </w:tabs>
-        <w:ind w:left="6240" w:hanging="480"/>
+        <w:ind w:left="6480" w:hanging="480"/>
       </w:pPr>
     </w:lvl>
   </w:abstractNum>
   <w:abstractNum w:abstractNumId="991">
-    <w:nsid w:val="ea454b4c"/>
+    <w:nsid w:val="A991"/>
     <w:multiLevelType w:val="multilevel"/>
     <w:lvl w:ilvl="0">
       <w:numFmt w:val="bullet"/>
       <w:lvlText w:val="•"/>
       <w:lvlJc w:val="left"/>
       <w:pPr>
-        <w:tabs>
-          <w:tab w:val="num" w:pos="0"/>
-        </w:tabs>
-        <w:ind w:left="480" w:hanging="480"/>
+        <w:ind w:left="720" w:hanging="480"/>
       </w:pPr>
     </w:lvl>
     <w:lvl w:ilvl="1">
@@ -3144,10 +3983,7 @@
       <w:lvlText w:val="–"/>
       <w:lvlJc w:val="left"/>
       <w:pPr>
-        <w:tabs>
-          <w:tab w:val="num" w:pos="720"/>
-        </w:tabs>
-        <w:ind w:left="1200" w:hanging="480"/>
+        <w:ind w:left="1440" w:hanging="480"/>
       </w:pPr>
     </w:lvl>
     <w:lvl w:ilvl="2">
@@ -3155,10 +3991,7 @@
       <w:lvlText w:val="•"/>
       <w:lvlJc w:val="left"/>
       <w:pPr>
-        <w:tabs>
-          <w:tab w:val="num" w:pos="1440"/>
-        </w:tabs>
-        <w:ind w:left="1920" w:hanging="480"/>
+        <w:ind w:left="2160" w:hanging="480"/>
       </w:pPr>
     </w:lvl>
     <w:lvl w:ilvl="3">
@@ -3166,10 +3999,7 @@
       <w:lvlText w:val="–"/>
       <w:lvlJc w:val="left"/>
       <w:pPr>
-        <w:tabs>
-          <w:tab w:val="num" w:pos="2160"/>
-        </w:tabs>
-        <w:ind w:left="2640" w:hanging="480"/>
+        <w:ind w:left="2880" w:hanging="480"/>
       </w:pPr>
     </w:lvl>
     <w:lvl w:ilvl="4">
@@ -3177,10 +4007,7 @@
       <w:lvlText w:val="•"/>
       <w:lvlJc w:val="left"/>
       <w:pPr>
-        <w:tabs>
-          <w:tab w:val="num" w:pos="2880"/>
-        </w:tabs>
-        <w:ind w:left="3360" w:hanging="480"/>
+        <w:ind w:left="3600" w:hanging="480"/>
       </w:pPr>
     </w:lvl>
     <w:lvl w:ilvl="5">
@@ -3188,10 +4015,7 @@
       <w:lvlText w:val="–"/>
       <w:lvlJc w:val="left"/>
       <w:pPr>
-        <w:tabs>
-          <w:tab w:val="num" w:pos="3600"/>
-        </w:tabs>
-        <w:ind w:left="4080" w:hanging="480"/>
+        <w:ind w:left="4320" w:hanging="480"/>
       </w:pPr>
     </w:lvl>
     <w:lvl w:ilvl="6">
@@ -3199,10 +4023,7 @@
       <w:lvlText w:val="•"/>
       <w:lvlJc w:val="left"/>
       <w:pPr>
-        <w:tabs>
-          <w:tab w:val="num" w:pos="4320"/>
-        </w:tabs>
-        <w:ind w:left="4800" w:hanging="480"/>
+        <w:ind w:left="5040" w:hanging="480"/>
       </w:pPr>
     </w:lvl>
     <w:lvl w:ilvl="7">
@@ -3210,10 +4031,7 @@
       <w:lvlText w:val="–"/>
       <w:lvlJc w:val="left"/>
       <w:pPr>
-        <w:tabs>
-          <w:tab w:val="num" w:pos="5040"/>
-        </w:tabs>
-        <w:ind w:left="5520" w:hanging="480"/>
+        <w:ind w:left="5760" w:hanging="480"/>
       </w:pPr>
     </w:lvl>
     <w:lvl w:ilvl="8">
@@ -3221,10 +4039,7 @@
       <w:lvlText w:val="•"/>
       <w:lvlJc w:val="left"/>
       <w:pPr>
-        <w:tabs>
-          <w:tab w:val="num" w:pos="5760"/>
-        </w:tabs>
-        <w:ind w:left="6240" w:hanging="480"/>
+        <w:ind w:left="6480" w:hanging="480"/>
       </w:pPr>
     </w:lvl>
   </w:abstractNum>
@@ -3264,6 +4079,9 @@
   <w:num w:numId="1011">
     <w:abstractNumId w:val="991"/>
   </w:num>
+  <w:num w:numId="1012">
+    <w:abstractNumId w:val="991"/>
+  </w:num>
 </w:numbering>
 </file>
 
@@ -3272,10 +4090,10 @@
   <w:docDefaults>
     <w:rPrDefault>
       <w:rPr>
-        <w:rFonts w:asciiTheme="minorHAnsi" w:eastAsiaTheme="minorHAnsi" w:hAnsiTheme="minorHAnsi" w:cstheme="minorBidi"/>
+        <w:rFonts w:asciiTheme="minorHAnsi" w:cstheme="minorBidi" w:eastAsiaTheme="minorHAnsi" w:hAnsiTheme="minorHAnsi"/>
         <w:sz w:val="24"/>
         <w:szCs w:val="24"/>
-        <w:lang w:val="en-US" w:eastAsia="en-US" w:bidi="ar-SA"/>
+        <w:lang w:bidi="ar-SA" w:eastAsia="en-US" w:val="en-US"/>
       </w:rPr>
     </w:rPrDefault>
     <w:pPrDefault>
@@ -3284,35 +4102,35 @@
       </w:pPr>
     </w:pPrDefault>
   </w:docDefaults>
-  <w:latentStyles w:defLockedState="0" w:defUIPriority="0" w:defSemiHidden="0" w:defUnhideWhenUsed="0" w:defQFormat="0" w:count="276"/>
-  <w:style w:type="paragraph" w:default="1" w:styleId="Normal">
+  <w:latentStyles w:count="276" w:defLockedState="0" w:defQFormat="0" w:defSemiHidden="0" w:defUIPriority="0" w:defUnhideWhenUsed="0"/>
+  <w:style w:default="1" w:styleId="Normal" w:type="paragraph">
     <w:name w:val="Normal"/>
     <w:qFormat/>
   </w:style>
-  <w:style w:type="paragraph" w:styleId="BodyText">
+  <w:style w:styleId="BodyText" w:type="paragraph">
     <w:name w:val="Body Text"/>
     <w:basedOn w:val="Normal"/>
     <w:link w:val="BodyTextChar"/>
     <w:pPr>
-      <w:spacing w:before="180" w:after="180"/>
+      <w:spacing w:after="180" w:before="180"/>
     </w:pPr>
     <w:qFormat/>
   </w:style>
-  <w:style w:type="paragraph" w:customStyle="1" w:styleId="FirstParagraph">
+  <w:style w:customStyle="1" w:styleId="FirstParagraph" w:type="paragraph">
     <w:name w:val="First Paragraph"/>
     <w:basedOn w:val="BodyText"/>
     <w:next w:val="BodyText"/>
     <w:qFormat/>
   </w:style>
-  <w:style w:type="paragraph" w:customStyle="1" w:styleId="Compact">
+  <w:style w:customStyle="1" w:styleId="Compact" w:type="paragraph">
     <w:name w:val="Compact"/>
     <w:basedOn w:val="BodyText"/>
     <w:qFormat/>
     <w:pPr>
-      <w:spacing w:before="36" w:after="36"/>
+      <w:spacing w:after="36" w:before="36"/>
     </w:pPr>
   </w:style>
-  <w:style w:type="paragraph" w:styleId="Title">
+  <w:style w:styleId="Title" w:type="paragraph">
     <w:name w:val="Title"/>
     <w:basedOn w:val="Normal"/>
     <w:next w:val="BodyText"/>
@@ -3320,19 +4138,19 @@
     <w:pPr>
       <w:keepNext/>
       <w:keepLines/>
-      <w:spacing w:before="480" w:after="240"/>
+      <w:spacing w:after="240" w:before="480"/>
       <w:jc w:val="center"/>
     </w:pPr>
     <w:rPr>
-      <w:rFonts w:asciiTheme="majorHAnsi" w:eastAsiaTheme="majorEastAsia" w:hAnsiTheme="majorHAnsi" w:cstheme="majorBidi"/>
+      <w:rFonts w:asciiTheme="majorHAnsi" w:cstheme="majorBidi" w:eastAsiaTheme="majorEastAsia" w:hAnsiTheme="majorHAnsi"/>
       <w:b/>
       <w:bCs/>
-      <w:color w:val="345A8A" w:themeColor="accent1" w:themeShade="B5"/>
+      <w:color w:themeColor="accent1" w:themeShade="B5" w:val="345A8A"/>
       <w:sz w:val="36"/>
       <w:szCs w:val="36"/>
     </w:rPr>
   </w:style>
-  <w:style w:type="paragraph" w:styleId="Subtitle">
+  <w:style w:styleId="Subtitle" w:type="paragraph">
     <w:name w:val="Subtitle"/>
     <w:basedOn w:val="Title"/>
     <w:next w:val="BodyText"/>
@@ -3340,7 +4158,7 @@
     <w:pPr>
       <w:keepNext/>
       <w:keepLines/>
-      <w:spacing w:before="240" w:after="240"/>
+      <w:spacing w:after="240" w:before="240"/>
       <w:jc w:val="center"/>
     </w:pPr>
     <w:rPr>
@@ -3348,7 +4166,7 @@
       <w:szCs w:val="30"/>
     </w:rPr>
   </w:style>
-  <w:style w:type="paragraph" w:customStyle="1" w:styleId="Author">
+  <w:style w:customStyle="1" w:styleId="Author" w:type="paragraph">
     <w:name w:val="Author"/>
     <w:next w:val="BodyText"/>
     <w:qFormat/>
@@ -3358,7 +4176,7 @@
       <w:jc w:val="center"/>
     </w:pPr>
   </w:style>
-  <w:style w:type="paragraph" w:styleId="Date">
+  <w:style w:styleId="Date" w:type="paragraph">
     <w:name w:val="Date"/>
     <w:next w:val="BodyText"/>
     <w:qFormat/>
@@ -3368,7 +4186,26 @@
       <w:jc w:val="center"/>
     </w:pPr>
   </w:style>
-  <w:style w:type="paragraph" w:customStyle="1" w:styleId="Abstract">
+  <w:style w:customStyle="1" w:styleId="AbstractTitle" w:type="paragraph">
+    <w:name w:val="Abstract Title"/>
+    <w:basedOn w:val="Normal"/>
+    <w:next w:val="Abstract"/>
+    <w:qFormat/>
+    <w:pPr>
+      <w:keepNext/>
+      <w:keepLines/>
+      <w:jc w:val="center"/>
+      <w:spacing w:after="0" w:before="300"/>
+    </w:pPr>
+    <w:rPr>
+      <w:sz w:val="20"/>
+      <w:szCs w:val="20"/>
+      <w:b/>
+      <w:color w:val="345A8A"/>
+      &gt;
+    </w:rPr>
+  </w:style>
+  <w:style w:customStyle="1" w:styleId="Abstract" w:type="paragraph">
     <w:name w:val="Abstract"/>
     <w:basedOn w:val="Normal"/>
     <w:next w:val="BodyText"/>
@@ -3376,14 +4213,14 @@
     <w:pPr>
       <w:keepNext/>
       <w:keepLines/>
-      <w:spacing w:before="300" w:after="300"/>
+      <w:spacing w:after="300" w:before="100"/>
     </w:pPr>
     <w:rPr>
       <w:sz w:val="20"/>
       <w:szCs w:val="20"/>
     </w:rPr>
   </w:style>
-  <w:style w:type="paragraph" w:styleId="Bibliography">
+  <w:style w:styleId="Bibliography" w:type="paragraph">
     <w:name w:val="Bibliography"/>
     <w:basedOn w:val="Normal"/>
     <w:next w:val="Bibliography"/>
@@ -3391,7 +4228,7 @@
     <w:pPr/>
     <w:rPr/>
   </w:style>
-  <w:style w:type="paragraph" w:styleId="Heading1">
+  <w:style w:styleId="Heading1" w:type="paragraph">
     <w:name w:val="Heading 1"/>
     <w:basedOn w:val="Normal"/>
     <w:next w:val="BodyText"/>
@@ -3400,19 +4237,19 @@
     <w:pPr>
       <w:keepNext/>
       <w:keepLines/>
-      <w:spacing w:before="480" w:after="0"/>
+      <w:spacing w:after="0" w:before="480"/>
       <w:outlineLvl w:val="0"/>
     </w:pPr>
     <w:rPr>
-      <w:rFonts w:asciiTheme="majorHAnsi" w:eastAsiaTheme="majorEastAsia" w:hAnsiTheme="majorHAnsi" w:cstheme="majorBidi"/>
+      <w:rFonts w:asciiTheme="majorHAnsi" w:cstheme="majorBidi" w:eastAsiaTheme="majorEastAsia" w:hAnsiTheme="majorHAnsi"/>
       <w:b/>
       <w:bCs/>
-      <w:color w:val="4F81BD" w:themeColor="accent1"/>
+      <w:color w:themeColor="accent1" w:val="4F81BD"/>
       <w:sz w:val="32"/>
       <w:szCs w:val="32"/>
     </w:rPr>
   </w:style>
-  <w:style w:type="paragraph" w:styleId="Heading2">
+  <w:style w:styleId="Heading2" w:type="paragraph">
     <w:name w:val="Heading 2"/>
     <w:basedOn w:val="Normal"/>
     <w:next w:val="BodyText"/>
@@ -3422,19 +4259,19 @@
     <w:pPr>
       <w:keepNext/>
       <w:keepLines/>
-      <w:spacing w:before="200" w:after="0"/>
+      <w:spacing w:after="0" w:before="200"/>
       <w:outlineLvl w:val="1"/>
     </w:pPr>
     <w:rPr>
-      <w:rFonts w:asciiTheme="majorHAnsi" w:eastAsiaTheme="majorEastAsia" w:hAnsiTheme="majorHAnsi" w:cstheme="majorBidi"/>
+      <w:rFonts w:asciiTheme="majorHAnsi" w:cstheme="majorBidi" w:eastAsiaTheme="majorEastAsia" w:hAnsiTheme="majorHAnsi"/>
       <w:b/>
       <w:bCs/>
-      <w:color w:val="4F81BD" w:themeColor="accent1"/>
+      <w:color w:themeColor="accent1" w:val="4F81BD"/>
       <w:sz w:val="28"/>
       <w:szCs w:val="28"/>
     </w:rPr>
   </w:style>
-  <w:style w:type="paragraph" w:styleId="Heading3">
+  <w:style w:styleId="Heading3" w:type="paragraph">
     <w:name w:val="Heading 3"/>
     <w:basedOn w:val="Normal"/>
     <w:next w:val="BodyText"/>
@@ -3444,19 +4281,19 @@
     <w:pPr>
       <w:keepNext/>
       <w:keepLines/>
-      <w:spacing w:before="200" w:after="0"/>
+      <w:spacing w:after="0" w:before="200"/>
       <w:outlineLvl w:val="2"/>
     </w:pPr>
     <w:rPr>
-      <w:rFonts w:asciiTheme="majorHAnsi" w:eastAsiaTheme="majorEastAsia" w:hAnsiTheme="majorHAnsi" w:cstheme="majorBidi"/>
+      <w:rFonts w:asciiTheme="majorHAnsi" w:cstheme="majorBidi" w:eastAsiaTheme="majorEastAsia" w:hAnsiTheme="majorHAnsi"/>
       <w:b/>
       <w:bCs/>
-      <w:color w:val="4F81BD" w:themeColor="accent1"/>
+      <w:color w:themeColor="accent1" w:val="4F81BD"/>
       <w:sz w:val="24"/>
       <w:szCs w:val="24"/>
     </w:rPr>
   </w:style>
-  <w:style w:type="paragraph" w:styleId="Heading4">
+  <w:style w:styleId="Heading4" w:type="paragraph">
     <w:name w:val="Heading 4"/>
     <w:basedOn w:val="Normal"/>
     <w:next w:val="BodyText"/>
@@ -3466,19 +4303,19 @@
     <w:pPr>
       <w:keepNext/>
       <w:keepLines/>
-      <w:spacing w:before="200" w:after="0"/>
+      <w:spacing w:after="0" w:before="200"/>
       <w:outlineLvl w:val="3"/>
     </w:pPr>
     <w:rPr>
-      <w:rFonts w:asciiTheme="majorHAnsi" w:eastAsiaTheme="majorEastAsia" w:hAnsiTheme="majorHAnsi" w:cstheme="majorBidi"/>
+      <w:rFonts w:asciiTheme="majorHAnsi" w:cstheme="majorBidi" w:eastAsiaTheme="majorEastAsia" w:hAnsiTheme="majorHAnsi"/>
       <w:i/>
       <w:bCs/>
-      <w:color w:val="4F81BD" w:themeColor="accent1"/>
+      <w:color w:themeColor="accent1" w:val="4F81BD"/>
       <w:sz w:val="24"/>
       <w:szCs w:val="24"/>
     </w:rPr>
   </w:style>
-  <w:style w:type="paragraph" w:styleId="Heading5">
+  <w:style w:styleId="Heading5" w:type="paragraph">
     <w:name w:val="Heading 5"/>
     <w:basedOn w:val="Normal"/>
     <w:next w:val="BodyText"/>
@@ -3488,18 +4325,18 @@
     <w:pPr>
       <w:keepNext/>
       <w:keepLines/>
-      <w:spacing w:before="200" w:after="0"/>
+      <w:spacing w:after="0" w:before="200"/>
       <w:outlineLvl w:val="4"/>
     </w:pPr>
     <w:rPr>
-      <w:rFonts w:asciiTheme="majorHAnsi" w:eastAsiaTheme="majorEastAsia" w:hAnsiTheme="majorHAnsi" w:cstheme="majorBidi"/>
+      <w:rFonts w:asciiTheme="majorHAnsi" w:cstheme="majorBidi" w:eastAsiaTheme="majorEastAsia" w:hAnsiTheme="majorHAnsi"/>
       <w:iCs/>
-      <w:color w:val="4F81BD" w:themeColor="accent1"/>
+      <w:color w:themeColor="accent1" w:val="4F81BD"/>
       <w:sz w:val="24"/>
       <w:szCs w:val="24"/>
     </w:rPr>
   </w:style>
-  <w:style w:type="paragraph" w:styleId="Heading6">
+  <w:style w:styleId="Heading6" w:type="paragraph">
     <w:name w:val="Heading 6"/>
     <w:basedOn w:val="Normal"/>
     <w:next w:val="BodyText"/>
@@ -3509,17 +4346,17 @@
     <w:pPr>
       <w:keepNext/>
       <w:keepLines/>
-      <w:spacing w:before="200" w:after="0"/>
+      <w:spacing w:after="0" w:before="200"/>
       <w:outlineLvl w:val="5"/>
     </w:pPr>
     <w:rPr>
-      <w:rFonts w:asciiTheme="majorHAnsi" w:eastAsiaTheme="majorEastAsia" w:hAnsiTheme="majorHAnsi" w:cstheme="majorBidi"/>
-      <w:color w:val="4F81BD" w:themeColor="accent1"/>
+      <w:rFonts w:asciiTheme="majorHAnsi" w:cstheme="majorBidi" w:eastAsiaTheme="majorEastAsia" w:hAnsiTheme="majorHAnsi"/>
+      <w:color w:themeColor="accent1" w:val="4F81BD"/>
       <w:sz w:val="24"/>
       <w:szCs w:val="24"/>
     </w:rPr>
   </w:style>
-  <w:style w:type="paragraph" w:styleId="Heading7">
+  <w:style w:styleId="Heading7" w:type="paragraph">
     <w:name w:val="Heading 7"/>
     <w:basedOn w:val="Normal"/>
     <w:next w:val="BodyText"/>
@@ -3529,17 +4366,17 @@
     <w:pPr>
       <w:keepNext/>
       <w:keepLines/>
-      <w:spacing w:before="200" w:after="0"/>
+      <w:spacing w:after="0" w:before="200"/>
       <w:outlineLvl w:val="6"/>
     </w:pPr>
     <w:rPr>
-      <w:rFonts w:asciiTheme="majorHAnsi" w:eastAsiaTheme="majorEastAsia" w:hAnsiTheme="majorHAnsi" w:cstheme="majorBidi"/>
-      <w:color w:val="4F81BD" w:themeColor="accent1"/>
+      <w:rFonts w:asciiTheme="majorHAnsi" w:cstheme="majorBidi" w:eastAsiaTheme="majorEastAsia" w:hAnsiTheme="majorHAnsi"/>
+      <w:color w:themeColor="accent1" w:val="4F81BD"/>
       <w:sz w:val="24"/>
       <w:szCs w:val="24"/>
     </w:rPr>
   </w:style>
-  <w:style w:type="paragraph" w:styleId="Heading8">
+  <w:style w:styleId="Heading8" w:type="paragraph">
     <w:name w:val="Heading 8"/>
     <w:basedOn w:val="Normal"/>
     <w:next w:val="BodyText"/>
@@ -3549,17 +4386,17 @@
     <w:pPr>
       <w:keepNext/>
       <w:keepLines/>
-      <w:spacing w:before="200" w:after="0"/>
+      <w:spacing w:after="0" w:before="200"/>
       <w:outlineLvl w:val="7"/>
     </w:pPr>
     <w:rPr>
-      <w:rFonts w:asciiTheme="majorHAnsi" w:eastAsiaTheme="majorEastAsia" w:hAnsiTheme="majorHAnsi" w:cstheme="majorBidi"/>
-      <w:color w:val="4F81BD" w:themeColor="accent1"/>
+      <w:rFonts w:asciiTheme="majorHAnsi" w:cstheme="majorBidi" w:eastAsiaTheme="majorEastAsia" w:hAnsiTheme="majorHAnsi"/>
+      <w:color w:themeColor="accent1" w:val="4F81BD"/>
       <w:sz w:val="24"/>
       <w:szCs w:val="24"/>
     </w:rPr>
   </w:style>
-  <w:style w:type="paragraph" w:styleId="Heading9">
+  <w:style w:styleId="Heading9" w:type="paragraph">
     <w:name w:val="Heading 9"/>
     <w:basedOn w:val="Normal"/>
     <w:next w:val="BodyText"/>
@@ -3569,17 +4406,17 @@
     <w:pPr>
       <w:keepNext/>
       <w:keepLines/>
-      <w:spacing w:before="200" w:after="0"/>
+      <w:spacing w:after="0" w:before="200"/>
       <w:outlineLvl w:val="8"/>
     </w:pPr>
     <w:rPr>
-      <w:rFonts w:asciiTheme="majorHAnsi" w:eastAsiaTheme="majorEastAsia" w:hAnsiTheme="majorHAnsi" w:cstheme="majorBidi"/>
-      <w:color w:val="4F81BD" w:themeColor="accent1"/>
+      <w:rFonts w:asciiTheme="majorHAnsi" w:cstheme="majorBidi" w:eastAsiaTheme="majorEastAsia" w:hAnsiTheme="majorHAnsi"/>
+      <w:color w:themeColor="accent1" w:val="4F81BD"/>
       <w:sz w:val="24"/>
       <w:szCs w:val="24"/>
     </w:rPr>
   </w:style>
-  <w:style w:type="paragraph" w:styleId="BlockText">
+  <w:style w:styleId="BlockText" w:type="paragraph">
     <w:name w:val="Block Text"/>
     <w:basedOn w:val="BodyText"/>
     <w:next w:val="BodyText"/>
@@ -3587,11 +4424,11 @@
     <w:unhideWhenUsed/>
     <w:qFormat/>
     <w:pPr>
-      <w:spacing w:before="100" w:after="100"/>
+      <w:spacing w:after="100" w:before="100"/>
       <w:ind w:firstLine="0" w:left="480" w:right="480"/>
     </w:pPr>
   </w:style>
-  <w:style w:type="paragraph" w:styleId="FootnoteText">
+  <w:style w:styleId="FootnoteText" w:type="paragraph">
     <w:name w:val="Footnote Text"/>
     <w:basedOn w:val="Normal"/>
     <w:next w:val="FootnoteText"/>
@@ -3599,28 +4436,43 @@
     <w:unhideWhenUsed/>
     <w:qFormat/>
   </w:style>
-  <w:style w:type="character" w:default="1" w:styleId="DefaultParagraphFont">
+  <w:style w:default="1" w:styleId="DefaultParagraphFont" w:type="character">
     <w:name w:val="Default Paragraph Font"/>
     <w:semiHidden/>
     <w:unhideWhenUsed/>
   </w:style>
-  <w:style w:type="table" w:default="1" w:styleId="Table">
+  <w:style w:default="1" w:styleId="Table" w:type="table">
     <w:name w:val="Table"/>
     <w:basedOn w:val="TableNormal"/>
     <w:semiHidden/>
     <w:unhideWhenUsed/>
     <w:qFormat/>
     <w:tblPr>
-      <w:tblInd w:w="0" w:type="dxa"/>
+      <w:tblInd w:type="dxa" w:w="0"/>
       <w:tblCellMar>
-        <w:top w:w="0" w:type="dxa"/>
-        <w:left w:w="108" w:type="dxa"/>
-        <w:bottom w:w="0" w:type="dxa"/>
-        <w:right w:w="108" w:type="dxa"/>
+        <w:top w:type="dxa" w:w="0"/>
+        <w:left w:type="dxa" w:w="108"/>
+        <w:bottom w:type="dxa" w:w="0"/>
+        <w:right w:type="dxa" w:w="108"/>
       </w:tblCellMar>
     </w:tblPr>
-  </w:style>
-  <w:style w:type="paragraph" w:customStyle="1" w:styleId="DefinitionTerm">
+    <w:tblStylePr w:type="firstRow">
+      <w:tblPr>
+        <w:jc w:val="left"/>
+        <w:tblInd w:type="dxa" w:w="0"/>
+      </w:tblPr>
+      <w:trPr>
+        <w:jc w:val="left"/>
+      </w:trPr>
+      <w:tcPr>
+        <w:vAlign w:val="bottom"/>
+        <w:tcBorders>
+          <w:bottom w:val="single"/>
+        </w:tcBorders>
+      </w:tcPr>
+    </w:tblStylePr>
+  </w:style>
+  <w:style w:customStyle="1" w:styleId="DefinitionTerm" w:type="paragraph">
     <w:name w:val="Definition Term"/>
     <w:basedOn w:val="Normal"/>
     <w:next w:val="Definition"/>
@@ -3633,49 +4485,49 @@
       <w:b/>
     </w:rPr>
   </w:style>
-  <w:style w:type="paragraph" w:customStyle="1" w:styleId="Definition">
+  <w:style w:customStyle="1" w:styleId="Definition" w:type="paragraph">
     <w:name w:val="Definition"/>
     <w:basedOn w:val="Normal"/>
   </w:style>
-  <w:style w:type="paragraph" w:styleId="Caption">
+  <w:style w:styleId="Caption" w:type="paragraph">
     <w:name w:val="Caption"/>
     <w:basedOn w:val="Normal"/>
     <w:link w:val="BodyTextChar"/>
     <w:pPr>
-      <w:spacing w:before="0" w:after="120"/>
+      <w:spacing w:after="120" w:before="0"/>
     </w:pPr>
     <w:rPr>
       <w:i/>
     </w:rPr>
   </w:style>
-  <w:style w:type="paragraph" w:customStyle="1" w:styleId="TableCaption">
+  <w:style w:customStyle="1" w:styleId="TableCaption" w:type="paragraph">
     <w:name w:val="Table Caption"/>
     <w:basedOn w:val="Caption"/>
     <w:pPr>
       <w:keepNext/>
     </w:pPr>
   </w:style>
-  <w:style w:type="paragraph" w:customStyle="1" w:styleId="ImageCaption">
+  <w:style w:customStyle="1" w:styleId="ImageCaption" w:type="paragraph">
     <w:name w:val="Image Caption"/>
     <w:basedOn w:val="Caption"/>
   </w:style>
-  <w:style w:type="paragraph" w:customStyle="1" w:styleId="Figure">
+  <w:style w:customStyle="1" w:styleId="Figure" w:type="paragraph">
     <w:name w:val="Figure"/>
     <w:basedOn w:val="Normal"/>
   </w:style>
-  <w:style w:type="paragraph" w:customStyle="1" w:styleId="CaptionedFigure">
+  <w:style w:customStyle="1" w:styleId="CaptionedFigure" w:type="paragraph">
     <w:name w:val="Captioned Figure"/>
     <w:basedOn w:val="Figure"/>
     <w:pPr>
       <w:keepNext/>
     </w:pPr>
   </w:style>
-  <w:style w:type="character" w:customStyle="1" w:styleId="BodyTextChar">
+  <w:style w:customStyle="1" w:styleId="BodyTextChar" w:type="character">
     <w:name w:val="Body Text Char"/>
     <w:basedOn w:val="DefaultParagraphFont"/>
     <w:link w:val="BodyText"/>
   </w:style>
-  <w:style w:type="character" w:customStyle="1" w:styleId="VerbatimChar">
+  <w:style w:customStyle="1" w:styleId="VerbatimChar" w:type="character">
     <w:name w:val="Verbatim Char"/>
     <w:basedOn w:val="BodyTextChar"/>
     <w:rPr>
@@ -3683,21 +4535,25 @@
       <w:sz w:val="22"/>
     </w:rPr>
   </w:style>
-  <w:style w:type="character" w:styleId="FootnoteReference">
+  <w:style w:customStyle="1" w:styleId="SectionNumber" w:type="character">
+    <w:name w:val="Section Number"/>
+    <w:basedOn w:val="BodyTextChar"/>
+  </w:style>
+  <w:style w:styleId="FootnoteReference" w:type="character">
     <w:name w:val="Footnote Reference"/>
     <w:basedOn w:val="BodyTextChar"/>
     <w:rPr>
       <w:vertAlign w:val="superscript"/>
     </w:rPr>
   </w:style>
-  <w:style w:type="character" w:styleId="Hyperlink">
+  <w:style w:styleId="Hyperlink" w:type="character">
     <w:name w:val="Hyperlink"/>
     <w:basedOn w:val="BodyTextChar"/>
     <w:rPr>
-      <w:color w:val="4F81BD" w:themeColor="accent1"/>
+      <w:color w:themeColor="accent1" w:val="4F81BD"/>
     </w:rPr>
   </w:style>
-  <w:style w:type="paragraph" w:styleId="TOCHeading">
+  <w:style w:styleId="TOCHeading" w:type="paragraph">
     <w:name w:val="TOC Heading"/>
     <w:basedOn w:val="Heading1"/>
     <w:next w:val="BodyText"/>
@@ -3709,10 +4565,10 @@
       <w:outlineLvl w:val="9"/>
     </w:pPr>
     <w:rPr>
-      <w:rFonts w:asciiTheme="majorHAnsi" w:eastAsiaTheme="majorEastAsia" w:hAnsiTheme="majorHAnsi" w:cstheme="majorBidi"/>
+      <w:rFonts w:asciiTheme="majorHAnsi" w:cstheme="majorBidi" w:eastAsiaTheme="majorEastAsia" w:hAnsiTheme="majorHAnsi"/>
       <w:b w:val="0"/>
       <w:bCs w:val="0"/>
-      <w:color w:val="365F91" w:themeColor="accent1" w:themeShade="BF"/>
+      <w:color w:themeColor="accent1" w:themeShade="BF" w:val="365F91"/>
     </w:rPr>
   </w:style>
   <w:style w:type="paragraph" w:customStyle="1" w:styleId="SourceCode">
@@ -3804,7 +4660,10 @@
   <w:style w:type="character" w:customStyle="1" w:styleId="ImportTok">
     <w:name w:val="ImportTok"/>
     <w:basedOn w:val="VerbatimChar"/>
-    <w:rPr/>
+    <w:rPr>
+      <w:color w:val="008000"/>
+      <w:b/>
+    </w:rPr>
   </w:style>
   <w:style w:type="character" w:customStyle="1" w:styleId="CommentTok">
     <w:name w:val="CommentTok"/>
@@ -3879,7 +4738,9 @@
   <w:style w:type="character" w:customStyle="1" w:styleId="BuiltInTok">
     <w:name w:val="BuiltInTok"/>
     <w:basedOn w:val="VerbatimChar"/>
-    <w:rPr/>
+    <w:rPr>
+      <w:color w:val="008000"/>
+    </w:rPr>
   </w:style>
   <w:style w:type="character" w:customStyle="1" w:styleId="ExtensionTok">
     <w:name w:val="ExtensionTok"/>

</xml_diff>